<commit_message>
Minha parte do relatório feita
</commit_message>
<xml_diff>
--- a/Relatório.docx
+++ b/Relatório.docx
@@ -13,7 +13,7 @@
           <w:noProof/>
         </w:rPr>
         <w:drawing>
-          <wp:anchor distT="0" distB="0" distL="114300" distR="114300" simplePos="0" relativeHeight="251658240" behindDoc="0" locked="0" layoutInCell="1" allowOverlap="1" wp14:anchorId="6F5D586C">
+          <wp:anchor distT="0" distB="0" distL="114300" distR="114300" simplePos="0" relativeHeight="251658240" behindDoc="0" locked="0" layoutInCell="1" allowOverlap="1" wp14:anchorId="076D42DD" wp14:editId="05AAD043">
             <wp:simplePos x="0" y="0"/>
             <wp:positionH relativeFrom="margin">
               <wp:align>center</wp:align>
@@ -36,7 +36,7 @@
                     <pic:cNvPicPr/>
                   </pic:nvPicPr>
                   <pic:blipFill>
-                    <a:blip r:embed="rId7">
+                    <a:blip r:embed="rId8">
                       <a:extLst>
                         <a:ext uri="{28A0092B-C50C-407E-A947-70E740481C1C}">
                           <a14:useLocalDpi xmlns:a14="http://schemas.microsoft.com/office/drawing/2010/main" val="0"/>
@@ -173,7 +173,7 @@
           <w:noProof/>
         </w:rPr>
         <w:drawing>
-          <wp:anchor distT="0" distB="0" distL="114300" distR="114300" simplePos="0" relativeHeight="251659264" behindDoc="1" locked="0" layoutInCell="1" allowOverlap="1" wp14:anchorId="3E4CBEE9">
+          <wp:anchor distT="0" distB="0" distL="114300" distR="114300" simplePos="0" relativeHeight="251659264" behindDoc="1" locked="0" layoutInCell="1" allowOverlap="1" wp14:anchorId="050441C2" wp14:editId="0F5B516C">
             <wp:simplePos x="0" y="0"/>
             <wp:positionH relativeFrom="margin">
               <wp:posOffset>1061720</wp:posOffset>
@@ -196,7 +196,7 @@
                     <pic:cNvPicPr/>
                   </pic:nvPicPr>
                   <pic:blipFill>
-                    <a:blip r:embed="rId8">
+                    <a:blip r:embed="rId9">
                       <a:extLst>
                         <a:ext uri="{28A0092B-C50C-407E-A947-70E740481C1C}">
                           <a14:useLocalDpi xmlns:a14="http://schemas.microsoft.com/office/drawing/2010/main" val="0"/>
@@ -306,8 +306,6 @@
           <w:szCs w:val="36"/>
         </w:rPr>
       </w:pPr>
-      <w:bookmarkStart w:id="1" w:name="_GoBack"/>
-      <w:bookmarkEnd w:id="1"/>
     </w:p>
     <w:p>
       <w:pPr>
@@ -510,15 +508,7 @@
           <w:sz w:val="24"/>
           <w:szCs w:val="24"/>
         </w:rPr>
-        <w:t>1</w:t>
-      </w:r>
-      <w:r>
-        <w:rPr>
-          <w:rFonts w:ascii="Times New Roman" w:hAnsi="Times New Roman" w:cs="Times New Roman"/>
-          <w:sz w:val="24"/>
-          <w:szCs w:val="24"/>
-        </w:rPr>
-        <w:t>8</w:t>
+        <w:t>24</w:t>
       </w:r>
       <w:r>
         <w:rPr>
@@ -553,245 +543,1467 @@
         <w:t>0</w:t>
       </w:r>
     </w:p>
-    <w:p>
-      <w:pPr>
-        <w:jc w:val="center"/>
-        <w:rPr>
-          <w:rFonts w:ascii="Times New Roman" w:hAnsi="Times New Roman" w:cs="Times New Roman"/>
-          <w:sz w:val="24"/>
-          <w:szCs w:val="24"/>
-        </w:rPr>
-      </w:pPr>
-    </w:p>
-    <w:p/>
-    <w:p/>
-    <w:p/>
-    <w:p/>
-    <w:p/>
-    <w:p/>
-    <w:p/>
-    <w:p/>
-    <w:p/>
-    <w:p/>
-    <w:p/>
-    <w:p/>
-    <w:p/>
-    <w:p/>
-    <w:p/>
-    <w:p/>
-    <w:p/>
-    <w:p/>
-    <w:p/>
-    <w:p/>
-    <w:p/>
-    <w:p/>
-    <w:p/>
-    <w:p/>
-    <w:p/>
-    <w:p/>
-    <w:p/>
-    <w:p/>
-    <w:p/>
-    <w:p/>
-    <w:p>
-      <w:pPr>
-        <w:pStyle w:val="PargrafodaLista"/>
+    <w:sdt>
+      <w:sdtPr>
+        <w:id w:val="874503544"/>
+        <w:docPartObj>
+          <w:docPartGallery w:val="Table of Contents"/>
+          <w:docPartUnique/>
+        </w:docPartObj>
+      </w:sdtPr>
+      <w:sdtEndPr>
+        <w:rPr>
+          <w:rFonts w:asciiTheme="minorHAnsi" w:eastAsiaTheme="minorHAnsi" w:hAnsiTheme="minorHAnsi" w:cstheme="minorBidi"/>
+          <w:b/>
+          <w:bCs/>
+          <w:noProof/>
+          <w:color w:val="auto"/>
+          <w:sz w:val="22"/>
+          <w:szCs w:val="22"/>
+          <w:lang w:val="pt-PT"/>
+        </w:rPr>
+      </w:sdtEndPr>
+      <w:sdtContent>
+        <w:p>
+          <w:pPr>
+            <w:pStyle w:val="TOCHeading"/>
+            <w:jc w:val="center"/>
+            <w:rPr>
+              <w:rFonts w:ascii="Times New Roman" w:hAnsi="Times New Roman" w:cs="Times New Roman"/>
+              <w:b/>
+              <w:bCs/>
+            </w:rPr>
+          </w:pPr>
+          <w:proofErr w:type="spellStart"/>
+          <w:r>
+            <w:rPr>
+              <w:rFonts w:ascii="Times New Roman" w:hAnsi="Times New Roman" w:cs="Times New Roman"/>
+              <w:b/>
+              <w:bCs/>
+            </w:rPr>
+            <w:t>Índice</w:t>
+          </w:r>
+          <w:proofErr w:type="spellEnd"/>
+        </w:p>
+        <w:p>
+          <w:pPr>
+            <w:pStyle w:val="TOC1"/>
+            <w:tabs>
+              <w:tab w:val="left" w:pos="440"/>
+              <w:tab w:val="right" w:leader="dot" w:pos="8494"/>
+            </w:tabs>
+            <w:rPr>
+              <w:rFonts w:ascii="Times New Roman" w:hAnsi="Times New Roman" w:cs="Times New Roman"/>
+              <w:noProof/>
+              <w:sz w:val="24"/>
+              <w:szCs w:val="24"/>
+            </w:rPr>
+          </w:pPr>
+          <w:r>
+            <w:rPr>
+              <w:rFonts w:ascii="Times New Roman" w:hAnsi="Times New Roman" w:cs="Times New Roman"/>
+              <w:sz w:val="24"/>
+              <w:szCs w:val="24"/>
+            </w:rPr>
+            <w:fldChar w:fldCharType="begin"/>
+          </w:r>
+          <w:r>
+            <w:rPr>
+              <w:rFonts w:ascii="Times New Roman" w:hAnsi="Times New Roman" w:cs="Times New Roman"/>
+              <w:sz w:val="24"/>
+              <w:szCs w:val="24"/>
+            </w:rPr>
+            <w:instrText xml:space="preserve"> TOC \o "1-3" \h \z \u </w:instrText>
+          </w:r>
+          <w:r>
+            <w:rPr>
+              <w:rFonts w:ascii="Times New Roman" w:hAnsi="Times New Roman" w:cs="Times New Roman"/>
+              <w:sz w:val="24"/>
+              <w:szCs w:val="24"/>
+            </w:rPr>
+            <w:fldChar w:fldCharType="separate"/>
+          </w:r>
+          <w:hyperlink w:anchor="_Toc41209280" w:history="1">
+            <w:r>
+              <w:rPr>
+                <w:rStyle w:val="Hyperlink"/>
+                <w:rFonts w:ascii="Times New Roman" w:hAnsi="Times New Roman" w:cs="Times New Roman"/>
+                <w:noProof/>
+                <w:sz w:val="24"/>
+                <w:szCs w:val="24"/>
+              </w:rPr>
+              <w:t>1.</w:t>
+            </w:r>
+            <w:r>
+              <w:rPr>
+                <w:rFonts w:ascii="Times New Roman" w:hAnsi="Times New Roman" w:cs="Times New Roman"/>
+                <w:noProof/>
+                <w:sz w:val="24"/>
+                <w:szCs w:val="24"/>
+              </w:rPr>
+              <w:tab/>
+            </w:r>
+            <w:r>
+              <w:rPr>
+                <w:rStyle w:val="Hyperlink"/>
+                <w:rFonts w:ascii="Times New Roman" w:hAnsi="Times New Roman" w:cs="Times New Roman"/>
+                <w:noProof/>
+                <w:sz w:val="24"/>
+                <w:szCs w:val="24"/>
+              </w:rPr>
+              <w:t>Introdução</w:t>
+            </w:r>
+            <w:r>
+              <w:rPr>
+                <w:rFonts w:ascii="Times New Roman" w:hAnsi="Times New Roman" w:cs="Times New Roman"/>
+                <w:noProof/>
+                <w:webHidden/>
+                <w:sz w:val="24"/>
+                <w:szCs w:val="24"/>
+              </w:rPr>
+              <w:tab/>
+            </w:r>
+            <w:r>
+              <w:rPr>
+                <w:rFonts w:ascii="Times New Roman" w:hAnsi="Times New Roman" w:cs="Times New Roman"/>
+                <w:noProof/>
+                <w:webHidden/>
+                <w:sz w:val="24"/>
+                <w:szCs w:val="24"/>
+              </w:rPr>
+              <w:fldChar w:fldCharType="begin"/>
+            </w:r>
+            <w:r>
+              <w:rPr>
+                <w:rFonts w:ascii="Times New Roman" w:hAnsi="Times New Roman" w:cs="Times New Roman"/>
+                <w:noProof/>
+                <w:webHidden/>
+                <w:sz w:val="24"/>
+                <w:szCs w:val="24"/>
+              </w:rPr>
+              <w:instrText xml:space="preserve"> PAGEREF _Toc41209280 \h </w:instrText>
+            </w:r>
+            <w:r>
+              <w:rPr>
+                <w:rFonts w:ascii="Times New Roman" w:hAnsi="Times New Roman" w:cs="Times New Roman"/>
+                <w:noProof/>
+                <w:webHidden/>
+                <w:sz w:val="24"/>
+                <w:szCs w:val="24"/>
+              </w:rPr>
+            </w:r>
+            <w:r>
+              <w:rPr>
+                <w:rFonts w:ascii="Times New Roman" w:hAnsi="Times New Roman" w:cs="Times New Roman"/>
+                <w:noProof/>
+                <w:webHidden/>
+                <w:sz w:val="24"/>
+                <w:szCs w:val="24"/>
+              </w:rPr>
+              <w:fldChar w:fldCharType="separate"/>
+            </w:r>
+            <w:r>
+              <w:rPr>
+                <w:rFonts w:ascii="Times New Roman" w:hAnsi="Times New Roman" w:cs="Times New Roman"/>
+                <w:noProof/>
+                <w:webHidden/>
+                <w:sz w:val="24"/>
+                <w:szCs w:val="24"/>
+              </w:rPr>
+              <w:t>3</w:t>
+            </w:r>
+            <w:r>
+              <w:rPr>
+                <w:rFonts w:ascii="Times New Roman" w:hAnsi="Times New Roman" w:cs="Times New Roman"/>
+                <w:noProof/>
+                <w:webHidden/>
+                <w:sz w:val="24"/>
+                <w:szCs w:val="24"/>
+              </w:rPr>
+              <w:fldChar w:fldCharType="end"/>
+            </w:r>
+          </w:hyperlink>
+        </w:p>
+        <w:p>
+          <w:pPr>
+            <w:pStyle w:val="TOC1"/>
+            <w:tabs>
+              <w:tab w:val="left" w:pos="440"/>
+              <w:tab w:val="right" w:leader="dot" w:pos="8494"/>
+            </w:tabs>
+            <w:rPr>
+              <w:rFonts w:ascii="Times New Roman" w:hAnsi="Times New Roman" w:cs="Times New Roman"/>
+              <w:noProof/>
+              <w:sz w:val="24"/>
+              <w:szCs w:val="24"/>
+            </w:rPr>
+          </w:pPr>
+          <w:hyperlink w:anchor="_Toc41209281" w:history="1">
+            <w:r>
+              <w:rPr>
+                <w:rStyle w:val="Hyperlink"/>
+                <w:rFonts w:ascii="Times New Roman" w:hAnsi="Times New Roman" w:cs="Times New Roman"/>
+                <w:noProof/>
+                <w:sz w:val="24"/>
+                <w:szCs w:val="24"/>
+              </w:rPr>
+              <w:t>2.</w:t>
+            </w:r>
+            <w:r>
+              <w:rPr>
+                <w:rFonts w:ascii="Times New Roman" w:hAnsi="Times New Roman" w:cs="Times New Roman"/>
+                <w:noProof/>
+                <w:sz w:val="24"/>
+                <w:szCs w:val="24"/>
+              </w:rPr>
+              <w:tab/>
+            </w:r>
+            <w:r>
+              <w:rPr>
+                <w:rStyle w:val="Hyperlink"/>
+                <w:rFonts w:ascii="Times New Roman" w:hAnsi="Times New Roman" w:cs="Times New Roman"/>
+                <w:noProof/>
+                <w:sz w:val="24"/>
+                <w:szCs w:val="24"/>
+              </w:rPr>
+              <w:t>Objetivos</w:t>
+            </w:r>
+            <w:r>
+              <w:rPr>
+                <w:rFonts w:ascii="Times New Roman" w:hAnsi="Times New Roman" w:cs="Times New Roman"/>
+                <w:noProof/>
+                <w:webHidden/>
+                <w:sz w:val="24"/>
+                <w:szCs w:val="24"/>
+              </w:rPr>
+              <w:tab/>
+            </w:r>
+            <w:r>
+              <w:rPr>
+                <w:rFonts w:ascii="Times New Roman" w:hAnsi="Times New Roman" w:cs="Times New Roman"/>
+                <w:noProof/>
+                <w:webHidden/>
+                <w:sz w:val="24"/>
+                <w:szCs w:val="24"/>
+              </w:rPr>
+              <w:fldChar w:fldCharType="begin"/>
+            </w:r>
+            <w:r>
+              <w:rPr>
+                <w:rFonts w:ascii="Times New Roman" w:hAnsi="Times New Roman" w:cs="Times New Roman"/>
+                <w:noProof/>
+                <w:webHidden/>
+                <w:sz w:val="24"/>
+                <w:szCs w:val="24"/>
+              </w:rPr>
+              <w:instrText xml:space="preserve"> PAGEREF _Toc41209281 \h </w:instrText>
+            </w:r>
+            <w:r>
+              <w:rPr>
+                <w:rFonts w:ascii="Times New Roman" w:hAnsi="Times New Roman" w:cs="Times New Roman"/>
+                <w:noProof/>
+                <w:webHidden/>
+                <w:sz w:val="24"/>
+                <w:szCs w:val="24"/>
+              </w:rPr>
+            </w:r>
+            <w:r>
+              <w:rPr>
+                <w:rFonts w:ascii="Times New Roman" w:hAnsi="Times New Roman" w:cs="Times New Roman"/>
+                <w:noProof/>
+                <w:webHidden/>
+                <w:sz w:val="24"/>
+                <w:szCs w:val="24"/>
+              </w:rPr>
+              <w:fldChar w:fldCharType="separate"/>
+            </w:r>
+            <w:r>
+              <w:rPr>
+                <w:rFonts w:ascii="Times New Roman" w:hAnsi="Times New Roman" w:cs="Times New Roman"/>
+                <w:noProof/>
+                <w:webHidden/>
+                <w:sz w:val="24"/>
+                <w:szCs w:val="24"/>
+              </w:rPr>
+              <w:t>3</w:t>
+            </w:r>
+            <w:r>
+              <w:rPr>
+                <w:rFonts w:ascii="Times New Roman" w:hAnsi="Times New Roman" w:cs="Times New Roman"/>
+                <w:noProof/>
+                <w:webHidden/>
+                <w:sz w:val="24"/>
+                <w:szCs w:val="24"/>
+              </w:rPr>
+              <w:fldChar w:fldCharType="end"/>
+            </w:r>
+          </w:hyperlink>
+        </w:p>
+        <w:p>
+          <w:pPr>
+            <w:pStyle w:val="TOC1"/>
+            <w:tabs>
+              <w:tab w:val="left" w:pos="440"/>
+              <w:tab w:val="right" w:leader="dot" w:pos="8494"/>
+            </w:tabs>
+            <w:rPr>
+              <w:rFonts w:ascii="Times New Roman" w:hAnsi="Times New Roman" w:cs="Times New Roman"/>
+              <w:noProof/>
+              <w:sz w:val="24"/>
+              <w:szCs w:val="24"/>
+            </w:rPr>
+          </w:pPr>
+          <w:hyperlink w:anchor="_Toc41209282" w:history="1">
+            <w:r>
+              <w:rPr>
+                <w:rStyle w:val="Hyperlink"/>
+                <w:rFonts w:ascii="Times New Roman" w:hAnsi="Times New Roman" w:cs="Times New Roman"/>
+                <w:noProof/>
+                <w:sz w:val="24"/>
+                <w:szCs w:val="24"/>
+              </w:rPr>
+              <w:t>3.</w:t>
+            </w:r>
+            <w:r>
+              <w:rPr>
+                <w:rFonts w:ascii="Times New Roman" w:hAnsi="Times New Roman" w:cs="Times New Roman"/>
+                <w:noProof/>
+                <w:sz w:val="24"/>
+                <w:szCs w:val="24"/>
+              </w:rPr>
+              <w:tab/>
+            </w:r>
+            <w:r>
+              <w:rPr>
+                <w:rStyle w:val="Hyperlink"/>
+                <w:rFonts w:ascii="Times New Roman" w:hAnsi="Times New Roman" w:cs="Times New Roman"/>
+                <w:noProof/>
+                <w:sz w:val="24"/>
+                <w:szCs w:val="24"/>
+              </w:rPr>
+              <w:t>Desenvolvimento</w:t>
+            </w:r>
+            <w:r>
+              <w:rPr>
+                <w:rFonts w:ascii="Times New Roman" w:hAnsi="Times New Roman" w:cs="Times New Roman"/>
+                <w:noProof/>
+                <w:webHidden/>
+                <w:sz w:val="24"/>
+                <w:szCs w:val="24"/>
+              </w:rPr>
+              <w:tab/>
+            </w:r>
+            <w:bookmarkStart w:id="1" w:name="_GoBack"/>
+            <w:bookmarkEnd w:id="1"/>
+            <w:r>
+              <w:rPr>
+                <w:rFonts w:ascii="Times New Roman" w:hAnsi="Times New Roman" w:cs="Times New Roman"/>
+                <w:noProof/>
+                <w:webHidden/>
+                <w:sz w:val="24"/>
+                <w:szCs w:val="24"/>
+              </w:rPr>
+              <w:fldChar w:fldCharType="begin"/>
+            </w:r>
+            <w:r>
+              <w:rPr>
+                <w:rFonts w:ascii="Times New Roman" w:hAnsi="Times New Roman" w:cs="Times New Roman"/>
+                <w:noProof/>
+                <w:webHidden/>
+                <w:sz w:val="24"/>
+                <w:szCs w:val="24"/>
+              </w:rPr>
+              <w:instrText xml:space="preserve"> PAGEREF _Toc41209282 \h </w:instrText>
+            </w:r>
+            <w:r>
+              <w:rPr>
+                <w:rFonts w:ascii="Times New Roman" w:hAnsi="Times New Roman" w:cs="Times New Roman"/>
+                <w:noProof/>
+                <w:webHidden/>
+                <w:sz w:val="24"/>
+                <w:szCs w:val="24"/>
+              </w:rPr>
+            </w:r>
+            <w:r>
+              <w:rPr>
+                <w:rFonts w:ascii="Times New Roman" w:hAnsi="Times New Roman" w:cs="Times New Roman"/>
+                <w:noProof/>
+                <w:webHidden/>
+                <w:sz w:val="24"/>
+                <w:szCs w:val="24"/>
+              </w:rPr>
+              <w:fldChar w:fldCharType="separate"/>
+            </w:r>
+            <w:r>
+              <w:rPr>
+                <w:rFonts w:ascii="Times New Roman" w:hAnsi="Times New Roman" w:cs="Times New Roman"/>
+                <w:noProof/>
+                <w:webHidden/>
+                <w:sz w:val="24"/>
+                <w:szCs w:val="24"/>
+              </w:rPr>
+              <w:t>4</w:t>
+            </w:r>
+            <w:r>
+              <w:rPr>
+                <w:rFonts w:ascii="Times New Roman" w:hAnsi="Times New Roman" w:cs="Times New Roman"/>
+                <w:noProof/>
+                <w:webHidden/>
+                <w:sz w:val="24"/>
+                <w:szCs w:val="24"/>
+              </w:rPr>
+              <w:fldChar w:fldCharType="end"/>
+            </w:r>
+          </w:hyperlink>
+        </w:p>
+        <w:p>
+          <w:pPr>
+            <w:pStyle w:val="TOC1"/>
+            <w:tabs>
+              <w:tab w:val="left" w:pos="440"/>
+              <w:tab w:val="right" w:leader="dot" w:pos="8494"/>
+            </w:tabs>
+            <w:rPr>
+              <w:rFonts w:ascii="Times New Roman" w:hAnsi="Times New Roman" w:cs="Times New Roman"/>
+              <w:noProof/>
+              <w:sz w:val="24"/>
+              <w:szCs w:val="24"/>
+            </w:rPr>
+          </w:pPr>
+          <w:hyperlink w:anchor="_Toc41209283" w:history="1">
+            <w:r>
+              <w:rPr>
+                <w:rStyle w:val="Hyperlink"/>
+                <w:rFonts w:ascii="Times New Roman" w:hAnsi="Times New Roman" w:cs="Times New Roman"/>
+                <w:noProof/>
+                <w:sz w:val="24"/>
+                <w:szCs w:val="24"/>
+              </w:rPr>
+              <w:t>4.</w:t>
+            </w:r>
+            <w:r>
+              <w:rPr>
+                <w:rFonts w:ascii="Times New Roman" w:hAnsi="Times New Roman" w:cs="Times New Roman"/>
+                <w:noProof/>
+                <w:sz w:val="24"/>
+                <w:szCs w:val="24"/>
+              </w:rPr>
+              <w:tab/>
+            </w:r>
+            <w:r>
+              <w:rPr>
+                <w:rStyle w:val="Hyperlink"/>
+                <w:rFonts w:ascii="Times New Roman" w:hAnsi="Times New Roman" w:cs="Times New Roman"/>
+                <w:noProof/>
+                <w:sz w:val="24"/>
+                <w:szCs w:val="24"/>
+              </w:rPr>
+              <w:t>Discussão de Resultados</w:t>
+            </w:r>
+            <w:r>
+              <w:rPr>
+                <w:rFonts w:ascii="Times New Roman" w:hAnsi="Times New Roman" w:cs="Times New Roman"/>
+                <w:noProof/>
+                <w:webHidden/>
+                <w:sz w:val="24"/>
+                <w:szCs w:val="24"/>
+              </w:rPr>
+              <w:tab/>
+            </w:r>
+            <w:r>
+              <w:rPr>
+                <w:rFonts w:ascii="Times New Roman" w:hAnsi="Times New Roman" w:cs="Times New Roman"/>
+                <w:noProof/>
+                <w:webHidden/>
+                <w:sz w:val="24"/>
+                <w:szCs w:val="24"/>
+              </w:rPr>
+              <w:fldChar w:fldCharType="begin"/>
+            </w:r>
+            <w:r>
+              <w:rPr>
+                <w:rFonts w:ascii="Times New Roman" w:hAnsi="Times New Roman" w:cs="Times New Roman"/>
+                <w:noProof/>
+                <w:webHidden/>
+                <w:sz w:val="24"/>
+                <w:szCs w:val="24"/>
+              </w:rPr>
+              <w:instrText xml:space="preserve"> PAGEREF _Toc41209283 \h </w:instrText>
+            </w:r>
+            <w:r>
+              <w:rPr>
+                <w:rFonts w:ascii="Times New Roman" w:hAnsi="Times New Roman" w:cs="Times New Roman"/>
+                <w:noProof/>
+                <w:webHidden/>
+                <w:sz w:val="24"/>
+                <w:szCs w:val="24"/>
+              </w:rPr>
+            </w:r>
+            <w:r>
+              <w:rPr>
+                <w:rFonts w:ascii="Times New Roman" w:hAnsi="Times New Roman" w:cs="Times New Roman"/>
+                <w:noProof/>
+                <w:webHidden/>
+                <w:sz w:val="24"/>
+                <w:szCs w:val="24"/>
+              </w:rPr>
+              <w:fldChar w:fldCharType="separate"/>
+            </w:r>
+            <w:r>
+              <w:rPr>
+                <w:rFonts w:ascii="Times New Roman" w:hAnsi="Times New Roman" w:cs="Times New Roman"/>
+                <w:noProof/>
+                <w:webHidden/>
+                <w:sz w:val="24"/>
+                <w:szCs w:val="24"/>
+              </w:rPr>
+              <w:t>6</w:t>
+            </w:r>
+            <w:r>
+              <w:rPr>
+                <w:rFonts w:ascii="Times New Roman" w:hAnsi="Times New Roman" w:cs="Times New Roman"/>
+                <w:noProof/>
+                <w:webHidden/>
+                <w:sz w:val="24"/>
+                <w:szCs w:val="24"/>
+              </w:rPr>
+              <w:fldChar w:fldCharType="end"/>
+            </w:r>
+          </w:hyperlink>
+        </w:p>
+        <w:p>
+          <w:pPr>
+            <w:pStyle w:val="TOC1"/>
+            <w:tabs>
+              <w:tab w:val="left" w:pos="440"/>
+              <w:tab w:val="right" w:leader="dot" w:pos="8494"/>
+            </w:tabs>
+            <w:rPr>
+              <w:rFonts w:ascii="Times New Roman" w:hAnsi="Times New Roman" w:cs="Times New Roman"/>
+              <w:noProof/>
+              <w:sz w:val="24"/>
+              <w:szCs w:val="24"/>
+            </w:rPr>
+          </w:pPr>
+          <w:hyperlink w:anchor="_Toc41209284" w:history="1">
+            <w:r>
+              <w:rPr>
+                <w:rStyle w:val="Hyperlink"/>
+                <w:rFonts w:ascii="Times New Roman" w:hAnsi="Times New Roman" w:cs="Times New Roman"/>
+                <w:noProof/>
+                <w:sz w:val="24"/>
+                <w:szCs w:val="24"/>
+              </w:rPr>
+              <w:t>5.</w:t>
+            </w:r>
+            <w:r>
+              <w:rPr>
+                <w:rFonts w:ascii="Times New Roman" w:hAnsi="Times New Roman" w:cs="Times New Roman"/>
+                <w:noProof/>
+                <w:sz w:val="24"/>
+                <w:szCs w:val="24"/>
+              </w:rPr>
+              <w:tab/>
+            </w:r>
+            <w:r>
+              <w:rPr>
+                <w:rStyle w:val="Hyperlink"/>
+                <w:rFonts w:ascii="Times New Roman" w:hAnsi="Times New Roman" w:cs="Times New Roman"/>
+                <w:noProof/>
+                <w:sz w:val="24"/>
+                <w:szCs w:val="24"/>
+              </w:rPr>
+              <w:t>Conclusão</w:t>
+            </w:r>
+            <w:r>
+              <w:rPr>
+                <w:rFonts w:ascii="Times New Roman" w:hAnsi="Times New Roman" w:cs="Times New Roman"/>
+                <w:noProof/>
+                <w:webHidden/>
+                <w:sz w:val="24"/>
+                <w:szCs w:val="24"/>
+              </w:rPr>
+              <w:tab/>
+            </w:r>
+            <w:r>
+              <w:rPr>
+                <w:rFonts w:ascii="Times New Roman" w:hAnsi="Times New Roman" w:cs="Times New Roman"/>
+                <w:noProof/>
+                <w:webHidden/>
+                <w:sz w:val="24"/>
+                <w:szCs w:val="24"/>
+              </w:rPr>
+              <w:fldChar w:fldCharType="begin"/>
+            </w:r>
+            <w:r>
+              <w:rPr>
+                <w:rFonts w:ascii="Times New Roman" w:hAnsi="Times New Roman" w:cs="Times New Roman"/>
+                <w:noProof/>
+                <w:webHidden/>
+                <w:sz w:val="24"/>
+                <w:szCs w:val="24"/>
+              </w:rPr>
+              <w:instrText xml:space="preserve"> PAGEREF _Toc41209284 \h </w:instrText>
+            </w:r>
+            <w:r>
+              <w:rPr>
+                <w:rFonts w:ascii="Times New Roman" w:hAnsi="Times New Roman" w:cs="Times New Roman"/>
+                <w:noProof/>
+                <w:webHidden/>
+                <w:sz w:val="24"/>
+                <w:szCs w:val="24"/>
+              </w:rPr>
+            </w:r>
+            <w:r>
+              <w:rPr>
+                <w:rFonts w:ascii="Times New Roman" w:hAnsi="Times New Roman" w:cs="Times New Roman"/>
+                <w:noProof/>
+                <w:webHidden/>
+                <w:sz w:val="24"/>
+                <w:szCs w:val="24"/>
+              </w:rPr>
+              <w:fldChar w:fldCharType="separate"/>
+            </w:r>
+            <w:r>
+              <w:rPr>
+                <w:rFonts w:ascii="Times New Roman" w:hAnsi="Times New Roman" w:cs="Times New Roman"/>
+                <w:noProof/>
+                <w:webHidden/>
+                <w:sz w:val="24"/>
+                <w:szCs w:val="24"/>
+              </w:rPr>
+              <w:t>6</w:t>
+            </w:r>
+            <w:r>
+              <w:rPr>
+                <w:rFonts w:ascii="Times New Roman" w:hAnsi="Times New Roman" w:cs="Times New Roman"/>
+                <w:noProof/>
+                <w:webHidden/>
+                <w:sz w:val="24"/>
+                <w:szCs w:val="24"/>
+              </w:rPr>
+              <w:fldChar w:fldCharType="end"/>
+            </w:r>
+          </w:hyperlink>
+        </w:p>
+        <w:p>
+          <w:pPr>
+            <w:pStyle w:val="TOC1"/>
+            <w:tabs>
+              <w:tab w:val="left" w:pos="440"/>
+              <w:tab w:val="right" w:leader="dot" w:pos="8494"/>
+            </w:tabs>
+            <w:rPr>
+              <w:rFonts w:ascii="Times New Roman" w:hAnsi="Times New Roman" w:cs="Times New Roman"/>
+              <w:noProof/>
+              <w:sz w:val="24"/>
+              <w:szCs w:val="24"/>
+            </w:rPr>
+          </w:pPr>
+          <w:hyperlink w:anchor="_Toc41209285" w:history="1">
+            <w:r>
+              <w:rPr>
+                <w:rStyle w:val="Hyperlink"/>
+                <w:rFonts w:ascii="Times New Roman" w:hAnsi="Times New Roman" w:cs="Times New Roman"/>
+                <w:noProof/>
+                <w:sz w:val="24"/>
+                <w:szCs w:val="24"/>
+              </w:rPr>
+              <w:t>6.</w:t>
+            </w:r>
+            <w:r>
+              <w:rPr>
+                <w:rFonts w:ascii="Times New Roman" w:hAnsi="Times New Roman" w:cs="Times New Roman"/>
+                <w:noProof/>
+                <w:sz w:val="24"/>
+                <w:szCs w:val="24"/>
+              </w:rPr>
+              <w:tab/>
+            </w:r>
+            <w:r>
+              <w:rPr>
+                <w:rStyle w:val="Hyperlink"/>
+                <w:rFonts w:ascii="Times New Roman" w:hAnsi="Times New Roman" w:cs="Times New Roman"/>
+                <w:noProof/>
+                <w:sz w:val="24"/>
+                <w:szCs w:val="24"/>
+              </w:rPr>
+              <w:t>Bibliografia</w:t>
+            </w:r>
+            <w:r>
+              <w:rPr>
+                <w:rFonts w:ascii="Times New Roman" w:hAnsi="Times New Roman" w:cs="Times New Roman"/>
+                <w:noProof/>
+                <w:webHidden/>
+                <w:sz w:val="24"/>
+                <w:szCs w:val="24"/>
+              </w:rPr>
+              <w:tab/>
+            </w:r>
+            <w:r>
+              <w:rPr>
+                <w:rFonts w:ascii="Times New Roman" w:hAnsi="Times New Roman" w:cs="Times New Roman"/>
+                <w:noProof/>
+                <w:webHidden/>
+                <w:sz w:val="24"/>
+                <w:szCs w:val="24"/>
+              </w:rPr>
+              <w:fldChar w:fldCharType="begin"/>
+            </w:r>
+            <w:r>
+              <w:rPr>
+                <w:rFonts w:ascii="Times New Roman" w:hAnsi="Times New Roman" w:cs="Times New Roman"/>
+                <w:noProof/>
+                <w:webHidden/>
+                <w:sz w:val="24"/>
+                <w:szCs w:val="24"/>
+              </w:rPr>
+              <w:instrText xml:space="preserve"> PAGEREF _Toc41209285 \h </w:instrText>
+            </w:r>
+            <w:r>
+              <w:rPr>
+                <w:rFonts w:ascii="Times New Roman" w:hAnsi="Times New Roman" w:cs="Times New Roman"/>
+                <w:noProof/>
+                <w:webHidden/>
+                <w:sz w:val="24"/>
+                <w:szCs w:val="24"/>
+              </w:rPr>
+            </w:r>
+            <w:r>
+              <w:rPr>
+                <w:rFonts w:ascii="Times New Roman" w:hAnsi="Times New Roman" w:cs="Times New Roman"/>
+                <w:noProof/>
+                <w:webHidden/>
+                <w:sz w:val="24"/>
+                <w:szCs w:val="24"/>
+              </w:rPr>
+              <w:fldChar w:fldCharType="separate"/>
+            </w:r>
+            <w:r>
+              <w:rPr>
+                <w:rFonts w:ascii="Times New Roman" w:hAnsi="Times New Roman" w:cs="Times New Roman"/>
+                <w:noProof/>
+                <w:webHidden/>
+                <w:sz w:val="24"/>
+                <w:szCs w:val="24"/>
+              </w:rPr>
+              <w:t>6</w:t>
+            </w:r>
+            <w:r>
+              <w:rPr>
+                <w:rFonts w:ascii="Times New Roman" w:hAnsi="Times New Roman" w:cs="Times New Roman"/>
+                <w:noProof/>
+                <w:webHidden/>
+                <w:sz w:val="24"/>
+                <w:szCs w:val="24"/>
+              </w:rPr>
+              <w:fldChar w:fldCharType="end"/>
+            </w:r>
+          </w:hyperlink>
+        </w:p>
+        <w:p>
+          <w:pPr>
+            <w:pStyle w:val="TOC1"/>
+            <w:tabs>
+              <w:tab w:val="left" w:pos="440"/>
+              <w:tab w:val="right" w:leader="dot" w:pos="8494"/>
+            </w:tabs>
+            <w:rPr>
+              <w:rFonts w:ascii="Times New Roman" w:hAnsi="Times New Roman" w:cs="Times New Roman"/>
+              <w:noProof/>
+              <w:sz w:val="24"/>
+              <w:szCs w:val="24"/>
+            </w:rPr>
+          </w:pPr>
+          <w:hyperlink w:anchor="_Toc41209286" w:history="1">
+            <w:r>
+              <w:rPr>
+                <w:rStyle w:val="Hyperlink"/>
+                <w:rFonts w:ascii="Times New Roman" w:hAnsi="Times New Roman" w:cs="Times New Roman"/>
+                <w:noProof/>
+                <w:sz w:val="24"/>
+                <w:szCs w:val="24"/>
+              </w:rPr>
+              <w:t>7.</w:t>
+            </w:r>
+            <w:r>
+              <w:rPr>
+                <w:rFonts w:ascii="Times New Roman" w:hAnsi="Times New Roman" w:cs="Times New Roman"/>
+                <w:noProof/>
+                <w:sz w:val="24"/>
+                <w:szCs w:val="24"/>
+              </w:rPr>
+              <w:tab/>
+            </w:r>
+            <w:r>
+              <w:rPr>
+                <w:rStyle w:val="Hyperlink"/>
+                <w:rFonts w:ascii="Times New Roman" w:hAnsi="Times New Roman" w:cs="Times New Roman"/>
+                <w:noProof/>
+                <w:sz w:val="24"/>
+                <w:szCs w:val="24"/>
+              </w:rPr>
+              <w:t>Anexos</w:t>
+            </w:r>
+            <w:r>
+              <w:rPr>
+                <w:rFonts w:ascii="Times New Roman" w:hAnsi="Times New Roman" w:cs="Times New Roman"/>
+                <w:noProof/>
+                <w:webHidden/>
+                <w:sz w:val="24"/>
+                <w:szCs w:val="24"/>
+              </w:rPr>
+              <w:tab/>
+            </w:r>
+            <w:r>
+              <w:rPr>
+                <w:rFonts w:ascii="Times New Roman" w:hAnsi="Times New Roman" w:cs="Times New Roman"/>
+                <w:noProof/>
+                <w:webHidden/>
+                <w:sz w:val="24"/>
+                <w:szCs w:val="24"/>
+              </w:rPr>
+              <w:fldChar w:fldCharType="begin"/>
+            </w:r>
+            <w:r>
+              <w:rPr>
+                <w:rFonts w:ascii="Times New Roman" w:hAnsi="Times New Roman" w:cs="Times New Roman"/>
+                <w:noProof/>
+                <w:webHidden/>
+                <w:sz w:val="24"/>
+                <w:szCs w:val="24"/>
+              </w:rPr>
+              <w:instrText xml:space="preserve"> PAGEREF _Toc41209286 \h </w:instrText>
+            </w:r>
+            <w:r>
+              <w:rPr>
+                <w:rFonts w:ascii="Times New Roman" w:hAnsi="Times New Roman" w:cs="Times New Roman"/>
+                <w:noProof/>
+                <w:webHidden/>
+                <w:sz w:val="24"/>
+                <w:szCs w:val="24"/>
+              </w:rPr>
+            </w:r>
+            <w:r>
+              <w:rPr>
+                <w:rFonts w:ascii="Times New Roman" w:hAnsi="Times New Roman" w:cs="Times New Roman"/>
+                <w:noProof/>
+                <w:webHidden/>
+                <w:sz w:val="24"/>
+                <w:szCs w:val="24"/>
+              </w:rPr>
+              <w:fldChar w:fldCharType="separate"/>
+            </w:r>
+            <w:r>
+              <w:rPr>
+                <w:rFonts w:ascii="Times New Roman" w:hAnsi="Times New Roman" w:cs="Times New Roman"/>
+                <w:noProof/>
+                <w:webHidden/>
+                <w:sz w:val="24"/>
+                <w:szCs w:val="24"/>
+              </w:rPr>
+              <w:t>7</w:t>
+            </w:r>
+            <w:r>
+              <w:rPr>
+                <w:rFonts w:ascii="Times New Roman" w:hAnsi="Times New Roman" w:cs="Times New Roman"/>
+                <w:noProof/>
+                <w:webHidden/>
+                <w:sz w:val="24"/>
+                <w:szCs w:val="24"/>
+              </w:rPr>
+              <w:fldChar w:fldCharType="end"/>
+            </w:r>
+          </w:hyperlink>
+        </w:p>
+        <w:p>
+          <w:pPr>
+            <w:pStyle w:val="TOC2"/>
+            <w:tabs>
+              <w:tab w:val="left" w:pos="880"/>
+              <w:tab w:val="right" w:leader="dot" w:pos="8494"/>
+            </w:tabs>
+            <w:rPr>
+              <w:rFonts w:ascii="Times New Roman" w:hAnsi="Times New Roman" w:cs="Times New Roman"/>
+              <w:noProof/>
+              <w:sz w:val="24"/>
+              <w:szCs w:val="24"/>
+            </w:rPr>
+          </w:pPr>
+          <w:hyperlink w:anchor="_Toc41209287" w:history="1">
+            <w:r>
+              <w:rPr>
+                <w:rStyle w:val="Hyperlink"/>
+                <w:rFonts w:ascii="Times New Roman" w:hAnsi="Times New Roman" w:cs="Times New Roman"/>
+                <w:noProof/>
+                <w:sz w:val="24"/>
+                <w:szCs w:val="24"/>
+              </w:rPr>
+              <w:t>7.1.</w:t>
+            </w:r>
+            <w:r>
+              <w:rPr>
+                <w:rFonts w:ascii="Times New Roman" w:hAnsi="Times New Roman" w:cs="Times New Roman"/>
+                <w:noProof/>
+                <w:sz w:val="24"/>
+                <w:szCs w:val="24"/>
+              </w:rPr>
+              <w:tab/>
+            </w:r>
+            <w:r>
+              <w:rPr>
+                <w:rStyle w:val="Hyperlink"/>
+                <w:rFonts w:ascii="Times New Roman" w:hAnsi="Times New Roman" w:cs="Times New Roman"/>
+                <w:noProof/>
+                <w:sz w:val="24"/>
+                <w:szCs w:val="24"/>
+              </w:rPr>
+              <w:t>Fluxograma do programa principal</w:t>
+            </w:r>
+            <w:r>
+              <w:rPr>
+                <w:rFonts w:ascii="Times New Roman" w:hAnsi="Times New Roman" w:cs="Times New Roman"/>
+                <w:noProof/>
+                <w:webHidden/>
+                <w:sz w:val="24"/>
+                <w:szCs w:val="24"/>
+              </w:rPr>
+              <w:tab/>
+            </w:r>
+            <w:r>
+              <w:rPr>
+                <w:rFonts w:ascii="Times New Roman" w:hAnsi="Times New Roman" w:cs="Times New Roman"/>
+                <w:noProof/>
+                <w:webHidden/>
+                <w:sz w:val="24"/>
+                <w:szCs w:val="24"/>
+              </w:rPr>
+              <w:fldChar w:fldCharType="begin"/>
+            </w:r>
+            <w:r>
+              <w:rPr>
+                <w:rFonts w:ascii="Times New Roman" w:hAnsi="Times New Roman" w:cs="Times New Roman"/>
+                <w:noProof/>
+                <w:webHidden/>
+                <w:sz w:val="24"/>
+                <w:szCs w:val="24"/>
+              </w:rPr>
+              <w:instrText xml:space="preserve"> PAGEREF _Toc41209287 \h </w:instrText>
+            </w:r>
+            <w:r>
+              <w:rPr>
+                <w:rFonts w:ascii="Times New Roman" w:hAnsi="Times New Roman" w:cs="Times New Roman"/>
+                <w:noProof/>
+                <w:webHidden/>
+                <w:sz w:val="24"/>
+                <w:szCs w:val="24"/>
+              </w:rPr>
+            </w:r>
+            <w:r>
+              <w:rPr>
+                <w:rFonts w:ascii="Times New Roman" w:hAnsi="Times New Roman" w:cs="Times New Roman"/>
+                <w:noProof/>
+                <w:webHidden/>
+                <w:sz w:val="24"/>
+                <w:szCs w:val="24"/>
+              </w:rPr>
+              <w:fldChar w:fldCharType="separate"/>
+            </w:r>
+            <w:r>
+              <w:rPr>
+                <w:rFonts w:ascii="Times New Roman" w:hAnsi="Times New Roman" w:cs="Times New Roman"/>
+                <w:noProof/>
+                <w:webHidden/>
+                <w:sz w:val="24"/>
+                <w:szCs w:val="24"/>
+              </w:rPr>
+              <w:t>7</w:t>
+            </w:r>
+            <w:r>
+              <w:rPr>
+                <w:rFonts w:ascii="Times New Roman" w:hAnsi="Times New Roman" w:cs="Times New Roman"/>
+                <w:noProof/>
+                <w:webHidden/>
+                <w:sz w:val="24"/>
+                <w:szCs w:val="24"/>
+              </w:rPr>
+              <w:fldChar w:fldCharType="end"/>
+            </w:r>
+          </w:hyperlink>
+        </w:p>
+        <w:p>
+          <w:pPr>
+            <w:pStyle w:val="TOC2"/>
+            <w:tabs>
+              <w:tab w:val="left" w:pos="880"/>
+              <w:tab w:val="right" w:leader="dot" w:pos="8494"/>
+            </w:tabs>
+            <w:rPr>
+              <w:rFonts w:ascii="Times New Roman" w:hAnsi="Times New Roman" w:cs="Times New Roman"/>
+              <w:noProof/>
+              <w:sz w:val="24"/>
+              <w:szCs w:val="24"/>
+            </w:rPr>
+          </w:pPr>
+          <w:hyperlink w:anchor="_Toc41209288" w:history="1">
+            <w:r>
+              <w:rPr>
+                <w:rStyle w:val="Hyperlink"/>
+                <w:rFonts w:ascii="Times New Roman" w:hAnsi="Times New Roman" w:cs="Times New Roman"/>
+                <w:noProof/>
+                <w:sz w:val="24"/>
+                <w:szCs w:val="24"/>
+              </w:rPr>
+              <w:t>7.2.</w:t>
+            </w:r>
+            <w:r>
+              <w:rPr>
+                <w:rFonts w:ascii="Times New Roman" w:hAnsi="Times New Roman" w:cs="Times New Roman"/>
+                <w:noProof/>
+                <w:sz w:val="24"/>
+                <w:szCs w:val="24"/>
+              </w:rPr>
+              <w:tab/>
+            </w:r>
+            <w:r>
+              <w:rPr>
+                <w:rStyle w:val="Hyperlink"/>
+                <w:rFonts w:ascii="Times New Roman" w:hAnsi="Times New Roman" w:cs="Times New Roman"/>
+                <w:noProof/>
+                <w:sz w:val="24"/>
+                <w:szCs w:val="24"/>
+              </w:rPr>
+              <w:t>Fluxograma da interrupção do timer</w:t>
+            </w:r>
+            <w:r>
+              <w:rPr>
+                <w:rFonts w:ascii="Times New Roman" w:hAnsi="Times New Roman" w:cs="Times New Roman"/>
+                <w:noProof/>
+                <w:webHidden/>
+                <w:sz w:val="24"/>
+                <w:szCs w:val="24"/>
+              </w:rPr>
+              <w:tab/>
+            </w:r>
+            <w:r>
+              <w:rPr>
+                <w:rFonts w:ascii="Times New Roman" w:hAnsi="Times New Roman" w:cs="Times New Roman"/>
+                <w:noProof/>
+                <w:webHidden/>
+                <w:sz w:val="24"/>
+                <w:szCs w:val="24"/>
+              </w:rPr>
+              <w:fldChar w:fldCharType="begin"/>
+            </w:r>
+            <w:r>
+              <w:rPr>
+                <w:rFonts w:ascii="Times New Roman" w:hAnsi="Times New Roman" w:cs="Times New Roman"/>
+                <w:noProof/>
+                <w:webHidden/>
+                <w:sz w:val="24"/>
+                <w:szCs w:val="24"/>
+              </w:rPr>
+              <w:instrText xml:space="preserve"> PAGEREF _Toc41209288 \h </w:instrText>
+            </w:r>
+            <w:r>
+              <w:rPr>
+                <w:rFonts w:ascii="Times New Roman" w:hAnsi="Times New Roman" w:cs="Times New Roman"/>
+                <w:noProof/>
+                <w:webHidden/>
+                <w:sz w:val="24"/>
+                <w:szCs w:val="24"/>
+              </w:rPr>
+            </w:r>
+            <w:r>
+              <w:rPr>
+                <w:rFonts w:ascii="Times New Roman" w:hAnsi="Times New Roman" w:cs="Times New Roman"/>
+                <w:noProof/>
+                <w:webHidden/>
+                <w:sz w:val="24"/>
+                <w:szCs w:val="24"/>
+              </w:rPr>
+              <w:fldChar w:fldCharType="separate"/>
+            </w:r>
+            <w:r>
+              <w:rPr>
+                <w:rFonts w:ascii="Times New Roman" w:hAnsi="Times New Roman" w:cs="Times New Roman"/>
+                <w:noProof/>
+                <w:webHidden/>
+                <w:sz w:val="24"/>
+                <w:szCs w:val="24"/>
+              </w:rPr>
+              <w:t>8</w:t>
+            </w:r>
+            <w:r>
+              <w:rPr>
+                <w:rFonts w:ascii="Times New Roman" w:hAnsi="Times New Roman" w:cs="Times New Roman"/>
+                <w:noProof/>
+                <w:webHidden/>
+                <w:sz w:val="24"/>
+                <w:szCs w:val="24"/>
+              </w:rPr>
+              <w:fldChar w:fldCharType="end"/>
+            </w:r>
+          </w:hyperlink>
+        </w:p>
+        <w:p>
+          <w:pPr>
+            <w:pStyle w:val="TOC2"/>
+            <w:tabs>
+              <w:tab w:val="left" w:pos="880"/>
+              <w:tab w:val="right" w:leader="dot" w:pos="8494"/>
+            </w:tabs>
+            <w:rPr>
+              <w:rFonts w:ascii="Times New Roman" w:hAnsi="Times New Roman" w:cs="Times New Roman"/>
+              <w:noProof/>
+              <w:sz w:val="24"/>
+              <w:szCs w:val="24"/>
+            </w:rPr>
+          </w:pPr>
+          <w:hyperlink w:anchor="_Toc41209289" w:history="1">
+            <w:r>
+              <w:rPr>
+                <w:rStyle w:val="Hyperlink"/>
+                <w:rFonts w:ascii="Times New Roman" w:hAnsi="Times New Roman" w:cs="Times New Roman"/>
+                <w:noProof/>
+                <w:sz w:val="24"/>
+                <w:szCs w:val="24"/>
+              </w:rPr>
+              <w:t>7.3.</w:t>
+            </w:r>
+            <w:r>
+              <w:rPr>
+                <w:rFonts w:ascii="Times New Roman" w:hAnsi="Times New Roman" w:cs="Times New Roman"/>
+                <w:noProof/>
+                <w:sz w:val="24"/>
+                <w:szCs w:val="24"/>
+              </w:rPr>
+              <w:tab/>
+            </w:r>
+            <w:r>
+              <w:rPr>
+                <w:rStyle w:val="Hyperlink"/>
+                <w:rFonts w:ascii="Times New Roman" w:hAnsi="Times New Roman" w:cs="Times New Roman"/>
+                <w:noProof/>
+                <w:sz w:val="24"/>
+                <w:szCs w:val="24"/>
+              </w:rPr>
+              <w:t>Fluxograma da interrupção externa</w:t>
+            </w:r>
+            <w:r>
+              <w:rPr>
+                <w:rFonts w:ascii="Times New Roman" w:hAnsi="Times New Roman" w:cs="Times New Roman"/>
+                <w:noProof/>
+                <w:webHidden/>
+                <w:sz w:val="24"/>
+                <w:szCs w:val="24"/>
+              </w:rPr>
+              <w:tab/>
+            </w:r>
+            <w:r>
+              <w:rPr>
+                <w:rFonts w:ascii="Times New Roman" w:hAnsi="Times New Roman" w:cs="Times New Roman"/>
+                <w:noProof/>
+                <w:webHidden/>
+                <w:sz w:val="24"/>
+                <w:szCs w:val="24"/>
+              </w:rPr>
+              <w:fldChar w:fldCharType="begin"/>
+            </w:r>
+            <w:r>
+              <w:rPr>
+                <w:rFonts w:ascii="Times New Roman" w:hAnsi="Times New Roman" w:cs="Times New Roman"/>
+                <w:noProof/>
+                <w:webHidden/>
+                <w:sz w:val="24"/>
+                <w:szCs w:val="24"/>
+              </w:rPr>
+              <w:instrText xml:space="preserve"> PAGEREF _Toc41209289 \h </w:instrText>
+            </w:r>
+            <w:r>
+              <w:rPr>
+                <w:rFonts w:ascii="Times New Roman" w:hAnsi="Times New Roman" w:cs="Times New Roman"/>
+                <w:noProof/>
+                <w:webHidden/>
+                <w:sz w:val="24"/>
+                <w:szCs w:val="24"/>
+              </w:rPr>
+            </w:r>
+            <w:r>
+              <w:rPr>
+                <w:rFonts w:ascii="Times New Roman" w:hAnsi="Times New Roman" w:cs="Times New Roman"/>
+                <w:noProof/>
+                <w:webHidden/>
+                <w:sz w:val="24"/>
+                <w:szCs w:val="24"/>
+              </w:rPr>
+              <w:fldChar w:fldCharType="separate"/>
+            </w:r>
+            <w:r>
+              <w:rPr>
+                <w:rFonts w:ascii="Times New Roman" w:hAnsi="Times New Roman" w:cs="Times New Roman"/>
+                <w:noProof/>
+                <w:webHidden/>
+                <w:sz w:val="24"/>
+                <w:szCs w:val="24"/>
+              </w:rPr>
+              <w:t>8</w:t>
+            </w:r>
+            <w:r>
+              <w:rPr>
+                <w:rFonts w:ascii="Times New Roman" w:hAnsi="Times New Roman" w:cs="Times New Roman"/>
+                <w:noProof/>
+                <w:webHidden/>
+                <w:sz w:val="24"/>
+                <w:szCs w:val="24"/>
+              </w:rPr>
+              <w:fldChar w:fldCharType="end"/>
+            </w:r>
+          </w:hyperlink>
+        </w:p>
+        <w:p>
+          <w:r>
+            <w:rPr>
+              <w:rFonts w:ascii="Times New Roman" w:hAnsi="Times New Roman" w:cs="Times New Roman"/>
+              <w:noProof/>
+              <w:sz w:val="24"/>
+              <w:szCs w:val="24"/>
+            </w:rPr>
+            <w:fldChar w:fldCharType="end"/>
+          </w:r>
+        </w:p>
+      </w:sdtContent>
+    </w:sdt>
+    <w:p>
+      <w:pPr>
+        <w:rPr>
+          <w:rFonts w:ascii="Times New Roman" w:hAnsi="Times New Roman" w:cs="Times New Roman"/>
+          <w:sz w:val="24"/>
+          <w:szCs w:val="24"/>
+        </w:rPr>
+      </w:pPr>
+      <w:r>
+        <w:rPr>
+          <w:rFonts w:ascii="Times New Roman" w:hAnsi="Times New Roman" w:cs="Times New Roman"/>
+          <w:sz w:val="24"/>
+          <w:szCs w:val="24"/>
+        </w:rPr>
+        <w:br w:type="page"/>
+      </w:r>
+    </w:p>
+    <w:p>
+      <w:pPr>
+        <w:pStyle w:val="ListParagraph"/>
         <w:numPr>
           <w:ilvl w:val="0"/>
           <w:numId w:val="1"/>
         </w:numPr>
+        <w:ind w:left="1134" w:hanging="567"/>
         <w:jc w:val="both"/>
+        <w:outlineLvl w:val="0"/>
         <w:rPr>
           <w:rFonts w:ascii="Times New Roman" w:hAnsi="Times New Roman" w:cs="Times New Roman"/>
           <w:b/>
           <w:bCs/>
           <w:color w:val="002060"/>
-          <w:sz w:val="28"/>
-          <w:szCs w:val="28"/>
-        </w:rPr>
-      </w:pPr>
+          <w:sz w:val="32"/>
+          <w:szCs w:val="32"/>
+        </w:rPr>
+      </w:pPr>
+      <w:bookmarkStart w:id="2" w:name="_Toc41209280"/>
       <w:r>
         <w:rPr>
           <w:rFonts w:ascii="Times New Roman" w:hAnsi="Times New Roman" w:cs="Times New Roman"/>
           <w:b/>
           <w:bCs/>
           <w:color w:val="002060"/>
-          <w:sz w:val="28"/>
-          <w:szCs w:val="28"/>
+          <w:sz w:val="32"/>
+          <w:szCs w:val="32"/>
         </w:rPr>
         <w:lastRenderedPageBreak/>
         <w:t>Introdução</w:t>
       </w:r>
-    </w:p>
-    <w:p>
-      <w:pPr>
-        <w:ind w:firstLine="360"/>
+      <w:bookmarkEnd w:id="2"/>
+    </w:p>
+    <w:p>
+      <w:pPr>
+        <w:spacing w:after="0" w:line="360" w:lineRule="auto"/>
+        <w:ind w:firstLine="567"/>
         <w:jc w:val="both"/>
         <w:rPr>
           <w:rFonts w:ascii="Times New Roman" w:hAnsi="Times New Roman" w:cs="Times New Roman"/>
-        </w:rPr>
-      </w:pPr>
-      <w:r>
-        <w:rPr>
-          <w:rFonts w:ascii="Times New Roman" w:hAnsi="Times New Roman" w:cs="Times New Roman"/>
-        </w:rPr>
-        <w:t xml:space="preserve">Este relatório apresentará os objetivos relacionados ao </w:t>
-      </w:r>
-      <w:r>
-        <w:rPr>
-          <w:rFonts w:ascii="Times New Roman" w:hAnsi="Times New Roman" w:cs="Times New Roman"/>
-        </w:rPr>
-        <w:t>terceiro</w:t>
-      </w:r>
-      <w:r>
-        <w:rPr>
-          <w:rFonts w:ascii="Times New Roman" w:hAnsi="Times New Roman" w:cs="Times New Roman"/>
-        </w:rPr>
-        <w:t xml:space="preserve"> trabalho prático da unidade curricular de Arquitetura de Computadores, assim como o seu desenvolvimento, discussão de resultados e a conclusão a que os alunos chegaram.</w:t>
-      </w:r>
-      <w:r>
-        <w:rPr>
-          <w:rFonts w:ascii="Times New Roman" w:hAnsi="Times New Roman" w:cs="Times New Roman"/>
-        </w:rPr>
-        <w:t xml:space="preserve"> </w:t>
-      </w:r>
-    </w:p>
-    <w:p>
-      <w:pPr>
-        <w:ind w:firstLine="360"/>
+          <w:sz w:val="24"/>
+          <w:szCs w:val="24"/>
+        </w:rPr>
+      </w:pPr>
+      <w:r>
+        <w:rPr>
+          <w:rFonts w:ascii="Times New Roman" w:hAnsi="Times New Roman" w:cs="Times New Roman"/>
+          <w:sz w:val="24"/>
+          <w:szCs w:val="24"/>
+        </w:rPr>
+        <w:t xml:space="preserve">Este relatório apresentará os objetivos relacionados ao terceiro trabalho prático da unidade curricular de Arquitetura de Computadores, assim como o seu desenvolvimento, discussão de resultados e a conclusão a que os alunos chegaram. </w:t>
+      </w:r>
+    </w:p>
+    <w:p>
+      <w:pPr>
+        <w:spacing w:after="0" w:line="360" w:lineRule="auto"/>
+        <w:ind w:firstLine="567"/>
         <w:jc w:val="both"/>
         <w:rPr>
           <w:rFonts w:ascii="Times New Roman" w:hAnsi="Times New Roman" w:cs="Times New Roman"/>
-        </w:rPr>
-      </w:pPr>
-      <w:r>
-        <w:rPr>
-          <w:rFonts w:ascii="Times New Roman" w:hAnsi="Times New Roman" w:cs="Times New Roman"/>
+          <w:sz w:val="24"/>
+          <w:szCs w:val="24"/>
+        </w:rPr>
+      </w:pPr>
+      <w:r>
+        <w:rPr>
+          <w:rFonts w:ascii="Times New Roman" w:hAnsi="Times New Roman" w:cs="Times New Roman"/>
+          <w:sz w:val="24"/>
+          <w:szCs w:val="24"/>
         </w:rPr>
         <w:t xml:space="preserve">A linguagem C é uma linguagem de alto nível independente da arquitetura do computador onde os programas correm. O compilador </w:t>
       </w:r>
       <w:r>
         <w:rPr>
           <w:rFonts w:ascii="Times New Roman" w:hAnsi="Times New Roman" w:cs="Times New Roman"/>
+          <w:sz w:val="24"/>
+          <w:szCs w:val="24"/>
         </w:rPr>
         <w:t xml:space="preserve">consegue </w:t>
       </w:r>
       <w:r>
         <w:rPr>
           <w:rFonts w:ascii="Times New Roman" w:hAnsi="Times New Roman" w:cs="Times New Roman"/>
+          <w:sz w:val="24"/>
+          <w:szCs w:val="24"/>
         </w:rPr>
         <w:t>gera</w:t>
       </w:r>
       <w:r>
         <w:rPr>
           <w:rFonts w:ascii="Times New Roman" w:hAnsi="Times New Roman" w:cs="Times New Roman"/>
+          <w:sz w:val="24"/>
+          <w:szCs w:val="24"/>
         </w:rPr>
         <w:t>r</w:t>
       </w:r>
       <w:r>
         <w:rPr>
           <w:rFonts w:ascii="Times New Roman" w:hAnsi="Times New Roman" w:cs="Times New Roman"/>
+          <w:sz w:val="24"/>
+          <w:szCs w:val="24"/>
         </w:rPr>
         <w:t xml:space="preserve"> o código-máquina adequado para o processador desse computador, a partir da linguagem de alto nível. </w:t>
       </w:r>
     </w:p>
     <w:p>
       <w:pPr>
-        <w:ind w:firstLine="360"/>
+        <w:spacing w:after="0" w:line="360" w:lineRule="auto"/>
+        <w:ind w:firstLine="567"/>
         <w:jc w:val="both"/>
         <w:rPr>
           <w:rFonts w:ascii="Times New Roman" w:hAnsi="Times New Roman" w:cs="Times New Roman"/>
-        </w:rPr>
-      </w:pPr>
-      <w:r>
-        <w:rPr>
-          <w:rFonts w:ascii="Times New Roman" w:hAnsi="Times New Roman" w:cs="Times New Roman"/>
+          <w:sz w:val="24"/>
+          <w:szCs w:val="24"/>
+        </w:rPr>
+      </w:pPr>
+      <w:r>
+        <w:rPr>
+          <w:rFonts w:ascii="Times New Roman" w:hAnsi="Times New Roman" w:cs="Times New Roman"/>
+          <w:sz w:val="24"/>
+          <w:szCs w:val="24"/>
         </w:rPr>
         <w:t>A implementação prévia de um programa numa linguagem de alto nível permite facilitar a implementação do mesmo em linguagem Assembly</w:t>
       </w:r>
       <w:r>
         <w:rPr>
           <w:rFonts w:ascii="Times New Roman" w:hAnsi="Times New Roman" w:cs="Times New Roman"/>
+          <w:sz w:val="24"/>
+          <w:szCs w:val="24"/>
         </w:rPr>
         <w:t>.</w:t>
       </w:r>
     </w:p>
     <w:p>
       <w:pPr>
+        <w:spacing w:after="0" w:line="360" w:lineRule="auto"/>
+        <w:ind w:firstLine="567"/>
         <w:jc w:val="both"/>
         <w:rPr>
           <w:rFonts w:ascii="Times New Roman" w:hAnsi="Times New Roman" w:cs="Times New Roman"/>
+          <w:sz w:val="24"/>
+          <w:szCs w:val="24"/>
+        </w:rPr>
+      </w:pPr>
+      <w:r>
+        <w:rPr>
+          <w:rFonts w:ascii="Times New Roman" w:hAnsi="Times New Roman" w:cs="Times New Roman"/>
+          <w:sz w:val="24"/>
+          <w:szCs w:val="24"/>
+        </w:rPr>
+        <w:t xml:space="preserve">O programa desenvolvido foi criado em linguagem C e linguagem Assembly para o processador 8051 e, para efetuar a simulação do mesmo, utilizou-se o programa Keil </w:t>
+      </w:r>
+      <w:proofErr w:type="spellStart"/>
+      <w:r>
+        <w:rPr>
+          <w:rFonts w:ascii="Times New Roman" w:hAnsi="Times New Roman" w:cs="Times New Roman"/>
+          <w:sz w:val="24"/>
+          <w:szCs w:val="24"/>
+        </w:rPr>
+        <w:t>uVision</w:t>
+      </w:r>
+      <w:proofErr w:type="spellEnd"/>
+      <w:r>
+        <w:rPr>
+          <w:rFonts w:ascii="Times New Roman" w:hAnsi="Times New Roman" w:cs="Times New Roman"/>
+          <w:sz w:val="24"/>
+          <w:szCs w:val="24"/>
+        </w:rPr>
+        <w:t xml:space="preserve"> e a ferramenta de simulação </w:t>
+      </w:r>
+      <w:proofErr w:type="spellStart"/>
+      <w:r>
+        <w:rPr>
+          <w:rFonts w:ascii="Times New Roman" w:hAnsi="Times New Roman" w:cs="Times New Roman"/>
+          <w:sz w:val="24"/>
+          <w:szCs w:val="24"/>
+        </w:rPr>
+        <w:t>Multisim</w:t>
+      </w:r>
+      <w:proofErr w:type="spellEnd"/>
+      <w:r>
+        <w:rPr>
+          <w:rFonts w:ascii="Times New Roman" w:hAnsi="Times New Roman" w:cs="Times New Roman"/>
+          <w:sz w:val="24"/>
+          <w:szCs w:val="24"/>
+        </w:rPr>
+        <w:t>.</w:t>
+      </w:r>
+    </w:p>
+    <w:p>
+      <w:pPr>
+        <w:spacing w:after="0" w:line="360" w:lineRule="auto"/>
+        <w:ind w:firstLine="567"/>
+        <w:jc w:val="both"/>
+        <w:rPr>
+          <w:rFonts w:ascii="Times New Roman" w:hAnsi="Times New Roman" w:cs="Times New Roman"/>
           <w:color w:val="002060"/>
-          <w:sz w:val="28"/>
-          <w:szCs w:val="28"/>
-        </w:rPr>
-      </w:pPr>
-      <w:r>
-        <w:rPr>
-          <w:rFonts w:ascii="Times New Roman" w:hAnsi="Times New Roman" w:cs="Times New Roman"/>
-          <w:b/>
-          <w:bCs/>
-          <w:color w:val="002060"/>
-          <w:sz w:val="28"/>
-          <w:szCs w:val="28"/>
-        </w:rPr>
-        <w:tab/>
-      </w:r>
-      <w:r>
-        <w:rPr>
-          <w:rFonts w:ascii="Times New Roman" w:hAnsi="Times New Roman" w:cs="Times New Roman"/>
-        </w:rPr>
-        <w:t>O programa desenvolvido foi criado em linguagem C e linguagem Assembly para o processador 8051</w:t>
-      </w:r>
-      <w:r>
-        <w:rPr>
-          <w:rFonts w:ascii="Times New Roman" w:hAnsi="Times New Roman" w:cs="Times New Roman"/>
-        </w:rPr>
-        <w:t xml:space="preserve"> e, p</w:t>
-      </w:r>
-      <w:r>
-        <w:rPr>
-          <w:rFonts w:ascii="Times New Roman" w:hAnsi="Times New Roman" w:cs="Times New Roman"/>
-        </w:rPr>
-        <w:t xml:space="preserve">ara efetuar a simulação do mesmo, utilizou-se o programa Keil </w:t>
-      </w:r>
-      <w:proofErr w:type="spellStart"/>
-      <w:r>
-        <w:rPr>
-          <w:rFonts w:ascii="Times New Roman" w:hAnsi="Times New Roman" w:cs="Times New Roman"/>
-        </w:rPr>
-        <w:t>uVision</w:t>
-      </w:r>
-      <w:proofErr w:type="spellEnd"/>
-      <w:r>
-        <w:rPr>
-          <w:rFonts w:ascii="Times New Roman" w:hAnsi="Times New Roman" w:cs="Times New Roman"/>
-        </w:rPr>
-        <w:t xml:space="preserve"> e a ferramenta de simulação </w:t>
-      </w:r>
-      <w:proofErr w:type="spellStart"/>
-      <w:r>
-        <w:rPr>
-          <w:rFonts w:ascii="Times New Roman" w:hAnsi="Times New Roman" w:cs="Times New Roman"/>
-        </w:rPr>
-        <w:t>Multisim</w:t>
-      </w:r>
-      <w:proofErr w:type="spellEnd"/>
-      <w:r>
-        <w:rPr>
-          <w:rFonts w:ascii="Times New Roman" w:hAnsi="Times New Roman" w:cs="Times New Roman"/>
-        </w:rPr>
-        <w:t>.</w:t>
-      </w:r>
-    </w:p>
-    <w:p>
-      <w:pPr>
-        <w:pStyle w:val="PargrafodaLista"/>
+          <w:sz w:val="32"/>
+          <w:szCs w:val="32"/>
+        </w:rPr>
+      </w:pPr>
+    </w:p>
+    <w:p>
+      <w:pPr>
+        <w:pStyle w:val="ListParagraph"/>
         <w:numPr>
           <w:ilvl w:val="0"/>
           <w:numId w:val="1"/>
         </w:numPr>
+        <w:ind w:left="1134" w:hanging="567"/>
         <w:jc w:val="both"/>
+        <w:outlineLvl w:val="0"/>
         <w:rPr>
           <w:rFonts w:ascii="Times New Roman" w:hAnsi="Times New Roman" w:cs="Times New Roman"/>
           <w:b/>
@@ -801,163 +2013,247 @@
           <w:szCs w:val="28"/>
         </w:rPr>
       </w:pPr>
+      <w:bookmarkStart w:id="3" w:name="_Toc41209281"/>
       <w:r>
         <w:rPr>
           <w:rFonts w:ascii="Times New Roman" w:hAnsi="Times New Roman" w:cs="Times New Roman"/>
           <w:b/>
           <w:bCs/>
           <w:color w:val="002060"/>
-          <w:sz w:val="28"/>
-          <w:szCs w:val="28"/>
+          <w:sz w:val="32"/>
+          <w:szCs w:val="32"/>
         </w:rPr>
         <w:t>Objetivos</w:t>
       </w:r>
-    </w:p>
-    <w:p>
-      <w:pPr>
-        <w:ind w:firstLine="360"/>
+      <w:bookmarkEnd w:id="3"/>
+    </w:p>
+    <w:p>
+      <w:pPr>
+        <w:spacing w:after="0" w:line="360" w:lineRule="auto"/>
+        <w:ind w:firstLine="567"/>
         <w:jc w:val="both"/>
         <w:rPr>
           <w:rFonts w:ascii="Times New Roman" w:hAnsi="Times New Roman" w:cs="Times New Roman"/>
-        </w:rPr>
-      </w:pPr>
-      <w:r>
-        <w:rPr>
-          <w:rFonts w:ascii="Times New Roman" w:hAnsi="Times New Roman" w:cs="Times New Roman"/>
+          <w:sz w:val="24"/>
+          <w:szCs w:val="24"/>
+        </w:rPr>
+      </w:pPr>
+      <w:r>
+        <w:rPr>
+          <w:rFonts w:ascii="Times New Roman" w:hAnsi="Times New Roman" w:cs="Times New Roman"/>
+          <w:sz w:val="24"/>
+          <w:szCs w:val="24"/>
         </w:rPr>
         <w:t>Este trabalho prático tem como objetivos elaborar fluxogramas que permitem ser o ponto de partida para a criação do programa</w:t>
       </w:r>
       <w:r>
         <w:rPr>
           <w:rFonts w:ascii="Times New Roman" w:hAnsi="Times New Roman" w:cs="Times New Roman"/>
+          <w:sz w:val="24"/>
+          <w:szCs w:val="24"/>
         </w:rPr>
         <w:t xml:space="preserve"> e,</w:t>
       </w:r>
       <w:r>
         <w:rPr>
           <w:rFonts w:ascii="Times New Roman" w:hAnsi="Times New Roman" w:cs="Times New Roman"/>
+          <w:sz w:val="24"/>
+          <w:szCs w:val="24"/>
         </w:rPr>
         <w:t xml:space="preserve"> estudar as linguagens C e Assembly para o microcontrolador 8051</w:t>
       </w:r>
       <w:r>
         <w:rPr>
           <w:rFonts w:ascii="Times New Roman" w:hAnsi="Times New Roman" w:cs="Times New Roman"/>
+          <w:sz w:val="24"/>
+          <w:szCs w:val="24"/>
         </w:rPr>
         <w:t xml:space="preserve"> e a configuração e programação de interrupções no mesmo.</w:t>
       </w:r>
     </w:p>
     <w:p>
       <w:pPr>
-        <w:ind w:firstLine="360"/>
+        <w:spacing w:after="0" w:line="360" w:lineRule="auto"/>
+        <w:ind w:firstLine="567"/>
         <w:jc w:val="both"/>
         <w:rPr>
           <w:rFonts w:ascii="Times New Roman" w:hAnsi="Times New Roman" w:cs="Times New Roman"/>
-        </w:rPr>
-      </w:pPr>
-      <w:r>
-        <w:rPr>
-          <w:rFonts w:ascii="Times New Roman" w:hAnsi="Times New Roman" w:cs="Times New Roman"/>
+          <w:sz w:val="24"/>
+          <w:szCs w:val="24"/>
+        </w:rPr>
+      </w:pPr>
+      <w:r>
+        <w:rPr>
+          <w:rFonts w:ascii="Times New Roman" w:hAnsi="Times New Roman" w:cs="Times New Roman"/>
+          <w:sz w:val="24"/>
+          <w:szCs w:val="24"/>
         </w:rPr>
         <w:t xml:space="preserve">Neste trabalho pretendeu-se desenvolver um programa em linguagem Assembly e C para o processador 8051, capaz de realizar a gestão de quatro semáforos numa interseção rodoviária. </w:t>
       </w:r>
     </w:p>
     <w:p>
       <w:pPr>
-        <w:ind w:firstLine="360"/>
+        <w:spacing w:after="0" w:line="360" w:lineRule="auto"/>
+        <w:ind w:firstLine="567"/>
         <w:jc w:val="both"/>
         <w:rPr>
           <w:rFonts w:ascii="Times New Roman" w:hAnsi="Times New Roman" w:cs="Times New Roman"/>
-        </w:rPr>
-      </w:pPr>
-      <w:r>
-        <w:rPr>
-          <w:rFonts w:ascii="Times New Roman" w:hAnsi="Times New Roman" w:cs="Times New Roman"/>
+          <w:sz w:val="24"/>
+          <w:szCs w:val="24"/>
+        </w:rPr>
+      </w:pPr>
+      <w:r>
+        <w:rPr>
+          <w:rFonts w:ascii="Times New Roman" w:hAnsi="Times New Roman" w:cs="Times New Roman"/>
+          <w:sz w:val="24"/>
+          <w:szCs w:val="24"/>
         </w:rPr>
         <w:t xml:space="preserve">Os quatro semáforos correspondem a </w:t>
       </w:r>
       <w:r>
         <w:rPr>
           <w:rFonts w:ascii="Times New Roman" w:hAnsi="Times New Roman" w:cs="Times New Roman"/>
+          <w:sz w:val="24"/>
+          <w:szCs w:val="24"/>
         </w:rPr>
         <w:t>três</w:t>
       </w:r>
       <w:r>
         <w:rPr>
           <w:rFonts w:ascii="Times New Roman" w:hAnsi="Times New Roman" w:cs="Times New Roman"/>
+          <w:sz w:val="24"/>
+          <w:szCs w:val="24"/>
         </w:rPr>
         <w:t xml:space="preserve"> semáforos para automóveis denominados por S1,</w:t>
       </w:r>
       <w:r>
         <w:rPr>
           <w:rFonts w:ascii="Times New Roman" w:hAnsi="Times New Roman" w:cs="Times New Roman"/>
+          <w:sz w:val="24"/>
+          <w:szCs w:val="24"/>
         </w:rPr>
         <w:t xml:space="preserve"> </w:t>
       </w:r>
       <w:r>
         <w:rPr>
           <w:rFonts w:ascii="Times New Roman" w:hAnsi="Times New Roman" w:cs="Times New Roman"/>
+          <w:sz w:val="24"/>
+          <w:szCs w:val="24"/>
         </w:rPr>
         <w:t xml:space="preserve">S2 e S3, e a um semáforo </w:t>
       </w:r>
       <w:r>
         <w:rPr>
           <w:rFonts w:ascii="Times New Roman" w:hAnsi="Times New Roman" w:cs="Times New Roman"/>
+          <w:sz w:val="24"/>
+          <w:szCs w:val="24"/>
         </w:rPr>
         <w:t xml:space="preserve">P3 correspondente a um semáforo para peões. Cada semáforo tem </w:t>
       </w:r>
       <w:r>
         <w:rPr>
           <w:rFonts w:ascii="Times New Roman" w:hAnsi="Times New Roman" w:cs="Times New Roman"/>
+          <w:sz w:val="24"/>
+          <w:szCs w:val="24"/>
         </w:rPr>
         <w:t>três</w:t>
       </w:r>
       <w:r>
         <w:rPr>
           <w:rFonts w:ascii="Times New Roman" w:hAnsi="Times New Roman" w:cs="Times New Roman"/>
+          <w:sz w:val="24"/>
+          <w:szCs w:val="24"/>
         </w:rPr>
         <w:t xml:space="preserve"> cores (verde, amarelo e vermelho), com exceção do semáforo para peões que apenas tem </w:t>
       </w:r>
       <w:r>
         <w:rPr>
           <w:rFonts w:ascii="Times New Roman" w:hAnsi="Times New Roman" w:cs="Times New Roman"/>
+          <w:sz w:val="24"/>
+          <w:szCs w:val="24"/>
         </w:rPr>
         <w:t>duas</w:t>
       </w:r>
       <w:r>
         <w:rPr>
           <w:rFonts w:ascii="Times New Roman" w:hAnsi="Times New Roman" w:cs="Times New Roman"/>
+          <w:sz w:val="24"/>
+          <w:szCs w:val="24"/>
         </w:rPr>
         <w:t xml:space="preserve"> cores (verde e vermelho). Os semáforos para automóveis permanecem com a luz verde ligada durante 10 segundos, luz amarela durante 5 segundos e luz vermelha durante 15 segundos. O semáforo P3 está verde quando S3 está vermelho, e está vermelho quando S3 está verde ou amarelo. Também, antes de P3 mudar para vermelho, o seu estado fica intermitente de 1 em 1 segundos, durante 5 segundos.</w:t>
       </w:r>
       <w:r>
         <w:rPr>
           <w:rFonts w:ascii="Times New Roman" w:hAnsi="Times New Roman" w:cs="Times New Roman"/>
+          <w:sz w:val="24"/>
+          <w:szCs w:val="24"/>
         </w:rPr>
         <w:t xml:space="preserve"> Cada semáforo tem apenas uma luz de uma cor ligada de cada vez.</w:t>
       </w:r>
     </w:p>
     <w:p>
       <w:pPr>
+        <w:spacing w:after="0" w:line="360" w:lineRule="auto"/>
+        <w:ind w:firstLine="567"/>
         <w:jc w:val="both"/>
         <w:rPr>
           <w:rFonts w:ascii="Times New Roman" w:hAnsi="Times New Roman" w:cs="Times New Roman"/>
-        </w:rPr>
-      </w:pPr>
-      <w:r>
-        <w:rPr>
-          <w:rFonts w:ascii="Times New Roman" w:hAnsi="Times New Roman" w:cs="Times New Roman"/>
-        </w:rPr>
-        <w:tab/>
-        <w:t>O botão B3 corresponde a um botão que permite aos peões solicitar a colocação de P3 a verde. Isso só pode acontecer quando S3 está a verde e o botão é pressionado, colocando o semáforo S3 a amarelo durante 5 segundos, antes de ficar verde.</w:t>
-      </w:r>
-    </w:p>
-    <w:p>
-      <w:pPr>
-        <w:pStyle w:val="PargrafodaLista"/>
+          <w:sz w:val="24"/>
+          <w:szCs w:val="24"/>
+        </w:rPr>
+      </w:pPr>
+      <w:r>
+        <w:rPr>
+          <w:rFonts w:ascii="Times New Roman" w:hAnsi="Times New Roman" w:cs="Times New Roman"/>
+          <w:sz w:val="24"/>
+          <w:szCs w:val="24"/>
+        </w:rPr>
+        <w:t xml:space="preserve">O botão B3 corresponde a um botão que permite aos peões solicitar a colocação de P3 a verde. Isso só pode acontecer quando S3 está a verde e o botão é pressionado, colocando o semáforo S3 a amarelo durante 5 segundos, antes de ficar </w:t>
+      </w:r>
+      <w:r>
+        <w:rPr>
+          <w:rFonts w:ascii="Times New Roman" w:hAnsi="Times New Roman" w:cs="Times New Roman"/>
+          <w:sz w:val="24"/>
+          <w:szCs w:val="24"/>
+        </w:rPr>
+        <w:t>vermelho</w:t>
+      </w:r>
+      <w:r>
+        <w:rPr>
+          <w:rFonts w:ascii="Times New Roman" w:hAnsi="Times New Roman" w:cs="Times New Roman"/>
+          <w:sz w:val="24"/>
+          <w:szCs w:val="24"/>
+        </w:rPr>
+        <w:t>.</w:t>
+      </w:r>
+    </w:p>
+    <w:p>
+      <w:pPr>
+        <w:rPr>
+          <w:rFonts w:ascii="Times New Roman" w:hAnsi="Times New Roman" w:cs="Times New Roman"/>
+          <w:sz w:val="24"/>
+          <w:szCs w:val="24"/>
+        </w:rPr>
+      </w:pPr>
+      <w:r>
+        <w:rPr>
+          <w:rFonts w:ascii="Times New Roman" w:hAnsi="Times New Roman" w:cs="Times New Roman"/>
+          <w:sz w:val="24"/>
+          <w:szCs w:val="24"/>
+        </w:rPr>
+        <w:br w:type="page"/>
+      </w:r>
+    </w:p>
+    <w:p>
+      <w:pPr>
+        <w:pStyle w:val="ListParagraph"/>
         <w:numPr>
           <w:ilvl w:val="0"/>
           <w:numId w:val="1"/>
         </w:numPr>
+        <w:ind w:left="1134" w:hanging="567"/>
+        <w:jc w:val="both"/>
+        <w:outlineLvl w:val="0"/>
         <w:rPr>
           <w:rFonts w:ascii="Times New Roman" w:hAnsi="Times New Roman" w:cs="Times New Roman"/>
           <w:b/>
@@ -967,68 +2263,81 @@
           <w:szCs w:val="28"/>
         </w:rPr>
       </w:pPr>
+      <w:bookmarkStart w:id="4" w:name="_Toc41209282"/>
       <w:r>
         <w:rPr>
           <w:rFonts w:ascii="Times New Roman" w:hAnsi="Times New Roman" w:cs="Times New Roman"/>
           <w:b/>
           <w:bCs/>
           <w:color w:val="002060"/>
-          <w:sz w:val="28"/>
-          <w:szCs w:val="28"/>
-        </w:rPr>
+          <w:sz w:val="32"/>
+          <w:szCs w:val="32"/>
+        </w:rPr>
+        <w:lastRenderedPageBreak/>
         <w:t>Desenvolvimento</w:t>
       </w:r>
-    </w:p>
-    <w:p>
-      <w:pPr>
-        <w:ind w:firstLine="360"/>
+      <w:bookmarkEnd w:id="4"/>
+    </w:p>
+    <w:p>
+      <w:pPr>
+        <w:spacing w:after="0" w:line="360" w:lineRule="auto"/>
+        <w:ind w:firstLine="567"/>
         <w:jc w:val="both"/>
         <w:rPr>
           <w:rFonts w:ascii="Times New Roman" w:hAnsi="Times New Roman" w:cs="Times New Roman"/>
-        </w:rPr>
-      </w:pPr>
-      <w:r>
-        <w:rPr>
-          <w:rFonts w:ascii="Times New Roman" w:hAnsi="Times New Roman" w:cs="Times New Roman"/>
-        </w:rPr>
-        <w:t>Para desenvolver o programa descrito anteriormente, decidiu-se começar por implementá-lo em linguagem C, visto que a linguagem C se aproxima mais à nossa linguagem</w:t>
-      </w:r>
-      <w:r>
-        <w:rPr>
-          <w:rFonts w:ascii="Times New Roman" w:hAnsi="Times New Roman" w:cs="Times New Roman"/>
-        </w:rPr>
-        <w:t xml:space="preserve"> e mais fácil para compreender. De seguida, efetuou-se o mapeamento da linguagem C para a linguagem Assembly</w:t>
-      </w:r>
-      <w:r>
-        <w:rPr>
-          <w:rFonts w:ascii="Times New Roman" w:hAnsi="Times New Roman" w:cs="Times New Roman"/>
+          <w:sz w:val="24"/>
+          <w:szCs w:val="24"/>
+        </w:rPr>
+      </w:pPr>
+      <w:r>
+        <w:rPr>
+          <w:rFonts w:ascii="Times New Roman" w:hAnsi="Times New Roman" w:cs="Times New Roman"/>
+          <w:sz w:val="24"/>
+          <w:szCs w:val="24"/>
+        </w:rPr>
+        <w:t>Para desenvolver o programa descrito anteriormente, decidiu-se começar por implementá-lo em linguagem C, visto que a linguagem C se aproxima mais à nossa linguagem e mais fácil para compreender. De seguida, efetuou-se o mapeamento da linguagem C para a linguagem Assembly</w:t>
+      </w:r>
+      <w:r>
+        <w:rPr>
+          <w:rFonts w:ascii="Times New Roman" w:hAnsi="Times New Roman" w:cs="Times New Roman"/>
+          <w:sz w:val="24"/>
+          <w:szCs w:val="24"/>
         </w:rPr>
         <w:t xml:space="preserve">, pois esta linguagem permite reduzir o tempo de execução do programa, permitindo obter uma melhor eficácia em relação ao processamento dos dados pelo processador do microcontrolador. </w:t>
       </w:r>
     </w:p>
     <w:p>
       <w:pPr>
-        <w:ind w:firstLine="360"/>
+        <w:spacing w:after="0" w:line="360" w:lineRule="auto"/>
+        <w:ind w:firstLine="567"/>
         <w:jc w:val="both"/>
         <w:rPr>
           <w:rFonts w:ascii="Times New Roman" w:hAnsi="Times New Roman" w:cs="Times New Roman"/>
-        </w:rPr>
-      </w:pPr>
-      <w:r>
-        <w:rPr>
-          <w:rFonts w:ascii="Times New Roman" w:hAnsi="Times New Roman" w:cs="Times New Roman"/>
+          <w:sz w:val="24"/>
+          <w:szCs w:val="24"/>
+        </w:rPr>
+      </w:pPr>
+      <w:r>
+        <w:rPr>
+          <w:rFonts w:ascii="Times New Roman" w:hAnsi="Times New Roman" w:cs="Times New Roman"/>
+          <w:sz w:val="24"/>
+          <w:szCs w:val="24"/>
         </w:rPr>
         <w:t xml:space="preserve">Para a </w:t>
       </w:r>
       <w:r>
         <w:rPr>
           <w:rFonts w:ascii="Times New Roman" w:hAnsi="Times New Roman" w:cs="Times New Roman"/>
+          <w:sz w:val="24"/>
+          <w:szCs w:val="24"/>
         </w:rPr>
         <w:t>elaboração</w:t>
       </w:r>
       <w:r>
         <w:rPr>
           <w:rFonts w:ascii="Times New Roman" w:hAnsi="Times New Roman" w:cs="Times New Roman"/>
+          <w:sz w:val="24"/>
+          <w:szCs w:val="24"/>
         </w:rPr>
         <w:t xml:space="preserve"> do programa em linguagem C, foi implementada a </w:t>
       </w:r>
@@ -1036,6 +2345,8 @@
       <w:r>
         <w:rPr>
           <w:rFonts w:ascii="Times New Roman" w:hAnsi="Times New Roman" w:cs="Times New Roman"/>
+          <w:sz w:val="24"/>
+          <w:szCs w:val="24"/>
         </w:rPr>
         <w:t xml:space="preserve">função </w:t>
       </w:r>
@@ -1044,6 +2355,8 @@
           <w:rFonts w:ascii="Times New Roman" w:hAnsi="Times New Roman" w:cs="Times New Roman"/>
           <w:b/>
           <w:bCs/>
+          <w:sz w:val="24"/>
+          <w:szCs w:val="24"/>
         </w:rPr>
         <w:t>Inicializar</w:t>
       </w:r>
@@ -1051,49 +2364,83 @@
       <w:r>
         <w:rPr>
           <w:rFonts w:ascii="Times New Roman" w:hAnsi="Times New Roman" w:cs="Times New Roman"/>
+          <w:sz w:val="24"/>
+          <w:szCs w:val="24"/>
         </w:rPr>
         <w:t>, responsável por ativar as interrupções</w:t>
       </w:r>
       <w:r>
         <w:rPr>
           <w:rFonts w:ascii="Times New Roman" w:hAnsi="Times New Roman" w:cs="Times New Roman"/>
+          <w:sz w:val="24"/>
+          <w:szCs w:val="24"/>
         </w:rPr>
         <w:t xml:space="preserve"> globais, da interrupção</w:t>
       </w:r>
       <w:r>
         <w:rPr>
           <w:rFonts w:ascii="Times New Roman" w:hAnsi="Times New Roman" w:cs="Times New Roman"/>
+          <w:sz w:val="24"/>
+          <w:szCs w:val="24"/>
         </w:rPr>
         <w:t xml:space="preserve"> do timer 0 e da interrupção externa</w:t>
       </w:r>
       <w:r>
         <w:rPr>
           <w:rFonts w:ascii="Times New Roman" w:hAnsi="Times New Roman" w:cs="Times New Roman"/>
+          <w:sz w:val="24"/>
+          <w:szCs w:val="24"/>
         </w:rPr>
         <w:t xml:space="preserve"> 0</w:t>
       </w:r>
       <w:r>
         <w:rPr>
           <w:rFonts w:ascii="Times New Roman" w:hAnsi="Times New Roman" w:cs="Times New Roman"/>
+          <w:sz w:val="24"/>
+          <w:szCs w:val="24"/>
         </w:rPr>
         <w:t>, configurar o modo</w:t>
       </w:r>
       <w:r>
         <w:rPr>
           <w:rFonts w:ascii="Times New Roman" w:hAnsi="Times New Roman" w:cs="Times New Roman"/>
+          <w:sz w:val="24"/>
+          <w:szCs w:val="24"/>
         </w:rPr>
         <w:t xml:space="preserve"> 2 (8 bits - autoreload)</w:t>
       </w:r>
       <w:r>
         <w:rPr>
           <w:rFonts w:ascii="Times New Roman" w:hAnsi="Times New Roman" w:cs="Times New Roman"/>
-        </w:rPr>
-        <w:t xml:space="preserve"> no timer e o tempo de contagem para 250 microssegundos, e iniciar o timer 0 e definir a interrupção para ser acionada na </w:t>
+          <w:sz w:val="24"/>
+          <w:szCs w:val="24"/>
+        </w:rPr>
+        <w:t xml:space="preserve"> no timer e o tempo de contagem para 250 microssegundos, e iniciar o timer 0 e definir a interrupção</w:t>
+      </w:r>
+      <w:r>
+        <w:rPr>
+          <w:rFonts w:ascii="Times New Roman" w:hAnsi="Times New Roman" w:cs="Times New Roman"/>
+          <w:sz w:val="24"/>
+          <w:szCs w:val="24"/>
+        </w:rPr>
+        <w:t xml:space="preserve"> externa 0</w:t>
+      </w:r>
+      <w:r>
+        <w:rPr>
+          <w:rFonts w:ascii="Times New Roman" w:hAnsi="Times New Roman" w:cs="Times New Roman"/>
+          <w:sz w:val="24"/>
+          <w:szCs w:val="24"/>
+        </w:rPr>
+        <w:t xml:space="preserve"> para ser acionada na </w:t>
       </w:r>
       <w:proofErr w:type="spellStart"/>
       <w:r>
         <w:rPr>
           <w:rFonts w:ascii="Times New Roman" w:hAnsi="Times New Roman" w:cs="Times New Roman"/>
+          <w:i/>
+          <w:iCs/>
+          <w:sz w:val="24"/>
+          <w:szCs w:val="24"/>
         </w:rPr>
         <w:t>falling</w:t>
       </w:r>
@@ -1101,6 +2448,10 @@
       <w:r>
         <w:rPr>
           <w:rFonts w:ascii="Times New Roman" w:hAnsi="Times New Roman" w:cs="Times New Roman"/>
+          <w:i/>
+          <w:iCs/>
+          <w:sz w:val="24"/>
+          <w:szCs w:val="24"/>
         </w:rPr>
         <w:t xml:space="preserve"> </w:t>
       </w:r>
@@ -1108,6 +2459,10 @@
       <w:r>
         <w:rPr>
           <w:rFonts w:ascii="Times New Roman" w:hAnsi="Times New Roman" w:cs="Times New Roman"/>
+          <w:i/>
+          <w:iCs/>
+          <w:sz w:val="24"/>
+          <w:szCs w:val="24"/>
         </w:rPr>
         <w:t>edge</w:t>
       </w:r>
@@ -1115,21 +2470,28 @@
       <w:r>
         <w:rPr>
           <w:rFonts w:ascii="Times New Roman" w:hAnsi="Times New Roman" w:cs="Times New Roman"/>
+          <w:sz w:val="24"/>
+          <w:szCs w:val="24"/>
         </w:rPr>
         <w:t>.</w:t>
       </w:r>
     </w:p>
     <w:p>
       <w:pPr>
-        <w:ind w:firstLine="360"/>
+        <w:spacing w:after="0" w:line="360" w:lineRule="auto"/>
+        <w:ind w:firstLine="567"/>
         <w:jc w:val="both"/>
         <w:rPr>
           <w:rFonts w:ascii="Times New Roman" w:hAnsi="Times New Roman" w:cs="Times New Roman"/>
-        </w:rPr>
-      </w:pPr>
-      <w:r>
-        <w:rPr>
-          <w:rFonts w:ascii="Times New Roman" w:hAnsi="Times New Roman" w:cs="Times New Roman"/>
+          <w:sz w:val="24"/>
+          <w:szCs w:val="24"/>
+        </w:rPr>
+      </w:pPr>
+      <w:r>
+        <w:rPr>
+          <w:rFonts w:ascii="Times New Roman" w:hAnsi="Times New Roman" w:cs="Times New Roman"/>
+          <w:sz w:val="24"/>
+          <w:szCs w:val="24"/>
         </w:rPr>
         <w:t xml:space="preserve">Ao iniciar o programa, é feita a chamada do </w:t>
       </w:r>
@@ -1137,12 +2499,16 @@
       <w:r>
         <w:rPr>
           <w:rFonts w:ascii="Times New Roman" w:hAnsi="Times New Roman" w:cs="Times New Roman"/>
+          <w:sz w:val="24"/>
+          <w:szCs w:val="24"/>
         </w:rPr>
         <w:t>método Inicializa</w:t>
       </w:r>
       <w:r>
         <w:rPr>
           <w:rFonts w:ascii="Times New Roman" w:hAnsi="Times New Roman" w:cs="Times New Roman"/>
+          <w:sz w:val="24"/>
+          <w:szCs w:val="24"/>
         </w:rPr>
         <w:t>r</w:t>
       </w:r>
@@ -1150,6 +2516,8 @@
       <w:r>
         <w:rPr>
           <w:rFonts w:ascii="Times New Roman" w:hAnsi="Times New Roman" w:cs="Times New Roman"/>
+          <w:sz w:val="24"/>
+          <w:szCs w:val="24"/>
         </w:rPr>
         <w:t xml:space="preserve">. A variável </w:t>
       </w:r>
@@ -1159,6 +2527,8 @@
           <w:rFonts w:ascii="Times New Roman" w:hAnsi="Times New Roman" w:cs="Times New Roman"/>
           <w:b/>
           <w:bCs/>
+          <w:sz w:val="24"/>
+          <w:szCs w:val="24"/>
         </w:rPr>
         <w:t>contaSegundos</w:t>
       </w:r>
@@ -1166,6 +2536,8 @@
       <w:r>
         <w:rPr>
           <w:rFonts w:ascii="Times New Roman" w:hAnsi="Times New Roman" w:cs="Times New Roman"/>
+          <w:sz w:val="24"/>
+          <w:szCs w:val="24"/>
         </w:rPr>
         <w:t xml:space="preserve"> corresponde ao número de segundos que passaram desde o início do ciclo. A variável </w:t>
       </w:r>
@@ -1175,6 +2547,8 @@
           <w:rFonts w:ascii="Times New Roman" w:hAnsi="Times New Roman" w:cs="Times New Roman"/>
           <w:b/>
           <w:bCs/>
+          <w:sz w:val="24"/>
+          <w:szCs w:val="24"/>
         </w:rPr>
         <w:t>auxContaSegundos</w:t>
       </w:r>
@@ -1182,20 +2556,17 @@
       <w:r>
         <w:rPr>
           <w:rFonts w:ascii="Times New Roman" w:hAnsi="Times New Roman" w:cs="Times New Roman"/>
-        </w:rPr>
-        <w:t xml:space="preserve">, por sua vez, corresponde ao número de vezes que ocorre overflow no timer. </w:t>
-      </w:r>
-      <w:r>
-        <w:rPr>
-          <w:rFonts w:ascii="Times New Roman" w:hAnsi="Times New Roman" w:cs="Times New Roman"/>
-        </w:rPr>
-        <w:lastRenderedPageBreak/>
-        <w:t xml:space="preserve">O overflow no timer ocorre quando passam 250 microssegundos. Desta forma, foi possível realizar a contagem do tempo em segundos. Cada vez que a variável </w:t>
+          <w:sz w:val="24"/>
+          <w:szCs w:val="24"/>
+        </w:rPr>
+        <w:t xml:space="preserve">, por sua vez, corresponde ao número de vezes que ocorre overflow no timer. O overflow no timer ocorre quando passam 250 microssegundos. Desta forma, foi possível realizar a contagem do tempo em segundos. Cada vez que a variável </w:t>
       </w:r>
       <w:proofErr w:type="spellStart"/>
       <w:r>
         <w:rPr>
           <w:rFonts w:ascii="Times New Roman" w:hAnsi="Times New Roman" w:cs="Times New Roman"/>
+          <w:sz w:val="24"/>
+          <w:szCs w:val="24"/>
         </w:rPr>
         <w:t>auxContaSegundos</w:t>
       </w:r>
@@ -1203,6 +2574,8 @@
       <w:r>
         <w:rPr>
           <w:rFonts w:ascii="Times New Roman" w:hAnsi="Times New Roman" w:cs="Times New Roman"/>
+          <w:sz w:val="24"/>
+          <w:szCs w:val="24"/>
         </w:rPr>
         <w:t xml:space="preserve"> chegasse a 4000 (1000000 microssegundos), a variável </w:t>
       </w:r>
@@ -1210,6 +2583,8 @@
       <w:r>
         <w:rPr>
           <w:rFonts w:ascii="Times New Roman" w:hAnsi="Times New Roman" w:cs="Times New Roman"/>
+          <w:sz w:val="24"/>
+          <w:szCs w:val="24"/>
         </w:rPr>
         <w:t>contaSegundos</w:t>
       </w:r>
@@ -1217,45 +2592,60 @@
       <w:r>
         <w:rPr>
           <w:rFonts w:ascii="Times New Roman" w:hAnsi="Times New Roman" w:cs="Times New Roman"/>
+          <w:sz w:val="24"/>
+          <w:szCs w:val="24"/>
         </w:rPr>
         <w:t xml:space="preserve"> era incrementada uma unidade, correspondente a um segundo passado.</w:t>
       </w:r>
     </w:p>
     <w:p>
       <w:pPr>
-        <w:ind w:firstLine="360"/>
+        <w:spacing w:after="0" w:line="360" w:lineRule="auto"/>
+        <w:ind w:firstLine="567"/>
         <w:jc w:val="both"/>
         <w:rPr>
           <w:rFonts w:ascii="Times New Roman" w:hAnsi="Times New Roman" w:cs="Times New Roman"/>
-        </w:rPr>
-      </w:pPr>
-      <w:r>
-        <w:rPr>
-          <w:rFonts w:ascii="Times New Roman" w:hAnsi="Times New Roman" w:cs="Times New Roman"/>
+          <w:sz w:val="24"/>
+          <w:szCs w:val="24"/>
+        </w:rPr>
+      </w:pPr>
+      <w:r>
+        <w:rPr>
+          <w:rFonts w:ascii="Times New Roman" w:hAnsi="Times New Roman" w:cs="Times New Roman"/>
+          <w:sz w:val="24"/>
+          <w:szCs w:val="24"/>
         </w:rPr>
         <w:t xml:space="preserve">Para realizar a mudança das cores das luzes dos semáforos, </w:t>
       </w:r>
       <w:r>
         <w:rPr>
           <w:rFonts w:ascii="Times New Roman" w:hAnsi="Times New Roman" w:cs="Times New Roman"/>
+          <w:sz w:val="24"/>
+          <w:szCs w:val="24"/>
         </w:rPr>
         <w:t>pensou-se numa espécie</w:t>
       </w:r>
       <w:r>
         <w:rPr>
           <w:rFonts w:ascii="Times New Roman" w:hAnsi="Times New Roman" w:cs="Times New Roman"/>
+          <w:sz w:val="24"/>
+          <w:szCs w:val="24"/>
         </w:rPr>
         <w:t xml:space="preserve"> </w:t>
       </w:r>
       <w:r>
         <w:rPr>
           <w:rFonts w:ascii="Times New Roman" w:hAnsi="Times New Roman" w:cs="Times New Roman"/>
+          <w:sz w:val="24"/>
+          <w:szCs w:val="24"/>
         </w:rPr>
         <w:t xml:space="preserve">de </w:t>
       </w:r>
       <w:r>
         <w:rPr>
           <w:rFonts w:ascii="Times New Roman" w:hAnsi="Times New Roman" w:cs="Times New Roman"/>
+          <w:sz w:val="24"/>
+          <w:szCs w:val="24"/>
         </w:rPr>
         <w:t xml:space="preserve">máquina de estados finita, em que cada estado correspondia a cada possibilidade de luzes ativas ao mesmo tempo, sendo a variável </w:t>
       </w:r>
@@ -1263,6 +2653,8 @@
       <w:r>
         <w:rPr>
           <w:rFonts w:ascii="Times New Roman" w:hAnsi="Times New Roman" w:cs="Times New Roman"/>
+          <w:sz w:val="24"/>
+          <w:szCs w:val="24"/>
         </w:rPr>
         <w:t>contaSegundos</w:t>
       </w:r>
@@ -1270,33 +2662,44 @@
       <w:r>
         <w:rPr>
           <w:rFonts w:ascii="Times New Roman" w:hAnsi="Times New Roman" w:cs="Times New Roman"/>
+          <w:sz w:val="24"/>
+          <w:szCs w:val="24"/>
         </w:rPr>
         <w:t xml:space="preserve"> a responsável por decidir o estado seguinte.</w:t>
       </w:r>
     </w:p>
     <w:p>
       <w:pPr>
-        <w:ind w:firstLine="360"/>
+        <w:spacing w:after="0" w:line="360" w:lineRule="auto"/>
+        <w:ind w:firstLine="567"/>
         <w:jc w:val="both"/>
         <w:rPr>
           <w:rFonts w:ascii="Times New Roman" w:hAnsi="Times New Roman" w:cs="Times New Roman"/>
-        </w:rPr>
-      </w:pPr>
-      <w:r>
-        <w:rPr>
-          <w:rFonts w:ascii="Times New Roman" w:hAnsi="Times New Roman" w:cs="Times New Roman"/>
+          <w:sz w:val="24"/>
+          <w:szCs w:val="24"/>
+        </w:rPr>
+      </w:pPr>
+      <w:r>
+        <w:rPr>
+          <w:rFonts w:ascii="Times New Roman" w:hAnsi="Times New Roman" w:cs="Times New Roman"/>
+          <w:sz w:val="24"/>
+          <w:szCs w:val="24"/>
         </w:rPr>
         <w:t xml:space="preserve">Quando </w:t>
       </w:r>
       <w:r>
         <w:rPr>
           <w:rFonts w:ascii="Times New Roman" w:hAnsi="Times New Roman" w:cs="Times New Roman"/>
+          <w:sz w:val="24"/>
+          <w:szCs w:val="24"/>
         </w:rPr>
         <w:t>a variável</w:t>
       </w:r>
       <w:r>
         <w:rPr>
           <w:rFonts w:ascii="Times New Roman" w:hAnsi="Times New Roman" w:cs="Times New Roman"/>
+          <w:sz w:val="24"/>
+          <w:szCs w:val="24"/>
         </w:rPr>
         <w:t xml:space="preserve"> </w:t>
       </w:r>
@@ -1306,6 +2709,8 @@
           <w:rFonts w:ascii="Times New Roman" w:hAnsi="Times New Roman" w:cs="Times New Roman"/>
           <w:b/>
           <w:bCs/>
+          <w:sz w:val="24"/>
+          <w:szCs w:val="24"/>
         </w:rPr>
         <w:t>contaSegundos</w:t>
       </w:r>
@@ -1313,284 +2718,360 @@
       <w:r>
         <w:rPr>
           <w:rFonts w:ascii="Times New Roman" w:hAnsi="Times New Roman" w:cs="Times New Roman"/>
+          <w:sz w:val="24"/>
+          <w:szCs w:val="24"/>
         </w:rPr>
         <w:t xml:space="preserve"> </w:t>
       </w:r>
       <w:r>
         <w:rPr>
           <w:rFonts w:ascii="Times New Roman" w:hAnsi="Times New Roman" w:cs="Times New Roman"/>
+          <w:sz w:val="24"/>
+          <w:szCs w:val="24"/>
         </w:rPr>
         <w:t>é:</w:t>
       </w:r>
     </w:p>
     <w:p>
       <w:pPr>
-        <w:pStyle w:val="PargrafodaLista"/>
+        <w:pStyle w:val="ListParagraph"/>
         <w:numPr>
           <w:ilvl w:val="0"/>
           <w:numId w:val="2"/>
         </w:numPr>
+        <w:spacing w:after="0" w:line="350" w:lineRule="auto"/>
+        <w:ind w:left="1134" w:hanging="567"/>
         <w:jc w:val="both"/>
         <w:rPr>
           <w:rFonts w:ascii="Times New Roman" w:hAnsi="Times New Roman" w:cs="Times New Roman"/>
-        </w:rPr>
-      </w:pPr>
-      <w:r>
-        <w:rPr>
-          <w:rFonts w:ascii="Times New Roman" w:hAnsi="Times New Roman" w:cs="Times New Roman"/>
-          <w:b/>
-          <w:bCs/>
+          <w:sz w:val="24"/>
+          <w:szCs w:val="24"/>
+        </w:rPr>
+      </w:pPr>
+      <w:r>
+        <w:rPr>
+          <w:rFonts w:ascii="Times New Roman" w:hAnsi="Times New Roman" w:cs="Times New Roman"/>
+          <w:b/>
+          <w:bCs/>
+          <w:sz w:val="24"/>
+          <w:szCs w:val="24"/>
         </w:rPr>
         <w:t>0:</w:t>
       </w:r>
       <w:r>
         <w:rPr>
           <w:rFonts w:ascii="Times New Roman" w:hAnsi="Times New Roman" w:cs="Times New Roman"/>
-        </w:rPr>
-        <w:t xml:space="preserve"> </w:t>
-      </w:r>
-      <w:r>
-        <w:rPr>
-          <w:rFonts w:ascii="Times New Roman" w:hAnsi="Times New Roman" w:cs="Times New Roman"/>
-        </w:rPr>
-        <w:t>as luzes verdes dos semáforos S1, S2 e P3 e a luz vermelha do semáforo S3 são ligadas</w:t>
-      </w:r>
-      <w:r>
-        <w:rPr>
-          <w:rFonts w:ascii="Times New Roman" w:hAnsi="Times New Roman" w:cs="Times New Roman"/>
+          <w:sz w:val="24"/>
+          <w:szCs w:val="24"/>
+        </w:rPr>
+        <w:t xml:space="preserve"> as luzes verdes dos semáforos S1, S2 e P3 e a luz vermelha do semáforo S3 são ligadas</w:t>
+      </w:r>
+      <w:r>
+        <w:rPr>
+          <w:rFonts w:ascii="Times New Roman" w:hAnsi="Times New Roman" w:cs="Times New Roman"/>
+          <w:sz w:val="24"/>
+          <w:szCs w:val="24"/>
         </w:rPr>
         <w:t xml:space="preserve"> (estado inicial).</w:t>
       </w:r>
     </w:p>
     <w:p>
       <w:pPr>
-        <w:pStyle w:val="PargrafodaLista"/>
+        <w:pStyle w:val="ListParagraph"/>
         <w:numPr>
           <w:ilvl w:val="0"/>
           <w:numId w:val="2"/>
         </w:numPr>
+        <w:spacing w:after="0" w:line="350" w:lineRule="auto"/>
+        <w:ind w:left="1134" w:hanging="567"/>
         <w:jc w:val="both"/>
         <w:rPr>
           <w:rFonts w:ascii="Times New Roman" w:hAnsi="Times New Roman" w:cs="Times New Roman"/>
-        </w:rPr>
-      </w:pPr>
-      <w:r>
-        <w:rPr>
-          <w:rFonts w:ascii="Times New Roman" w:hAnsi="Times New Roman" w:cs="Times New Roman"/>
-          <w:b/>
-          <w:bCs/>
+          <w:sz w:val="24"/>
+          <w:szCs w:val="24"/>
+        </w:rPr>
+      </w:pPr>
+      <w:r>
+        <w:rPr>
+          <w:rFonts w:ascii="Times New Roman" w:hAnsi="Times New Roman" w:cs="Times New Roman"/>
+          <w:b/>
+          <w:bCs/>
+          <w:sz w:val="24"/>
+          <w:szCs w:val="24"/>
         </w:rPr>
         <w:t>10:</w:t>
       </w:r>
       <w:r>
         <w:rPr>
           <w:rFonts w:ascii="Times New Roman" w:hAnsi="Times New Roman" w:cs="Times New Roman"/>
-        </w:rPr>
-        <w:t xml:space="preserve"> </w:t>
-      </w:r>
-      <w:r>
-        <w:rPr>
-          <w:rFonts w:ascii="Times New Roman" w:hAnsi="Times New Roman" w:cs="Times New Roman"/>
-        </w:rPr>
-        <w:t>as luzes verdes dos semáforos S1, S2 e P3</w:t>
-      </w:r>
-      <w:r>
-        <w:rPr>
-          <w:rFonts w:ascii="Times New Roman" w:hAnsi="Times New Roman" w:cs="Times New Roman"/>
+          <w:sz w:val="24"/>
+          <w:szCs w:val="24"/>
+        </w:rPr>
+        <w:t xml:space="preserve"> as luzes </w:t>
+      </w:r>
+      <w:r>
+        <w:rPr>
+          <w:rFonts w:ascii="Times New Roman" w:hAnsi="Times New Roman" w:cs="Times New Roman"/>
+          <w:sz w:val="24"/>
+          <w:szCs w:val="24"/>
+        </w:rPr>
+        <w:t>amarelas</w:t>
+      </w:r>
+      <w:r>
+        <w:rPr>
+          <w:rFonts w:ascii="Times New Roman" w:hAnsi="Times New Roman" w:cs="Times New Roman"/>
+          <w:sz w:val="24"/>
+          <w:szCs w:val="24"/>
+        </w:rPr>
+        <w:t xml:space="preserve"> dos semáforos S1, S2</w:t>
+      </w:r>
+      <w:r>
+        <w:rPr>
+          <w:rFonts w:ascii="Times New Roman" w:hAnsi="Times New Roman" w:cs="Times New Roman"/>
+          <w:sz w:val="24"/>
+          <w:szCs w:val="24"/>
         </w:rPr>
         <w:t xml:space="preserve"> são ligadas.</w:t>
       </w:r>
     </w:p>
     <w:p>
       <w:pPr>
-        <w:pStyle w:val="PargrafodaLista"/>
+        <w:pStyle w:val="ListParagraph"/>
         <w:numPr>
           <w:ilvl w:val="0"/>
           <w:numId w:val="2"/>
         </w:numPr>
+        <w:spacing w:after="0" w:line="350" w:lineRule="auto"/>
+        <w:ind w:left="1134" w:hanging="567"/>
         <w:jc w:val="both"/>
         <w:rPr>
           <w:rFonts w:ascii="Times New Roman" w:hAnsi="Times New Roman" w:cs="Times New Roman"/>
-        </w:rPr>
-      </w:pPr>
-      <w:r>
-        <w:rPr>
-          <w:rFonts w:ascii="Times New Roman" w:hAnsi="Times New Roman" w:cs="Times New Roman"/>
-          <w:b/>
-          <w:bCs/>
-        </w:rPr>
-        <w:t>10,11,12,13</w:t>
-      </w:r>
-      <w:r>
-        <w:rPr>
-          <w:rFonts w:ascii="Times New Roman" w:hAnsi="Times New Roman" w:cs="Times New Roman"/>
-          <w:b/>
-          <w:bCs/>
-        </w:rPr>
-        <w:t xml:space="preserve"> ou 1</w:t>
-      </w:r>
-      <w:r>
-        <w:rPr>
-          <w:rFonts w:ascii="Times New Roman" w:hAnsi="Times New Roman" w:cs="Times New Roman"/>
-          <w:b/>
-          <w:bCs/>
-        </w:rPr>
-        <w:t>4</w:t>
-      </w:r>
-      <w:r>
-        <w:rPr>
-          <w:rFonts w:ascii="Times New Roman" w:hAnsi="Times New Roman" w:cs="Times New Roman"/>
-        </w:rPr>
-        <w:t>:</w:t>
-      </w:r>
-      <w:r>
-        <w:rPr>
-          <w:rFonts w:ascii="Times New Roman" w:hAnsi="Times New Roman" w:cs="Times New Roman"/>
-        </w:rPr>
-        <w:t xml:space="preserve"> </w:t>
-      </w:r>
-      <w:r>
-        <w:rPr>
-          <w:rFonts w:ascii="Times New Roman" w:hAnsi="Times New Roman" w:cs="Times New Roman"/>
-        </w:rPr>
-        <w:t>a luz verde do semáforo P3 fica intermitente.</w:t>
-      </w:r>
-    </w:p>
-    <w:p>
-      <w:pPr>
-        <w:pStyle w:val="PargrafodaLista"/>
+          <w:sz w:val="24"/>
+          <w:szCs w:val="24"/>
+        </w:rPr>
+      </w:pPr>
+      <w:r>
+        <w:rPr>
+          <w:rFonts w:ascii="Times New Roman" w:hAnsi="Times New Roman" w:cs="Times New Roman"/>
+          <w:b/>
+          <w:bCs/>
+          <w:sz w:val="24"/>
+          <w:szCs w:val="24"/>
+        </w:rPr>
+        <w:t>Entre 10 e 14</w:t>
+      </w:r>
+      <w:r>
+        <w:rPr>
+          <w:rFonts w:ascii="Times New Roman" w:hAnsi="Times New Roman" w:cs="Times New Roman"/>
+          <w:sz w:val="24"/>
+          <w:szCs w:val="24"/>
+        </w:rPr>
+        <w:t xml:space="preserve">: </w:t>
+      </w:r>
+      <w:r>
+        <w:rPr>
+          <w:rFonts w:ascii="Times New Roman" w:hAnsi="Times New Roman" w:cs="Times New Roman"/>
+          <w:sz w:val="24"/>
+          <w:szCs w:val="24"/>
+        </w:rPr>
+        <w:t xml:space="preserve">a luz verde do semáforo P3 </w:t>
+      </w:r>
+      <w:r>
+        <w:rPr>
+          <w:rFonts w:ascii="Times New Roman" w:hAnsi="Times New Roman" w:cs="Times New Roman"/>
+          <w:sz w:val="24"/>
+          <w:szCs w:val="24"/>
+        </w:rPr>
+        <w:t>está</w:t>
+      </w:r>
+      <w:r>
+        <w:rPr>
+          <w:rFonts w:ascii="Times New Roman" w:hAnsi="Times New Roman" w:cs="Times New Roman"/>
+          <w:sz w:val="24"/>
+          <w:szCs w:val="24"/>
+        </w:rPr>
+        <w:t xml:space="preserve"> intermitente.</w:t>
+      </w:r>
+    </w:p>
+    <w:p>
+      <w:pPr>
+        <w:pStyle w:val="ListParagraph"/>
         <w:numPr>
           <w:ilvl w:val="0"/>
           <w:numId w:val="2"/>
         </w:numPr>
+        <w:spacing w:after="0" w:line="350" w:lineRule="auto"/>
+        <w:ind w:left="1134" w:hanging="567"/>
         <w:jc w:val="both"/>
         <w:rPr>
           <w:rFonts w:ascii="Times New Roman" w:hAnsi="Times New Roman" w:cs="Times New Roman"/>
-        </w:rPr>
-      </w:pPr>
-      <w:r>
-        <w:rPr>
-          <w:rFonts w:ascii="Times New Roman" w:hAnsi="Times New Roman" w:cs="Times New Roman"/>
-          <w:b/>
-          <w:bCs/>
+          <w:sz w:val="24"/>
+          <w:szCs w:val="24"/>
+        </w:rPr>
+      </w:pPr>
+      <w:r>
+        <w:rPr>
+          <w:rFonts w:ascii="Times New Roman" w:hAnsi="Times New Roman" w:cs="Times New Roman"/>
+          <w:b/>
+          <w:bCs/>
+          <w:sz w:val="24"/>
+          <w:szCs w:val="24"/>
         </w:rPr>
         <w:t>15</w:t>
       </w:r>
       <w:r>
         <w:rPr>
           <w:rFonts w:ascii="Times New Roman" w:hAnsi="Times New Roman" w:cs="Times New Roman"/>
-        </w:rPr>
-        <w:t>:</w:t>
-      </w:r>
-      <w:r>
-        <w:rPr>
-          <w:rFonts w:ascii="Times New Roman" w:hAnsi="Times New Roman" w:cs="Times New Roman"/>
-        </w:rPr>
-        <w:t xml:space="preserve"> as luzes vermelhas dos semáforos S1, S2 e P3 e a luz verde do semáforo S3 são ligadas.</w:t>
-      </w:r>
-    </w:p>
-    <w:p>
-      <w:pPr>
-        <w:pStyle w:val="PargrafodaLista"/>
+          <w:sz w:val="24"/>
+          <w:szCs w:val="24"/>
+        </w:rPr>
+        <w:t>: as luzes vermelhas dos semáforos S1, S2 e P3 e a luz verde do semáforo S3 são ligadas.</w:t>
+      </w:r>
+    </w:p>
+    <w:p>
+      <w:pPr>
+        <w:pStyle w:val="ListParagraph"/>
         <w:numPr>
           <w:ilvl w:val="0"/>
           <w:numId w:val="2"/>
         </w:numPr>
+        <w:spacing w:after="0" w:line="350" w:lineRule="auto"/>
+        <w:ind w:left="1134" w:hanging="567"/>
         <w:jc w:val="both"/>
         <w:rPr>
           <w:rFonts w:ascii="Times New Roman" w:hAnsi="Times New Roman" w:cs="Times New Roman"/>
-        </w:rPr>
-      </w:pPr>
-      <w:r>
-        <w:rPr>
-          <w:rFonts w:ascii="Times New Roman" w:hAnsi="Times New Roman" w:cs="Times New Roman"/>
-          <w:b/>
-          <w:bCs/>
+          <w:sz w:val="24"/>
+          <w:szCs w:val="24"/>
+        </w:rPr>
+      </w:pPr>
+      <w:r>
+        <w:rPr>
+          <w:rFonts w:ascii="Times New Roman" w:hAnsi="Times New Roman" w:cs="Times New Roman"/>
+          <w:b/>
+          <w:bCs/>
+          <w:sz w:val="24"/>
+          <w:szCs w:val="24"/>
         </w:rPr>
         <w:t>25</w:t>
       </w:r>
       <w:r>
         <w:rPr>
           <w:rFonts w:ascii="Times New Roman" w:hAnsi="Times New Roman" w:cs="Times New Roman"/>
-        </w:rPr>
-        <w:t>:</w:t>
-      </w:r>
-      <w:r>
-        <w:rPr>
-          <w:rFonts w:ascii="Times New Roman" w:hAnsi="Times New Roman" w:cs="Times New Roman"/>
-        </w:rPr>
-        <w:t xml:space="preserve"> a luz amarela do semáforo S3 é ligada.</w:t>
-      </w:r>
-    </w:p>
-    <w:p>
-      <w:pPr>
-        <w:pStyle w:val="PargrafodaLista"/>
+          <w:sz w:val="24"/>
+          <w:szCs w:val="24"/>
+        </w:rPr>
+        <w:t>: a luz amarela do semáforo S3 é ligada.</w:t>
+      </w:r>
+    </w:p>
+    <w:p>
+      <w:pPr>
+        <w:pStyle w:val="ListParagraph"/>
         <w:numPr>
           <w:ilvl w:val="0"/>
           <w:numId w:val="2"/>
         </w:numPr>
+        <w:spacing w:after="0" w:line="350" w:lineRule="auto"/>
+        <w:ind w:left="1134" w:hanging="567"/>
         <w:jc w:val="both"/>
         <w:rPr>
           <w:rFonts w:ascii="Times New Roman" w:hAnsi="Times New Roman" w:cs="Times New Roman"/>
-        </w:rPr>
-      </w:pPr>
-      <w:r>
-        <w:rPr>
-          <w:rFonts w:ascii="Times New Roman" w:hAnsi="Times New Roman" w:cs="Times New Roman"/>
-          <w:b/>
-          <w:bCs/>
+          <w:sz w:val="24"/>
+          <w:szCs w:val="24"/>
+        </w:rPr>
+      </w:pPr>
+      <w:r>
+        <w:rPr>
+          <w:rFonts w:ascii="Times New Roman" w:hAnsi="Times New Roman" w:cs="Times New Roman"/>
+          <w:b/>
+          <w:bCs/>
+          <w:sz w:val="24"/>
+          <w:szCs w:val="24"/>
         </w:rPr>
         <w:t>30:</w:t>
       </w:r>
       <w:r>
         <w:rPr>
           <w:rFonts w:ascii="Times New Roman" w:hAnsi="Times New Roman" w:cs="Times New Roman"/>
+          <w:sz w:val="24"/>
+          <w:szCs w:val="24"/>
         </w:rPr>
         <w:t xml:space="preserve"> é feito o reset da variável</w:t>
       </w:r>
       <w:r>
         <w:rPr>
           <w:rFonts w:ascii="Times New Roman" w:hAnsi="Times New Roman" w:cs="Times New Roman"/>
+          <w:sz w:val="24"/>
+          <w:szCs w:val="24"/>
         </w:rPr>
         <w:t xml:space="preserve"> a “</w:t>
       </w:r>
       <w:r>
         <w:rPr>
           <w:rFonts w:ascii="Times New Roman" w:hAnsi="Times New Roman" w:cs="Times New Roman"/>
+          <w:sz w:val="24"/>
+          <w:szCs w:val="24"/>
         </w:rPr>
         <w:t>0“para</w:t>
       </w:r>
       <w:r>
         <w:rPr>
           <w:rFonts w:ascii="Times New Roman" w:hAnsi="Times New Roman" w:cs="Times New Roman"/>
+          <w:sz w:val="24"/>
+          <w:szCs w:val="24"/>
         </w:rPr>
         <w:t xml:space="preserve"> recomeçar o ciclo, ou seja, volta</w:t>
       </w:r>
       <w:r>
         <w:rPr>
           <w:rFonts w:ascii="Times New Roman" w:hAnsi="Times New Roman" w:cs="Times New Roman"/>
+          <w:sz w:val="24"/>
+          <w:szCs w:val="24"/>
         </w:rPr>
         <w:t xml:space="preserve">r </w:t>
       </w:r>
       <w:r>
         <w:rPr>
           <w:rFonts w:ascii="Times New Roman" w:hAnsi="Times New Roman" w:cs="Times New Roman"/>
-        </w:rPr>
-        <w:t>ao estado inicial.</w:t>
-      </w:r>
-    </w:p>
-    <w:p>
-      <w:pPr>
-        <w:ind w:firstLine="360"/>
+          <w:sz w:val="24"/>
+          <w:szCs w:val="24"/>
+        </w:rPr>
+        <w:t>ao estado inicial</w:t>
+      </w:r>
+      <w:r>
+        <w:rPr>
+          <w:rFonts w:ascii="Times New Roman" w:hAnsi="Times New Roman" w:cs="Times New Roman"/>
+          <w:sz w:val="24"/>
+          <w:szCs w:val="24"/>
+        </w:rPr>
+        <w:t xml:space="preserve"> (0 segundos)</w:t>
+      </w:r>
+      <w:r>
+        <w:rPr>
+          <w:rFonts w:ascii="Times New Roman" w:hAnsi="Times New Roman" w:cs="Times New Roman"/>
+          <w:sz w:val="24"/>
+          <w:szCs w:val="24"/>
+        </w:rPr>
+        <w:t>.</w:t>
+      </w:r>
+    </w:p>
+    <w:p>
+      <w:pPr>
+        <w:spacing w:after="0" w:line="360" w:lineRule="auto"/>
+        <w:ind w:firstLine="567"/>
         <w:jc w:val="both"/>
         <w:rPr>
           <w:rFonts w:ascii="Times New Roman" w:hAnsi="Times New Roman" w:cs="Times New Roman"/>
-        </w:rPr>
-      </w:pPr>
-      <w:r>
-        <w:rPr>
-          <w:rFonts w:ascii="Times New Roman" w:hAnsi="Times New Roman" w:cs="Times New Roman"/>
-        </w:rPr>
+          <w:sz w:val="24"/>
+          <w:szCs w:val="24"/>
+        </w:rPr>
+      </w:pPr>
+      <w:r>
+        <w:rPr>
+          <w:rFonts w:ascii="Times New Roman" w:hAnsi="Times New Roman" w:cs="Times New Roman"/>
+          <w:sz w:val="24"/>
+          <w:szCs w:val="24"/>
+        </w:rPr>
+        <w:lastRenderedPageBreak/>
         <w:t xml:space="preserve">A variável </w:t>
       </w:r>
       <w:proofErr w:type="spellStart"/>
@@ -1599,6 +3080,8 @@
           <w:rFonts w:ascii="Times New Roman" w:hAnsi="Times New Roman" w:cs="Times New Roman"/>
           <w:b/>
           <w:bCs/>
+          <w:sz w:val="24"/>
+          <w:szCs w:val="24"/>
         </w:rPr>
         <w:t>auxMudarSemaforos</w:t>
       </w:r>
@@ -1606,18 +3089,24 @@
       <w:r>
         <w:rPr>
           <w:rFonts w:ascii="Times New Roman" w:hAnsi="Times New Roman" w:cs="Times New Roman"/>
+          <w:sz w:val="24"/>
+          <w:szCs w:val="24"/>
         </w:rPr>
         <w:t xml:space="preserve"> permite </w:t>
       </w:r>
       <w:r>
         <w:rPr>
           <w:rFonts w:ascii="Times New Roman" w:hAnsi="Times New Roman" w:cs="Times New Roman"/>
+          <w:sz w:val="24"/>
+          <w:szCs w:val="24"/>
         </w:rPr>
         <w:t>que,</w:t>
       </w:r>
       <w:r>
         <w:rPr>
           <w:rFonts w:ascii="Times New Roman" w:hAnsi="Times New Roman" w:cs="Times New Roman"/>
+          <w:sz w:val="24"/>
+          <w:szCs w:val="24"/>
         </w:rPr>
         <w:t xml:space="preserve"> quando está a “1”, sejam realizadas estas mudanças uma única vez, até o valor de </w:t>
       </w:r>
@@ -1625,6 +3114,8 @@
       <w:r>
         <w:rPr>
           <w:rFonts w:ascii="Times New Roman" w:hAnsi="Times New Roman" w:cs="Times New Roman"/>
+          <w:sz w:val="24"/>
+          <w:szCs w:val="24"/>
         </w:rPr>
         <w:t>contaSegundos</w:t>
       </w:r>
@@ -1632,27 +3123,52 @@
       <w:r>
         <w:rPr>
           <w:rFonts w:ascii="Times New Roman" w:hAnsi="Times New Roman" w:cs="Times New Roman"/>
-        </w:rPr>
-        <w:t xml:space="preserve"> ser alterado. </w:t>
-      </w:r>
-    </w:p>
-    <w:p>
-      <w:pPr>
-        <w:ind w:firstLine="360"/>
+          <w:sz w:val="24"/>
+          <w:szCs w:val="24"/>
+        </w:rPr>
+        <w:t xml:space="preserve"> ser alterado</w:t>
+      </w:r>
+      <w:r>
+        <w:rPr>
+          <w:rFonts w:ascii="Times New Roman" w:hAnsi="Times New Roman" w:cs="Times New Roman"/>
+          <w:sz w:val="24"/>
+          <w:szCs w:val="24"/>
+        </w:rPr>
+        <w:t>, sendo posta a “0” após as verificações dos estados</w:t>
+      </w:r>
+      <w:r>
+        <w:rPr>
+          <w:rFonts w:ascii="Times New Roman" w:hAnsi="Times New Roman" w:cs="Times New Roman"/>
+          <w:sz w:val="24"/>
+          <w:szCs w:val="24"/>
+        </w:rPr>
+        <w:t xml:space="preserve">. </w:t>
+      </w:r>
+    </w:p>
+    <w:p>
+      <w:pPr>
+        <w:spacing w:after="0" w:line="360" w:lineRule="auto"/>
+        <w:ind w:firstLine="567"/>
         <w:jc w:val="both"/>
         <w:rPr>
           <w:rFonts w:ascii="Times New Roman" w:hAnsi="Times New Roman" w:cs="Times New Roman"/>
-        </w:rPr>
-      </w:pPr>
-      <w:r>
-        <w:rPr>
-          <w:rFonts w:ascii="Times New Roman" w:hAnsi="Times New Roman" w:cs="Times New Roman"/>
+          <w:sz w:val="24"/>
+          <w:szCs w:val="24"/>
+        </w:rPr>
+      </w:pPr>
+      <w:r>
+        <w:rPr>
+          <w:rFonts w:ascii="Times New Roman" w:hAnsi="Times New Roman" w:cs="Times New Roman"/>
+          <w:sz w:val="24"/>
+          <w:szCs w:val="24"/>
         </w:rPr>
         <w:t>Quando o botão P3 é pressionado</w:t>
       </w:r>
       <w:r>
         <w:rPr>
           <w:rFonts w:ascii="Times New Roman" w:hAnsi="Times New Roman" w:cs="Times New Roman"/>
+          <w:sz w:val="24"/>
+          <w:szCs w:val="24"/>
         </w:rPr>
         <w:t xml:space="preserve"> (com S3 a verde), a variável </w:t>
       </w:r>
@@ -1660,6 +3176,8 @@
       <w:r>
         <w:rPr>
           <w:rFonts w:ascii="Times New Roman" w:hAnsi="Times New Roman" w:cs="Times New Roman"/>
+          <w:sz w:val="24"/>
+          <w:szCs w:val="24"/>
         </w:rPr>
         <w:t>contaSegundos</w:t>
       </w:r>
@@ -1667,26 +3185,632 @@
       <w:r>
         <w:rPr>
           <w:rFonts w:ascii="Times New Roman" w:hAnsi="Times New Roman" w:cs="Times New Roman"/>
+          <w:sz w:val="24"/>
+          <w:szCs w:val="24"/>
         </w:rPr>
         <w:t xml:space="preserve"> é colocada a 25, pois corresponde ao estado em que a luz amarela do semáforo S3 é ligada.</w:t>
       </w:r>
     </w:p>
     <w:p>
       <w:pPr>
-        <w:pStyle w:val="PargrafodaLista"/>
-        <w:ind w:left="1080"/>
-        <w:rPr>
-          <w:rFonts w:ascii="Times New Roman" w:hAnsi="Times New Roman" w:cs="Times New Roman"/>
-        </w:rPr>
-      </w:pPr>
-    </w:p>
-    <w:p>
-      <w:pPr>
-        <w:pStyle w:val="PargrafodaLista"/>
+        <w:spacing w:after="0" w:line="360" w:lineRule="auto"/>
+        <w:ind w:firstLine="567"/>
+        <w:jc w:val="both"/>
+        <w:rPr>
+          <w:rFonts w:ascii="Times New Roman" w:hAnsi="Times New Roman" w:cs="Times New Roman"/>
+          <w:sz w:val="24"/>
+          <w:szCs w:val="24"/>
+        </w:rPr>
+      </w:pPr>
+    </w:p>
+    <w:p>
+      <w:pPr>
+        <w:spacing w:after="0" w:line="360" w:lineRule="auto"/>
+        <w:ind w:firstLine="567"/>
+        <w:jc w:val="both"/>
+        <w:rPr>
+          <w:rFonts w:ascii="Times New Roman" w:hAnsi="Times New Roman" w:cs="Times New Roman"/>
+          <w:sz w:val="24"/>
+          <w:szCs w:val="24"/>
+        </w:rPr>
+      </w:pPr>
+      <w:r>
+        <w:rPr>
+          <w:rFonts w:ascii="Times New Roman" w:hAnsi="Times New Roman" w:cs="Times New Roman"/>
+          <w:sz w:val="24"/>
+          <w:szCs w:val="24"/>
+        </w:rPr>
+        <w:t xml:space="preserve">A implementação em </w:t>
+      </w:r>
+      <w:proofErr w:type="spellStart"/>
+      <w:r>
+        <w:rPr>
+          <w:rFonts w:ascii="Times New Roman" w:hAnsi="Times New Roman" w:cs="Times New Roman"/>
+          <w:sz w:val="24"/>
+          <w:szCs w:val="24"/>
+        </w:rPr>
+        <w:t>Assembly</w:t>
+      </w:r>
+      <w:proofErr w:type="spellEnd"/>
+      <w:r>
+        <w:rPr>
+          <w:rFonts w:ascii="Times New Roman" w:hAnsi="Times New Roman" w:cs="Times New Roman"/>
+          <w:sz w:val="24"/>
+          <w:szCs w:val="24"/>
+        </w:rPr>
+        <w:t xml:space="preserve"> não foi muito difícil aplicando os conhecimentos adquiridos sobre transformar elementos da linguagem C para linguagem </w:t>
+      </w:r>
+      <w:proofErr w:type="spellStart"/>
+      <w:r>
+        <w:rPr>
+          <w:rFonts w:ascii="Times New Roman" w:hAnsi="Times New Roman" w:cs="Times New Roman"/>
+          <w:sz w:val="24"/>
+          <w:szCs w:val="24"/>
+        </w:rPr>
+        <w:t>Assembly</w:t>
+      </w:r>
+      <w:proofErr w:type="spellEnd"/>
+      <w:r>
+        <w:rPr>
+          <w:rFonts w:ascii="Times New Roman" w:hAnsi="Times New Roman" w:cs="Times New Roman"/>
+          <w:sz w:val="24"/>
+          <w:szCs w:val="24"/>
+        </w:rPr>
+        <w:t xml:space="preserve"> e tendo em conta a simplicidade do programa desenvolvido em linguagem C. Para implementar o programa criou-se 3 rotinas: </w:t>
+      </w:r>
+      <w:proofErr w:type="spellStart"/>
+      <w:r>
+        <w:rPr>
+          <w:rFonts w:ascii="Times New Roman" w:hAnsi="Times New Roman" w:cs="Times New Roman"/>
+          <w:b/>
+          <w:bCs/>
+          <w:sz w:val="24"/>
+          <w:szCs w:val="24"/>
+        </w:rPr>
+        <w:t>Inicializacoes</w:t>
+      </w:r>
+      <w:proofErr w:type="spellEnd"/>
+      <w:r>
+        <w:rPr>
+          <w:rFonts w:ascii="Times New Roman" w:hAnsi="Times New Roman" w:cs="Times New Roman"/>
+          <w:sz w:val="24"/>
+          <w:szCs w:val="24"/>
+        </w:rPr>
+        <w:t xml:space="preserve">, </w:t>
+      </w:r>
+      <w:proofErr w:type="spellStart"/>
+      <w:r>
+        <w:rPr>
+          <w:rFonts w:ascii="Times New Roman" w:hAnsi="Times New Roman" w:cs="Times New Roman"/>
+          <w:b/>
+          <w:bCs/>
+          <w:sz w:val="24"/>
+          <w:szCs w:val="24"/>
+        </w:rPr>
+        <w:t>AtivaInterrupcao</w:t>
+      </w:r>
+      <w:proofErr w:type="spellEnd"/>
+      <w:r>
+        <w:rPr>
+          <w:rFonts w:ascii="Times New Roman" w:hAnsi="Times New Roman" w:cs="Times New Roman"/>
+          <w:sz w:val="24"/>
+          <w:szCs w:val="24"/>
+        </w:rPr>
+        <w:t xml:space="preserve"> e </w:t>
+      </w:r>
+      <w:proofErr w:type="spellStart"/>
+      <w:r>
+        <w:rPr>
+          <w:rFonts w:ascii="Times New Roman" w:hAnsi="Times New Roman" w:cs="Times New Roman"/>
+          <w:b/>
+          <w:bCs/>
+          <w:sz w:val="24"/>
+          <w:szCs w:val="24"/>
+        </w:rPr>
+        <w:t>AtivaTemporizador</w:t>
+      </w:r>
+      <w:proofErr w:type="spellEnd"/>
+      <w:r>
+        <w:rPr>
+          <w:rFonts w:ascii="Times New Roman" w:hAnsi="Times New Roman" w:cs="Times New Roman"/>
+          <w:sz w:val="24"/>
+          <w:szCs w:val="24"/>
+        </w:rPr>
+        <w:t>.</w:t>
+      </w:r>
+    </w:p>
+    <w:p>
+      <w:pPr>
+        <w:spacing w:after="0" w:line="360" w:lineRule="auto"/>
+        <w:ind w:firstLine="567"/>
+        <w:jc w:val="both"/>
+        <w:rPr>
+          <w:rFonts w:ascii="Times New Roman" w:hAnsi="Times New Roman" w:cs="Times New Roman"/>
+          <w:sz w:val="24"/>
+          <w:szCs w:val="24"/>
+        </w:rPr>
+      </w:pPr>
+      <w:r>
+        <w:rPr>
+          <w:rFonts w:ascii="Times New Roman" w:hAnsi="Times New Roman" w:cs="Times New Roman"/>
+          <w:sz w:val="24"/>
+          <w:szCs w:val="24"/>
+        </w:rPr>
+        <w:t xml:space="preserve">A rotina </w:t>
+      </w:r>
+      <w:proofErr w:type="spellStart"/>
+      <w:r>
+        <w:rPr>
+          <w:rFonts w:ascii="Times New Roman" w:hAnsi="Times New Roman" w:cs="Times New Roman"/>
+          <w:b/>
+          <w:bCs/>
+          <w:sz w:val="24"/>
+          <w:szCs w:val="24"/>
+        </w:rPr>
+        <w:t>Inicializacoes</w:t>
+      </w:r>
+      <w:proofErr w:type="spellEnd"/>
+      <w:r>
+        <w:rPr>
+          <w:rFonts w:ascii="Times New Roman" w:hAnsi="Times New Roman" w:cs="Times New Roman"/>
+          <w:sz w:val="24"/>
+          <w:szCs w:val="24"/>
+        </w:rPr>
+        <w:t xml:space="preserve"> é responsável por fazer o “</w:t>
+      </w:r>
+      <w:proofErr w:type="spellStart"/>
+      <w:r>
+        <w:rPr>
+          <w:rFonts w:ascii="Times New Roman" w:hAnsi="Times New Roman" w:cs="Times New Roman"/>
+          <w:sz w:val="24"/>
+          <w:szCs w:val="24"/>
+        </w:rPr>
+        <w:t>reset</w:t>
+      </w:r>
+      <w:proofErr w:type="spellEnd"/>
+      <w:r>
+        <w:rPr>
+          <w:rFonts w:ascii="Times New Roman" w:hAnsi="Times New Roman" w:cs="Times New Roman"/>
+          <w:sz w:val="24"/>
+          <w:szCs w:val="24"/>
+        </w:rPr>
+        <w:t xml:space="preserve">” do acumulador, dos registos usados ao longo do programa e dos periféricos de saída. A rotina </w:t>
+      </w:r>
+      <w:proofErr w:type="spellStart"/>
+      <w:r>
+        <w:rPr>
+          <w:rFonts w:ascii="Times New Roman" w:hAnsi="Times New Roman" w:cs="Times New Roman"/>
+          <w:b/>
+          <w:bCs/>
+          <w:sz w:val="24"/>
+          <w:szCs w:val="24"/>
+        </w:rPr>
+        <w:t>AtivaInterrupcao</w:t>
+      </w:r>
+      <w:proofErr w:type="spellEnd"/>
+      <w:r>
+        <w:rPr>
+          <w:rFonts w:ascii="Times New Roman" w:hAnsi="Times New Roman" w:cs="Times New Roman"/>
+          <w:sz w:val="24"/>
+          <w:szCs w:val="24"/>
+        </w:rPr>
+        <w:t xml:space="preserve">, como o nome indica, inicializa as interrupções em geral e as interrupções do timer 0 e externa 0, sendo esta última ativa na </w:t>
+      </w:r>
+      <w:proofErr w:type="spellStart"/>
+      <w:r>
+        <w:rPr>
+          <w:rFonts w:ascii="Times New Roman" w:hAnsi="Times New Roman" w:cs="Times New Roman"/>
+          <w:i/>
+          <w:iCs/>
+          <w:sz w:val="24"/>
+          <w:szCs w:val="24"/>
+        </w:rPr>
+        <w:t>falling</w:t>
+      </w:r>
+      <w:proofErr w:type="spellEnd"/>
+      <w:r>
+        <w:rPr>
+          <w:rFonts w:ascii="Times New Roman" w:hAnsi="Times New Roman" w:cs="Times New Roman"/>
+          <w:i/>
+          <w:iCs/>
+          <w:sz w:val="24"/>
+          <w:szCs w:val="24"/>
+        </w:rPr>
+        <w:t xml:space="preserve"> </w:t>
+      </w:r>
+      <w:proofErr w:type="spellStart"/>
+      <w:r>
+        <w:rPr>
+          <w:rFonts w:ascii="Times New Roman" w:hAnsi="Times New Roman" w:cs="Times New Roman"/>
+          <w:i/>
+          <w:iCs/>
+          <w:sz w:val="24"/>
+          <w:szCs w:val="24"/>
+        </w:rPr>
+        <w:t>edge</w:t>
+      </w:r>
+      <w:proofErr w:type="spellEnd"/>
+      <w:r>
+        <w:rPr>
+          <w:rFonts w:ascii="Times New Roman" w:hAnsi="Times New Roman" w:cs="Times New Roman"/>
+          <w:sz w:val="24"/>
+          <w:szCs w:val="24"/>
+        </w:rPr>
+        <w:t xml:space="preserve">. </w:t>
+      </w:r>
+    </w:p>
+    <w:p>
+      <w:pPr>
+        <w:spacing w:after="0" w:line="360" w:lineRule="auto"/>
+        <w:ind w:firstLine="567"/>
+        <w:jc w:val="both"/>
+        <w:rPr>
+          <w:rFonts w:ascii="Times New Roman" w:hAnsi="Times New Roman" w:cs="Times New Roman"/>
+          <w:sz w:val="24"/>
+          <w:szCs w:val="24"/>
+        </w:rPr>
+      </w:pPr>
+      <w:r>
+        <w:rPr>
+          <w:rFonts w:ascii="Times New Roman" w:hAnsi="Times New Roman" w:cs="Times New Roman"/>
+          <w:sz w:val="24"/>
+          <w:szCs w:val="24"/>
+        </w:rPr>
+        <w:t xml:space="preserve">A rotina </w:t>
+      </w:r>
+      <w:proofErr w:type="spellStart"/>
+      <w:r>
+        <w:rPr>
+          <w:rFonts w:ascii="Times New Roman" w:hAnsi="Times New Roman" w:cs="Times New Roman"/>
+          <w:b/>
+          <w:bCs/>
+          <w:sz w:val="24"/>
+          <w:szCs w:val="24"/>
+        </w:rPr>
+        <w:t>AtivaTemporizador</w:t>
+      </w:r>
+      <w:proofErr w:type="spellEnd"/>
+      <w:r>
+        <w:rPr>
+          <w:rFonts w:ascii="Times New Roman" w:hAnsi="Times New Roman" w:cs="Times New Roman"/>
+          <w:sz w:val="24"/>
+          <w:szCs w:val="24"/>
+        </w:rPr>
+        <w:t xml:space="preserve"> define o timer 0 no modo de funcionamento 2 (8 bit </w:t>
+      </w:r>
+      <w:proofErr w:type="spellStart"/>
+      <w:r>
+        <w:rPr>
+          <w:rFonts w:ascii="Times New Roman" w:hAnsi="Times New Roman" w:cs="Times New Roman"/>
+          <w:sz w:val="24"/>
+          <w:szCs w:val="24"/>
+        </w:rPr>
+        <w:t>auto-reload</w:t>
+      </w:r>
+      <w:proofErr w:type="spellEnd"/>
+      <w:r>
+        <w:rPr>
+          <w:rFonts w:ascii="Times New Roman" w:hAnsi="Times New Roman" w:cs="Times New Roman"/>
+          <w:sz w:val="24"/>
+          <w:szCs w:val="24"/>
+        </w:rPr>
+        <w:t xml:space="preserve">) de modo a contar-se 250 </w:t>
+      </w:r>
+      <w:proofErr w:type="spellStart"/>
+      <w:r>
+        <w:rPr>
+          <w:rFonts w:ascii="Times New Roman" w:hAnsi="Times New Roman" w:cs="Times New Roman"/>
+          <w:sz w:val="24"/>
+          <w:szCs w:val="24"/>
+        </w:rPr>
+        <w:t>microsegundos</w:t>
+      </w:r>
+      <w:proofErr w:type="spellEnd"/>
+      <w:r>
+        <w:rPr>
+          <w:rFonts w:ascii="Times New Roman" w:hAnsi="Times New Roman" w:cs="Times New Roman"/>
+          <w:sz w:val="24"/>
+          <w:szCs w:val="24"/>
+        </w:rPr>
+        <w:t xml:space="preserve"> entre </w:t>
+      </w:r>
+      <w:proofErr w:type="spellStart"/>
+      <w:r>
+        <w:rPr>
+          <w:rFonts w:ascii="Times New Roman" w:hAnsi="Times New Roman" w:cs="Times New Roman"/>
+          <w:sz w:val="24"/>
+          <w:szCs w:val="24"/>
+        </w:rPr>
+        <w:t>overlows</w:t>
+      </w:r>
+      <w:proofErr w:type="spellEnd"/>
+      <w:r>
+        <w:rPr>
+          <w:rFonts w:ascii="Times New Roman" w:hAnsi="Times New Roman" w:cs="Times New Roman"/>
+          <w:sz w:val="24"/>
+          <w:szCs w:val="24"/>
+        </w:rPr>
+        <w:t xml:space="preserve"> do timer</w:t>
+      </w:r>
+      <w:r>
+        <w:rPr>
+          <w:rFonts w:ascii="Times New Roman" w:hAnsi="Times New Roman" w:cs="Times New Roman"/>
+          <w:sz w:val="24"/>
+          <w:szCs w:val="24"/>
+        </w:rPr>
+        <w:t xml:space="preserve">, e inicializa os registos auxiliares à contagem do tempo (R0, que representa a variável </w:t>
+      </w:r>
+      <w:proofErr w:type="spellStart"/>
+      <w:r>
+        <w:rPr>
+          <w:rFonts w:ascii="Times New Roman" w:hAnsi="Times New Roman" w:cs="Times New Roman"/>
+          <w:b/>
+          <w:bCs/>
+          <w:sz w:val="24"/>
+          <w:szCs w:val="24"/>
+        </w:rPr>
+        <w:t>auxMudarSemaforos</w:t>
+      </w:r>
+      <w:proofErr w:type="spellEnd"/>
+      <w:r>
+        <w:rPr>
+          <w:rFonts w:ascii="Times New Roman" w:hAnsi="Times New Roman" w:cs="Times New Roman"/>
+          <w:sz w:val="24"/>
+          <w:szCs w:val="24"/>
+        </w:rPr>
+        <w:t xml:space="preserve"> do programa em C, R1 que conta o número de </w:t>
+      </w:r>
+      <w:proofErr w:type="spellStart"/>
+      <w:r>
+        <w:rPr>
+          <w:rFonts w:ascii="Times New Roman" w:hAnsi="Times New Roman" w:cs="Times New Roman"/>
+          <w:sz w:val="24"/>
+          <w:szCs w:val="24"/>
+        </w:rPr>
+        <w:t>overflows</w:t>
+      </w:r>
+      <w:proofErr w:type="spellEnd"/>
+      <w:r>
+        <w:rPr>
+          <w:rFonts w:ascii="Times New Roman" w:hAnsi="Times New Roman" w:cs="Times New Roman"/>
+          <w:sz w:val="24"/>
+          <w:szCs w:val="24"/>
+        </w:rPr>
+        <w:t xml:space="preserve"> no timer para se perfazer 10 </w:t>
+      </w:r>
+      <w:proofErr w:type="spellStart"/>
+      <w:r>
+        <w:rPr>
+          <w:rFonts w:ascii="Times New Roman" w:hAnsi="Times New Roman" w:cs="Times New Roman"/>
+          <w:sz w:val="24"/>
+          <w:szCs w:val="24"/>
+        </w:rPr>
+        <w:t>milisegundos</w:t>
+      </w:r>
+      <w:proofErr w:type="spellEnd"/>
+      <w:r>
+        <w:rPr>
+          <w:rFonts w:ascii="Times New Roman" w:hAnsi="Times New Roman" w:cs="Times New Roman"/>
+          <w:sz w:val="24"/>
+          <w:szCs w:val="24"/>
+        </w:rPr>
+        <w:t xml:space="preserve"> e R2 que conta quantas vezes R1 diminui a 0, perfazendo assim um segundo</w:t>
+      </w:r>
+      <w:r>
+        <w:rPr>
+          <w:rFonts w:ascii="Times New Roman" w:hAnsi="Times New Roman" w:cs="Times New Roman"/>
+          <w:sz w:val="24"/>
+          <w:szCs w:val="24"/>
+        </w:rPr>
+        <w:t>, para incrementar-se o acumulador</w:t>
+      </w:r>
+      <w:r>
+        <w:rPr>
+          <w:rFonts w:ascii="Times New Roman" w:hAnsi="Times New Roman" w:cs="Times New Roman"/>
+          <w:sz w:val="24"/>
+          <w:szCs w:val="24"/>
+        </w:rPr>
+        <w:t>).</w:t>
+      </w:r>
+    </w:p>
+    <w:p>
+      <w:pPr>
+        <w:spacing w:after="0" w:line="360" w:lineRule="auto"/>
+        <w:ind w:firstLine="567"/>
+        <w:jc w:val="both"/>
+        <w:rPr>
+          <w:rFonts w:ascii="Times New Roman" w:hAnsi="Times New Roman" w:cs="Times New Roman"/>
+          <w:sz w:val="24"/>
+          <w:szCs w:val="24"/>
+        </w:rPr>
+      </w:pPr>
+      <w:r>
+        <w:rPr>
+          <w:rFonts w:ascii="Times New Roman" w:hAnsi="Times New Roman" w:cs="Times New Roman"/>
+          <w:sz w:val="24"/>
+          <w:szCs w:val="24"/>
+        </w:rPr>
+        <w:t xml:space="preserve">Como já se referiu, o programa em </w:t>
+      </w:r>
+      <w:proofErr w:type="spellStart"/>
+      <w:r>
+        <w:rPr>
+          <w:rFonts w:ascii="Times New Roman" w:hAnsi="Times New Roman" w:cs="Times New Roman"/>
+          <w:sz w:val="24"/>
+          <w:szCs w:val="24"/>
+        </w:rPr>
+        <w:t>Assembly</w:t>
+      </w:r>
+      <w:proofErr w:type="spellEnd"/>
+      <w:r>
+        <w:rPr>
+          <w:rFonts w:ascii="Times New Roman" w:hAnsi="Times New Roman" w:cs="Times New Roman"/>
+          <w:sz w:val="24"/>
+          <w:szCs w:val="24"/>
+        </w:rPr>
+        <w:t xml:space="preserve"> é extremamente semelhante ao de C, no ciclo Principal verificamos se R0 está a 1, o que indica que o acumulador (que representa a variável </w:t>
+      </w:r>
+      <w:proofErr w:type="spellStart"/>
+      <w:r>
+        <w:rPr>
+          <w:rFonts w:ascii="Times New Roman" w:hAnsi="Times New Roman" w:cs="Times New Roman"/>
+          <w:b/>
+          <w:bCs/>
+          <w:sz w:val="24"/>
+          <w:szCs w:val="24"/>
+        </w:rPr>
+        <w:t>contaSegundos</w:t>
+      </w:r>
+      <w:proofErr w:type="spellEnd"/>
+      <w:r>
+        <w:rPr>
+          <w:rFonts w:ascii="Times New Roman" w:hAnsi="Times New Roman" w:cs="Times New Roman"/>
+          <w:sz w:val="24"/>
+          <w:szCs w:val="24"/>
+        </w:rPr>
+        <w:t xml:space="preserve"> do programa em C) sofreu alteração, e se tal se verificar então procede-se a verificar em que parte do ciclo o programa encontra-se (através do valor do acumulador) e efetuar as necessárias alterações ao </w:t>
+      </w:r>
+      <w:proofErr w:type="spellStart"/>
+      <w:r>
+        <w:rPr>
+          <w:rFonts w:ascii="Times New Roman" w:hAnsi="Times New Roman" w:cs="Times New Roman"/>
+          <w:sz w:val="24"/>
+          <w:szCs w:val="24"/>
+        </w:rPr>
+        <w:t>LED’s</w:t>
+      </w:r>
+      <w:proofErr w:type="spellEnd"/>
+      <w:r>
+        <w:rPr>
+          <w:rFonts w:ascii="Times New Roman" w:hAnsi="Times New Roman" w:cs="Times New Roman"/>
+          <w:sz w:val="24"/>
+          <w:szCs w:val="24"/>
+        </w:rPr>
+        <w:t>, sendo R0 posto a 0 até que o acumulador altere de valor novamente.</w:t>
+      </w:r>
+    </w:p>
+    <w:p>
+      <w:pPr>
+        <w:rPr>
+          <w:rFonts w:ascii="Times New Roman" w:hAnsi="Times New Roman" w:cs="Times New Roman"/>
+          <w:sz w:val="24"/>
+          <w:szCs w:val="24"/>
+        </w:rPr>
+      </w:pPr>
+      <w:r>
+        <w:rPr>
+          <w:rFonts w:ascii="Times New Roman" w:hAnsi="Times New Roman" w:cs="Times New Roman"/>
+          <w:sz w:val="24"/>
+          <w:szCs w:val="24"/>
+        </w:rPr>
+        <w:br w:type="page"/>
+      </w:r>
+    </w:p>
+    <w:p>
+      <w:pPr>
+        <w:pStyle w:val="ListParagraph"/>
         <w:numPr>
           <w:ilvl w:val="0"/>
           <w:numId w:val="1"/>
         </w:numPr>
+        <w:ind w:left="1134" w:hanging="567"/>
+        <w:jc w:val="both"/>
+        <w:outlineLvl w:val="0"/>
+        <w:rPr>
+          <w:rFonts w:ascii="Times New Roman" w:hAnsi="Times New Roman" w:cs="Times New Roman"/>
+          <w:b/>
+          <w:bCs/>
+          <w:color w:val="002060"/>
+          <w:sz w:val="32"/>
+          <w:szCs w:val="32"/>
+        </w:rPr>
+      </w:pPr>
+      <w:bookmarkStart w:id="5" w:name="_Toc41209283"/>
+      <w:r>
+        <w:rPr>
+          <w:rFonts w:ascii="Times New Roman" w:hAnsi="Times New Roman" w:cs="Times New Roman"/>
+          <w:b/>
+          <w:bCs/>
+          <w:color w:val="002060"/>
+          <w:sz w:val="32"/>
+          <w:szCs w:val="32"/>
+        </w:rPr>
+        <w:lastRenderedPageBreak/>
+        <w:t>Discussão de Resultados</w:t>
+      </w:r>
+      <w:bookmarkEnd w:id="5"/>
+    </w:p>
+    <w:p>
+      <w:pPr>
+        <w:spacing w:after="0" w:line="360" w:lineRule="auto"/>
+        <w:ind w:firstLine="567"/>
+        <w:jc w:val="both"/>
+        <w:rPr>
+          <w:rFonts w:ascii="Times New Roman" w:hAnsi="Times New Roman" w:cs="Times New Roman"/>
+          <w:sz w:val="24"/>
+          <w:szCs w:val="24"/>
+        </w:rPr>
+      </w:pPr>
+      <w:r>
+        <w:rPr>
+          <w:rFonts w:ascii="Times New Roman" w:hAnsi="Times New Roman" w:cs="Times New Roman"/>
+          <w:sz w:val="24"/>
+          <w:szCs w:val="24"/>
+        </w:rPr>
+        <w:t>Os resultados corresponderam com o esperado, e o que era pedido como objetivo do programa. Os semáforos S1 e S2 permanecem ligados a verde durante 10 segundos, depois dos quais ficam amarelos durante 5 e por fim ficam vermelhos. Os semáforos S1 e S2 encontram-se sincronizados entre si e o semáforo S3 não entra em conflito com estes, isto é, se S3 está verde ou amarelo S1 e S2 estão vermelhos e vice-versa.</w:t>
+      </w:r>
+    </w:p>
+    <w:p>
+      <w:pPr>
+        <w:spacing w:after="0" w:line="360" w:lineRule="auto"/>
+        <w:ind w:firstLine="567"/>
+        <w:jc w:val="both"/>
+        <w:rPr>
+          <w:rFonts w:ascii="Times New Roman" w:hAnsi="Times New Roman" w:cs="Times New Roman"/>
+          <w:sz w:val="24"/>
+          <w:szCs w:val="24"/>
+        </w:rPr>
+      </w:pPr>
+      <w:r>
+        <w:rPr>
+          <w:rFonts w:ascii="Times New Roman" w:hAnsi="Times New Roman" w:cs="Times New Roman"/>
+          <w:sz w:val="24"/>
+          <w:szCs w:val="24"/>
+        </w:rPr>
+        <w:t>O semáforo dos peões também não entra em conflito com o semáforo S3 (se o semáforo dos peões está verde o semáforo S3 está vermelho e se S3 está verde ou amarelo, P3 está vermelho) e implementar a intermitência do semáforo dos peões quando S1 e S2 estão a amarelo tornou-se simples tendo em conta o raciocínio explicado no desenvolvimento do programa.</w:t>
+      </w:r>
+    </w:p>
+    <w:p>
+      <w:pPr>
+        <w:spacing w:after="0" w:line="360" w:lineRule="auto"/>
+        <w:ind w:firstLine="567"/>
+        <w:jc w:val="both"/>
+        <w:rPr>
+          <w:rFonts w:ascii="Times New Roman" w:hAnsi="Times New Roman" w:cs="Times New Roman"/>
+          <w:sz w:val="24"/>
+          <w:szCs w:val="24"/>
+        </w:rPr>
+      </w:pPr>
+      <w:r>
+        <w:rPr>
+          <w:rFonts w:ascii="Times New Roman" w:hAnsi="Times New Roman" w:cs="Times New Roman"/>
+          <w:sz w:val="24"/>
+          <w:szCs w:val="24"/>
+        </w:rPr>
+        <w:t xml:space="preserve">Por fim, a implementação do botão P3 para </w:t>
+      </w:r>
+      <w:r>
+        <w:rPr>
+          <w:rFonts w:ascii="Times New Roman" w:hAnsi="Times New Roman" w:cs="Times New Roman"/>
+          <w:sz w:val="24"/>
+          <w:szCs w:val="24"/>
+        </w:rPr>
+        <w:t>pôr o semáforo S3 a amarelo de modo a P3 ficar verde 5 segundos quando o botão é pressionado também funcionou e tornou-se simples com o nosso raciocínio.</w:t>
+      </w:r>
+    </w:p>
+    <w:p>
+      <w:pPr>
+        <w:pStyle w:val="ListParagraph"/>
         <w:rPr>
           <w:rFonts w:ascii="Times New Roman" w:hAnsi="Times New Roman" w:cs="Times New Roman"/>
           <w:b/>
@@ -1696,38 +3820,17 @@
           <w:szCs w:val="28"/>
         </w:rPr>
       </w:pPr>
-      <w:r>
-        <w:rPr>
-          <w:rFonts w:ascii="Times New Roman" w:hAnsi="Times New Roman" w:cs="Times New Roman"/>
-          <w:b/>
-          <w:bCs/>
-          <w:color w:val="002060"/>
-          <w:sz w:val="28"/>
-          <w:szCs w:val="28"/>
-        </w:rPr>
-        <w:t>Discussão de Resultados</w:t>
-      </w:r>
-    </w:p>
-    <w:p>
-      <w:pPr>
-        <w:pStyle w:val="PargrafodaLista"/>
-        <w:rPr>
-          <w:rFonts w:ascii="Times New Roman" w:hAnsi="Times New Roman" w:cs="Times New Roman"/>
-          <w:b/>
-          <w:bCs/>
-          <w:color w:val="002060"/>
-          <w:sz w:val="28"/>
-          <w:szCs w:val="28"/>
-        </w:rPr>
-      </w:pPr>
-    </w:p>
-    <w:p>
-      <w:pPr>
-        <w:pStyle w:val="PargrafodaLista"/>
+    </w:p>
+    <w:p>
+      <w:pPr>
+        <w:pStyle w:val="ListParagraph"/>
         <w:numPr>
           <w:ilvl w:val="0"/>
           <w:numId w:val="1"/>
         </w:numPr>
+        <w:ind w:left="1134" w:hanging="567"/>
+        <w:jc w:val="both"/>
+        <w:outlineLvl w:val="0"/>
         <w:rPr>
           <w:rFonts w:ascii="Times New Roman" w:hAnsi="Times New Roman" w:cs="Times New Roman"/>
           <w:b/>
@@ -1737,7 +3840,193 @@
           <w:szCs w:val="28"/>
         </w:rPr>
       </w:pPr>
-      <w:r>
+      <w:bookmarkStart w:id="6" w:name="_Toc41209284"/>
+      <w:r>
+        <w:rPr>
+          <w:rFonts w:ascii="Times New Roman" w:hAnsi="Times New Roman" w:cs="Times New Roman"/>
+          <w:b/>
+          <w:bCs/>
+          <w:color w:val="002060"/>
+          <w:sz w:val="32"/>
+          <w:szCs w:val="32"/>
+        </w:rPr>
+        <w:t>Conclusão</w:t>
+      </w:r>
+      <w:bookmarkEnd w:id="6"/>
+    </w:p>
+    <w:p>
+      <w:pPr>
+        <w:spacing w:after="0" w:line="360" w:lineRule="auto"/>
+        <w:ind w:firstLine="567"/>
+        <w:jc w:val="both"/>
+        <w:rPr>
+          <w:rFonts w:ascii="Times New Roman" w:hAnsi="Times New Roman" w:cs="Times New Roman"/>
+          <w:sz w:val="24"/>
+          <w:szCs w:val="24"/>
+        </w:rPr>
+      </w:pPr>
+      <w:r>
+        <w:rPr>
+          <w:rFonts w:ascii="Times New Roman" w:hAnsi="Times New Roman" w:cs="Times New Roman"/>
+          <w:sz w:val="24"/>
+          <w:szCs w:val="24"/>
+        </w:rPr>
+        <w:t xml:space="preserve">Concluindo, acreditamos que os objetivos do trabalho foram atingidos, em ambas as linguagens de programação e como o programa é muito visual, a ferramenta </w:t>
+      </w:r>
+      <w:proofErr w:type="spellStart"/>
+      <w:r>
+        <w:rPr>
+          <w:rFonts w:ascii="Times New Roman" w:hAnsi="Times New Roman" w:cs="Times New Roman"/>
+          <w:sz w:val="24"/>
+          <w:szCs w:val="24"/>
+        </w:rPr>
+        <w:t>MultiSim</w:t>
+      </w:r>
+      <w:proofErr w:type="spellEnd"/>
+      <w:r>
+        <w:rPr>
+          <w:rFonts w:ascii="Times New Roman" w:hAnsi="Times New Roman" w:cs="Times New Roman"/>
+          <w:sz w:val="24"/>
+          <w:szCs w:val="24"/>
+        </w:rPr>
+        <w:t xml:space="preserve"> ajudou muito a visualizar o correto funcionamento do programa.</w:t>
+      </w:r>
+    </w:p>
+    <w:p>
+      <w:pPr>
+        <w:spacing w:after="0" w:line="360" w:lineRule="auto"/>
+        <w:ind w:firstLine="567"/>
+        <w:jc w:val="both"/>
+        <w:rPr>
+          <w:rFonts w:ascii="Times New Roman" w:hAnsi="Times New Roman" w:cs="Times New Roman"/>
+          <w:sz w:val="24"/>
+          <w:szCs w:val="24"/>
+        </w:rPr>
+      </w:pPr>
+      <w:r>
+        <w:rPr>
+          <w:rFonts w:ascii="Times New Roman" w:hAnsi="Times New Roman" w:cs="Times New Roman"/>
+          <w:sz w:val="24"/>
+          <w:szCs w:val="24"/>
+        </w:rPr>
+        <w:t>A realização do trabalho não provou ser muito complexa</w:t>
+      </w:r>
+      <w:r>
+        <w:rPr>
+          <w:rFonts w:ascii="Times New Roman" w:hAnsi="Times New Roman" w:cs="Times New Roman"/>
+          <w:sz w:val="24"/>
+          <w:szCs w:val="24"/>
+        </w:rPr>
+        <w:t xml:space="preserve"> visto que ambos os alunos compreendiam bem o funcionamento do microcontrolador</w:t>
+      </w:r>
+      <w:r>
+        <w:rPr>
+          <w:rFonts w:ascii="Times New Roman" w:hAnsi="Times New Roman" w:cs="Times New Roman"/>
+          <w:sz w:val="24"/>
+          <w:szCs w:val="24"/>
+        </w:rPr>
+        <w:t xml:space="preserve"> e a elaboração prévia dos fluxogramas facilitou a compreensão do programa e como este deveria funcionar. O</w:t>
+      </w:r>
+      <w:r>
+        <w:rPr>
+          <w:rFonts w:ascii="Times New Roman" w:hAnsi="Times New Roman" w:cs="Times New Roman"/>
+          <w:sz w:val="24"/>
+          <w:szCs w:val="24"/>
+        </w:rPr>
+        <w:t>s alunos ficaram satisfeitos com o programa desenvolvido, que se considera simples e eficiente.</w:t>
+      </w:r>
+    </w:p>
+    <w:p>
+      <w:pPr>
+        <w:spacing w:after="0" w:line="360" w:lineRule="auto"/>
+        <w:ind w:firstLine="567"/>
+        <w:jc w:val="both"/>
+        <w:rPr>
+          <w:rFonts w:ascii="Times New Roman" w:hAnsi="Times New Roman" w:cs="Times New Roman"/>
+          <w:sz w:val="24"/>
+          <w:szCs w:val="24"/>
+        </w:rPr>
+      </w:pPr>
+      <w:r>
+        <w:rPr>
+          <w:rFonts w:ascii="Times New Roman" w:hAnsi="Times New Roman" w:cs="Times New Roman"/>
+          <w:sz w:val="24"/>
+          <w:szCs w:val="24"/>
+        </w:rPr>
+        <w:t xml:space="preserve">O mapeamento para a linguagem </w:t>
+      </w:r>
+      <w:proofErr w:type="spellStart"/>
+      <w:r>
+        <w:rPr>
+          <w:rFonts w:ascii="Times New Roman" w:hAnsi="Times New Roman" w:cs="Times New Roman"/>
+          <w:sz w:val="24"/>
+          <w:szCs w:val="24"/>
+        </w:rPr>
+        <w:t>Assembly</w:t>
+      </w:r>
+      <w:proofErr w:type="spellEnd"/>
+      <w:r>
+        <w:rPr>
+          <w:rFonts w:ascii="Times New Roman" w:hAnsi="Times New Roman" w:cs="Times New Roman"/>
+          <w:sz w:val="24"/>
+          <w:szCs w:val="24"/>
+        </w:rPr>
+        <w:t xml:space="preserve"> a partir do programa em C foi a parte mais </w:t>
+      </w:r>
+      <w:r>
+        <w:rPr>
+          <w:rFonts w:ascii="Times New Roman" w:hAnsi="Times New Roman" w:cs="Times New Roman"/>
+          <w:sz w:val="24"/>
+          <w:szCs w:val="24"/>
+        </w:rPr>
+        <w:t>complicada,</w:t>
+      </w:r>
+      <w:r>
+        <w:rPr>
+          <w:rFonts w:ascii="Times New Roman" w:hAnsi="Times New Roman" w:cs="Times New Roman"/>
+          <w:sz w:val="24"/>
+          <w:szCs w:val="24"/>
+        </w:rPr>
+        <w:t xml:space="preserve"> mas dada a simplicidade do programa em C</w:t>
+      </w:r>
+      <w:r>
+        <w:rPr>
+          <w:rFonts w:ascii="Times New Roman" w:hAnsi="Times New Roman" w:cs="Times New Roman"/>
+          <w:sz w:val="24"/>
+          <w:szCs w:val="24"/>
+        </w:rPr>
+        <w:t xml:space="preserve"> </w:t>
+      </w:r>
+      <w:r>
+        <w:rPr>
+          <w:rFonts w:ascii="Times New Roman" w:hAnsi="Times New Roman" w:cs="Times New Roman"/>
+          <w:sz w:val="24"/>
+          <w:szCs w:val="24"/>
+        </w:rPr>
+        <w:t xml:space="preserve">o mapeamento ficou facilitado graças aos conhecimentos sobre mapeamento de instruções em C para </w:t>
+      </w:r>
+      <w:proofErr w:type="spellStart"/>
+      <w:r>
+        <w:rPr>
+          <w:rFonts w:ascii="Times New Roman" w:hAnsi="Times New Roman" w:cs="Times New Roman"/>
+          <w:sz w:val="24"/>
+          <w:szCs w:val="24"/>
+        </w:rPr>
+        <w:t>Assembly</w:t>
+      </w:r>
+      <w:proofErr w:type="spellEnd"/>
+      <w:r>
+        <w:rPr>
+          <w:rFonts w:ascii="Times New Roman" w:hAnsi="Times New Roman" w:cs="Times New Roman"/>
+          <w:sz w:val="24"/>
+          <w:szCs w:val="24"/>
+        </w:rPr>
+        <w:t xml:space="preserve"> fornecidos aos alunos.</w:t>
+      </w:r>
+    </w:p>
+    <w:p>
+      <w:pPr>
+        <w:pStyle w:val="ListParagraph"/>
         <w:rPr>
           <w:rFonts w:ascii="Times New Roman" w:hAnsi="Times New Roman" w:cs="Times New Roman"/>
           <w:b/>
@@ -1746,29 +4035,18 @@
           <w:sz w:val="28"/>
           <w:szCs w:val="28"/>
         </w:rPr>
-        <w:t>Conclusão</w:t>
-      </w:r>
-    </w:p>
-    <w:p>
-      <w:pPr>
-        <w:pStyle w:val="PargrafodaLista"/>
-        <w:rPr>
-          <w:rFonts w:ascii="Times New Roman" w:hAnsi="Times New Roman" w:cs="Times New Roman"/>
-          <w:b/>
-          <w:bCs/>
-          <w:color w:val="002060"/>
-          <w:sz w:val="28"/>
-          <w:szCs w:val="28"/>
-        </w:rPr>
-      </w:pPr>
-    </w:p>
-    <w:p>
-      <w:pPr>
-        <w:pStyle w:val="PargrafodaLista"/>
+      </w:pPr>
+    </w:p>
+    <w:p>
+      <w:pPr>
+        <w:pStyle w:val="ListParagraph"/>
         <w:numPr>
           <w:ilvl w:val="0"/>
           <w:numId w:val="1"/>
         </w:numPr>
+        <w:ind w:left="1134" w:hanging="567"/>
+        <w:jc w:val="both"/>
+        <w:outlineLvl w:val="0"/>
         <w:rPr>
           <w:rFonts w:ascii="Times New Roman" w:hAnsi="Times New Roman" w:cs="Times New Roman"/>
           <w:b/>
@@ -1778,7 +4056,35 @@
           <w:szCs w:val="28"/>
         </w:rPr>
       </w:pPr>
-      <w:r>
+      <w:bookmarkStart w:id="7" w:name="_Toc41209285"/>
+      <w:r>
+        <w:rPr>
+          <w:rFonts w:ascii="Times New Roman" w:hAnsi="Times New Roman" w:cs="Times New Roman"/>
+          <w:b/>
+          <w:bCs/>
+          <w:color w:val="002060"/>
+          <w:sz w:val="32"/>
+          <w:szCs w:val="32"/>
+        </w:rPr>
+        <w:t>Bibliografia</w:t>
+      </w:r>
+      <w:bookmarkEnd w:id="7"/>
+    </w:p>
+    <w:p>
+      <w:pPr>
+        <w:rPr>
+          <w:rFonts w:ascii="Times New Roman" w:hAnsi="Times New Roman" w:cs="Times New Roman"/>
+        </w:rPr>
+      </w:pPr>
+      <w:r>
+        <w:rPr>
+          <w:rFonts w:ascii="Times New Roman" w:hAnsi="Times New Roman" w:cs="Times New Roman"/>
+        </w:rPr>
+        <w:t xml:space="preserve">J. Delgado e C. Ribeiro, Arquitetura de Computadores, FCA - Editora de Informática, 2010.  </w:t>
+      </w:r>
+    </w:p>
+    <w:p>
+      <w:pPr>
         <w:rPr>
           <w:rFonts w:ascii="Times New Roman" w:hAnsi="Times New Roman" w:cs="Times New Roman"/>
           <w:b/>
@@ -1787,25 +4093,8 @@
           <w:sz w:val="28"/>
           <w:szCs w:val="28"/>
         </w:rPr>
-        <w:t>Bibliografia</w:t>
-      </w:r>
-    </w:p>
-    <w:p>
-      <w:pPr>
-        <w:rPr>
-          <w:rFonts w:ascii="Times New Roman" w:hAnsi="Times New Roman" w:cs="Times New Roman"/>
-        </w:rPr>
-      </w:pPr>
-      <w:r>
-        <w:rPr>
-          <w:rFonts w:ascii="Times New Roman" w:hAnsi="Times New Roman" w:cs="Times New Roman"/>
-        </w:rPr>
-        <w:t xml:space="preserve">J. Delgado e C. Ribeiro, Arquitetura de Computadores, FCA - Editora de Informática, 2010.  </w:t>
-      </w:r>
-    </w:p>
-    <w:p>
-      <w:pPr>
-        <w:pStyle w:val="PargrafodaLista"/>
+      </w:pPr>
+      <w:r>
         <w:rPr>
           <w:rFonts w:ascii="Times New Roman" w:hAnsi="Times New Roman" w:cs="Times New Roman"/>
           <w:b/>
@@ -1814,200 +4103,90 @@
           <w:sz w:val="28"/>
           <w:szCs w:val="28"/>
         </w:rPr>
-      </w:pPr>
-    </w:p>
-    <w:p>
-      <w:pPr>
-        <w:pStyle w:val="PargrafodaLista"/>
-        <w:rPr>
-          <w:rFonts w:ascii="Times New Roman" w:hAnsi="Times New Roman" w:cs="Times New Roman"/>
-          <w:b/>
-          <w:bCs/>
-          <w:color w:val="002060"/>
-          <w:sz w:val="28"/>
-          <w:szCs w:val="28"/>
-        </w:rPr>
-      </w:pPr>
-    </w:p>
-    <w:p>
-      <w:pPr>
-        <w:pStyle w:val="PargrafodaLista"/>
-        <w:rPr>
-          <w:rFonts w:ascii="Times New Roman" w:hAnsi="Times New Roman" w:cs="Times New Roman"/>
-          <w:b/>
-          <w:bCs/>
-          <w:color w:val="002060"/>
-          <w:sz w:val="28"/>
-          <w:szCs w:val="28"/>
-        </w:rPr>
-      </w:pPr>
-    </w:p>
-    <w:p>
-      <w:pPr>
-        <w:pStyle w:val="PargrafodaLista"/>
-        <w:rPr>
-          <w:rFonts w:ascii="Times New Roman" w:hAnsi="Times New Roman" w:cs="Times New Roman"/>
-          <w:b/>
-          <w:bCs/>
-          <w:color w:val="002060"/>
-          <w:sz w:val="28"/>
-          <w:szCs w:val="28"/>
-        </w:rPr>
-      </w:pPr>
-    </w:p>
-    <w:p>
-      <w:pPr>
-        <w:pStyle w:val="PargrafodaLista"/>
-        <w:rPr>
-          <w:rFonts w:ascii="Times New Roman" w:hAnsi="Times New Roman" w:cs="Times New Roman"/>
-          <w:b/>
-          <w:bCs/>
-          <w:color w:val="002060"/>
-          <w:sz w:val="28"/>
-          <w:szCs w:val="28"/>
-        </w:rPr>
-      </w:pPr>
-    </w:p>
-    <w:p>
-      <w:pPr>
-        <w:pStyle w:val="PargrafodaLista"/>
-        <w:rPr>
-          <w:rFonts w:ascii="Times New Roman" w:hAnsi="Times New Roman" w:cs="Times New Roman"/>
-          <w:b/>
-          <w:bCs/>
-          <w:color w:val="002060"/>
-          <w:sz w:val="28"/>
-          <w:szCs w:val="28"/>
-        </w:rPr>
-      </w:pPr>
-    </w:p>
-    <w:p>
-      <w:pPr>
-        <w:pStyle w:val="PargrafodaLista"/>
-        <w:rPr>
-          <w:rFonts w:ascii="Times New Roman" w:hAnsi="Times New Roman" w:cs="Times New Roman"/>
-          <w:b/>
-          <w:bCs/>
-          <w:color w:val="002060"/>
-          <w:sz w:val="28"/>
-          <w:szCs w:val="28"/>
-        </w:rPr>
-      </w:pPr>
-    </w:p>
-    <w:p>
-      <w:pPr>
-        <w:pStyle w:val="PargrafodaLista"/>
-        <w:rPr>
-          <w:rFonts w:ascii="Times New Roman" w:hAnsi="Times New Roman" w:cs="Times New Roman"/>
-          <w:b/>
-          <w:bCs/>
-          <w:color w:val="002060"/>
-          <w:sz w:val="28"/>
-          <w:szCs w:val="28"/>
-        </w:rPr>
-      </w:pPr>
-    </w:p>
-    <w:p>
-      <w:pPr>
-        <w:pStyle w:val="PargrafodaLista"/>
-        <w:rPr>
-          <w:rFonts w:ascii="Times New Roman" w:hAnsi="Times New Roman" w:cs="Times New Roman"/>
-          <w:b/>
-          <w:bCs/>
-          <w:color w:val="002060"/>
-          <w:sz w:val="28"/>
-          <w:szCs w:val="28"/>
-        </w:rPr>
-      </w:pPr>
-    </w:p>
-    <w:p>
-      <w:pPr>
-        <w:pStyle w:val="PargrafodaLista"/>
-        <w:rPr>
-          <w:rFonts w:ascii="Times New Roman" w:hAnsi="Times New Roman" w:cs="Times New Roman"/>
-          <w:b/>
-          <w:bCs/>
-          <w:color w:val="002060"/>
-          <w:sz w:val="28"/>
-          <w:szCs w:val="28"/>
-        </w:rPr>
-      </w:pPr>
-    </w:p>
-    <w:p>
-      <w:pPr>
-        <w:pStyle w:val="PargrafodaLista"/>
-        <w:rPr>
-          <w:rFonts w:ascii="Times New Roman" w:hAnsi="Times New Roman" w:cs="Times New Roman"/>
-          <w:b/>
-          <w:bCs/>
-          <w:color w:val="002060"/>
-          <w:sz w:val="28"/>
-          <w:szCs w:val="28"/>
-        </w:rPr>
-      </w:pPr>
-    </w:p>
-    <w:p>
-      <w:pPr>
-        <w:pStyle w:val="PargrafodaLista"/>
-        <w:rPr>
-          <w:rFonts w:ascii="Times New Roman" w:hAnsi="Times New Roman" w:cs="Times New Roman"/>
-          <w:b/>
-          <w:bCs/>
-          <w:color w:val="002060"/>
-          <w:sz w:val="28"/>
-          <w:szCs w:val="28"/>
-        </w:rPr>
-      </w:pPr>
-    </w:p>
-    <w:p>
-      <w:pPr>
-        <w:pStyle w:val="PargrafodaLista"/>
-        <w:rPr>
-          <w:rFonts w:ascii="Times New Roman" w:hAnsi="Times New Roman" w:cs="Times New Roman"/>
-          <w:b/>
-          <w:bCs/>
-          <w:color w:val="002060"/>
-          <w:sz w:val="28"/>
-          <w:szCs w:val="28"/>
-        </w:rPr>
-      </w:pPr>
-    </w:p>
-    <w:p>
-      <w:pPr>
-        <w:pStyle w:val="PargrafodaLista"/>
+        <w:br w:type="page"/>
+      </w:r>
+    </w:p>
+    <w:p>
+      <w:pPr>
+        <w:pStyle w:val="ListParagraph"/>
         <w:numPr>
           <w:ilvl w:val="0"/>
           <w:numId w:val="1"/>
         </w:numPr>
+        <w:ind w:left="1134" w:hanging="567"/>
+        <w:jc w:val="both"/>
+        <w:outlineLvl w:val="0"/>
         <w:rPr>
           <w:rFonts w:ascii="Times New Roman" w:hAnsi="Times New Roman" w:cs="Times New Roman"/>
           <w:b/>
           <w:bCs/>
           <w:color w:val="002060"/>
-          <w:sz w:val="28"/>
-          <w:szCs w:val="28"/>
-        </w:rPr>
-      </w:pPr>
+          <w:sz w:val="32"/>
+          <w:szCs w:val="32"/>
+        </w:rPr>
+      </w:pPr>
+      <w:bookmarkStart w:id="8" w:name="_Toc41209286"/>
       <w:r>
         <w:rPr>
           <w:rFonts w:ascii="Times New Roman" w:hAnsi="Times New Roman" w:cs="Times New Roman"/>
           <w:b/>
           <w:bCs/>
           <w:color w:val="002060"/>
-          <w:sz w:val="28"/>
-          <w:szCs w:val="28"/>
+          <w:sz w:val="32"/>
+          <w:szCs w:val="32"/>
         </w:rPr>
         <w:lastRenderedPageBreak/>
         <w:t>Anexos</w:t>
       </w:r>
-    </w:p>
-    <w:p>
-      <w:pPr>
-        <w:pStyle w:val="PargrafodaLista"/>
+      <w:bookmarkEnd w:id="8"/>
+    </w:p>
+    <w:p>
+      <w:pPr>
+        <w:pStyle w:val="ListParagraph"/>
         <w:numPr>
           <w:ilvl w:val="1"/>
           <w:numId w:val="1"/>
         </w:numPr>
+        <w:ind w:left="1854"/>
+        <w:jc w:val="both"/>
+        <w:outlineLvl w:val="1"/>
+        <w:rPr>
+          <w:rFonts w:ascii="Times New Roman" w:hAnsi="Times New Roman" w:cs="Times New Roman"/>
+          <w:b/>
+          <w:bCs/>
+          <w:color w:val="002060"/>
+          <w:sz w:val="32"/>
+          <w:szCs w:val="32"/>
+        </w:rPr>
+      </w:pPr>
+      <w:bookmarkStart w:id="9" w:name="_Toc41209287"/>
+      <w:r>
+        <w:rPr>
+          <w:rFonts w:ascii="Times New Roman" w:hAnsi="Times New Roman" w:cs="Times New Roman"/>
+          <w:b/>
+          <w:bCs/>
+          <w:color w:val="002060"/>
+          <w:sz w:val="32"/>
+          <w:szCs w:val="32"/>
+        </w:rPr>
+        <w:t>Fluxograma do</w:t>
+      </w:r>
+      <w:r>
+        <w:rPr>
+          <w:rFonts w:ascii="Times New Roman" w:hAnsi="Times New Roman" w:cs="Times New Roman"/>
+          <w:b/>
+          <w:bCs/>
+          <w:color w:val="002060"/>
+          <w:sz w:val="32"/>
+          <w:szCs w:val="32"/>
+        </w:rPr>
+        <w:t xml:space="preserve"> programa principal</w:t>
+      </w:r>
+      <w:bookmarkEnd w:id="9"/>
+    </w:p>
+    <w:p>
+      <w:pPr>
+        <w:pStyle w:val="ListParagraph"/>
         <w:rPr>
           <w:rFonts w:ascii="Times New Roman" w:hAnsi="Times New Roman" w:cs="Times New Roman"/>
           <w:b/>
@@ -2017,45 +4196,10 @@
           <w:szCs w:val="28"/>
         </w:rPr>
       </w:pPr>
-      <w:r>
-        <w:rPr>
-          <w:rFonts w:ascii="Times New Roman" w:hAnsi="Times New Roman" w:cs="Times New Roman"/>
-          <w:b/>
-          <w:bCs/>
-          <w:color w:val="002060"/>
-          <w:sz w:val="28"/>
-          <w:szCs w:val="28"/>
-        </w:rPr>
-        <w:t>Fluxograma do</w:t>
-      </w:r>
-      <w:r>
-        <w:rPr>
-          <w:rFonts w:ascii="Times New Roman" w:hAnsi="Times New Roman" w:cs="Times New Roman"/>
-          <w:b/>
-          <w:bCs/>
-          <w:color w:val="002060"/>
-          <w:sz w:val="28"/>
-          <w:szCs w:val="28"/>
-        </w:rPr>
-        <w:t xml:space="preserve"> programa principal</w:t>
-      </w:r>
-    </w:p>
-    <w:p>
-      <w:pPr>
-        <w:pStyle w:val="PargrafodaLista"/>
-        <w:rPr>
-          <w:rFonts w:ascii="Times New Roman" w:hAnsi="Times New Roman" w:cs="Times New Roman"/>
-          <w:b/>
-          <w:bCs/>
-          <w:color w:val="002060"/>
-          <w:sz w:val="28"/>
-          <w:szCs w:val="28"/>
-        </w:rPr>
-      </w:pPr>
-    </w:p>
-    <w:p>
-      <w:pPr>
-        <w:pStyle w:val="PargrafodaLista"/>
+    </w:p>
+    <w:p>
+      <w:pPr>
+        <w:pStyle w:val="ListParagraph"/>
         <w:jc w:val="center"/>
         <w:rPr>
           <w:rFonts w:ascii="Times New Roman" w:hAnsi="Times New Roman" w:cs="Times New Roman"/>
@@ -2077,7 +4221,7 @@
           <w:szCs w:val="28"/>
         </w:rPr>
         <w:drawing>
-          <wp:inline distT="0" distB="0" distL="0" distR="0">
+          <wp:inline distT="0" distB="0" distL="0" distR="0" wp14:anchorId="61788A19" wp14:editId="6856BB25">
             <wp:extent cx="3480587" cy="7554686"/>
             <wp:effectExtent l="0" t="0" r="5715" b="8255"/>
             <wp:docPr id="4" name="Imagem 4" descr="Uma imagem com texto&#10;&#10;Descrição gerada automaticamente"/>
@@ -2092,11 +4236,11 @@
                     <pic:cNvPicPr/>
                   </pic:nvPicPr>
                   <pic:blipFill>
-                    <a:blip r:embed="rId9">
+                    <a:blip r:embed="rId10">
                       <a:extLst>
                         <a:ext uri="{BEBA8EAE-BF5A-486C-A8C5-ECC9F3942E4B}">
                           <a14:imgProps xmlns:a14="http://schemas.microsoft.com/office/drawing/2010/main">
-                            <a14:imgLayer r:embed="rId10">
+                            <a14:imgLayer r:embed="rId11">
                               <a14:imgEffect>
                                 <a14:saturation sat="400000"/>
                               </a14:imgEffect>
@@ -2130,8 +4274,6 @@
     </w:p>
     <w:p>
       <w:pPr>
-        <w:pStyle w:val="PargrafodaLista"/>
-        <w:jc w:val="center"/>
         <w:rPr>
           <w:rFonts w:ascii="Times New Roman" w:hAnsi="Times New Roman" w:cs="Times New Roman"/>
           <w:b/>
@@ -2141,9 +4283,7 @@
           <w:szCs w:val="28"/>
         </w:rPr>
       </w:pPr>
-    </w:p>
-    <w:p>
-      <w:pPr>
+      <w:r>
         <w:rPr>
           <w:rFonts w:ascii="Times New Roman" w:hAnsi="Times New Roman" w:cs="Times New Roman"/>
           <w:b/>
@@ -2152,36 +4292,55 @@
           <w:sz w:val="28"/>
           <w:szCs w:val="28"/>
         </w:rPr>
-      </w:pPr>
-    </w:p>
-    <w:p>
-      <w:pPr>
-        <w:pStyle w:val="PargrafodaLista"/>
+        <w:br w:type="page"/>
+      </w:r>
+    </w:p>
+    <w:p>
+      <w:pPr>
+        <w:pStyle w:val="ListParagraph"/>
+        <w:jc w:val="center"/>
+        <w:rPr>
+          <w:rFonts w:ascii="Times New Roman" w:hAnsi="Times New Roman" w:cs="Times New Roman"/>
+          <w:b/>
+          <w:bCs/>
+          <w:color w:val="002060"/>
+          <w:sz w:val="28"/>
+          <w:szCs w:val="28"/>
+        </w:rPr>
+      </w:pPr>
+    </w:p>
+    <w:p>
+      <w:pPr>
+        <w:pStyle w:val="ListParagraph"/>
         <w:numPr>
           <w:ilvl w:val="1"/>
           <w:numId w:val="1"/>
         </w:numPr>
+        <w:ind w:left="1854"/>
+        <w:jc w:val="both"/>
+        <w:outlineLvl w:val="1"/>
         <w:rPr>
           <w:rFonts w:ascii="Times New Roman" w:hAnsi="Times New Roman" w:cs="Times New Roman"/>
           <w:b/>
           <w:bCs/>
           <w:color w:val="002060"/>
-          <w:sz w:val="28"/>
-          <w:szCs w:val="28"/>
-        </w:rPr>
-      </w:pPr>
+          <w:sz w:val="32"/>
+          <w:szCs w:val="32"/>
+        </w:rPr>
+      </w:pPr>
+      <w:bookmarkStart w:id="10" w:name="_Toc41209288"/>
       <w:r>
         <w:rPr>
           <w:rFonts w:ascii="Times New Roman" w:hAnsi="Times New Roman" w:cs="Times New Roman"/>
           <w:b/>
           <w:bCs/>
           <w:color w:val="002060"/>
-          <w:sz w:val="28"/>
-          <w:szCs w:val="28"/>
-        </w:rPr>
-        <w:lastRenderedPageBreak/>
+          <w:sz w:val="32"/>
+          <w:szCs w:val="32"/>
+        </w:rPr>
         <w:t>Fluxograma da interrupção do timer</w:t>
       </w:r>
+      <w:bookmarkEnd w:id="10"/>
     </w:p>
     <w:p>
       <w:pPr>
@@ -2207,7 +4366,7 @@
           <w:szCs w:val="28"/>
         </w:rPr>
         <w:drawing>
-          <wp:inline distT="0" distB="0" distL="0" distR="0">
+          <wp:inline distT="0" distB="0" distL="0" distR="0" wp14:anchorId="62566104" wp14:editId="26D4C9D8">
             <wp:extent cx="3135812" cy="3483429"/>
             <wp:effectExtent l="0" t="0" r="7620" b="3175"/>
             <wp:docPr id="5" name="Imagem 5" descr="Uma imagem com texto&#10;&#10;Descrição gerada automaticamente"/>
@@ -2222,11 +4381,11 @@
                     <pic:cNvPicPr/>
                   </pic:nvPicPr>
                   <pic:blipFill>
-                    <a:blip r:embed="rId11">
+                    <a:blip r:embed="rId12">
                       <a:extLst>
                         <a:ext uri="{BEBA8EAE-BF5A-486C-A8C5-ECC9F3942E4B}">
                           <a14:imgProps xmlns:a14="http://schemas.microsoft.com/office/drawing/2010/main">
-                            <a14:imgLayer r:embed="rId12">
+                            <a14:imgLayer r:embed="rId13">
                               <a14:imgEffect>
                                 <a14:saturation sat="400000"/>
                               </a14:imgEffect>
@@ -2260,11 +4419,40 @@
     </w:p>
     <w:p>
       <w:pPr>
-        <w:pStyle w:val="PargrafodaLista"/>
+        <w:pStyle w:val="ListParagraph"/>
         <w:numPr>
           <w:ilvl w:val="1"/>
           <w:numId w:val="1"/>
         </w:numPr>
+        <w:ind w:left="1854"/>
+        <w:outlineLvl w:val="1"/>
+        <w:rPr>
+          <w:rFonts w:ascii="Times New Roman" w:hAnsi="Times New Roman" w:cs="Times New Roman"/>
+          <w:b/>
+          <w:bCs/>
+          <w:color w:val="002060"/>
+          <w:sz w:val="32"/>
+          <w:szCs w:val="32"/>
+        </w:rPr>
+      </w:pPr>
+      <w:bookmarkStart w:id="11" w:name="_Toc41209289"/>
+      <w:r>
+        <w:rPr>
+          <w:rFonts w:ascii="Times New Roman" w:hAnsi="Times New Roman" w:cs="Times New Roman"/>
+          <w:b/>
+          <w:bCs/>
+          <w:color w:val="002060"/>
+          <w:sz w:val="32"/>
+          <w:szCs w:val="32"/>
+        </w:rPr>
+        <w:t>Fluxograma da interrupção externa</w:t>
+      </w:r>
+      <w:bookmarkEnd w:id="11"/>
+    </w:p>
+    <w:p>
+      <w:pPr>
+        <w:pStyle w:val="ListParagraph"/>
+        <w:ind w:left="1080"/>
         <w:rPr>
           <w:rFonts w:ascii="Times New Roman" w:hAnsi="Times New Roman" w:cs="Times New Roman"/>
           <w:b/>
@@ -2274,35 +4462,10 @@
           <w:szCs w:val="28"/>
         </w:rPr>
       </w:pPr>
-      <w:r>
-        <w:rPr>
-          <w:rFonts w:ascii="Times New Roman" w:hAnsi="Times New Roman" w:cs="Times New Roman"/>
-          <w:b/>
-          <w:bCs/>
-          <w:color w:val="002060"/>
-          <w:sz w:val="28"/>
-          <w:szCs w:val="28"/>
-        </w:rPr>
-        <w:t>Fluxograma da interrupção externa</w:t>
-      </w:r>
-    </w:p>
-    <w:p>
-      <w:pPr>
-        <w:pStyle w:val="PargrafodaLista"/>
-        <w:ind w:left="1080"/>
-        <w:rPr>
-          <w:rFonts w:ascii="Times New Roman" w:hAnsi="Times New Roman" w:cs="Times New Roman"/>
-          <w:b/>
-          <w:bCs/>
-          <w:color w:val="002060"/>
-          <w:sz w:val="28"/>
-          <w:szCs w:val="28"/>
-        </w:rPr>
-      </w:pPr>
-    </w:p>
-    <w:p>
-      <w:pPr>
-        <w:pStyle w:val="PargrafodaLista"/>
+    </w:p>
+    <w:p>
+      <w:pPr>
+        <w:pStyle w:val="ListParagraph"/>
         <w:ind w:left="1080"/>
         <w:jc w:val="center"/>
         <w:rPr>
@@ -2325,7 +4488,7 @@
           <w:szCs w:val="28"/>
         </w:rPr>
         <w:drawing>
-          <wp:inline distT="0" distB="0" distL="0" distR="0">
+          <wp:inline distT="0" distB="0" distL="0" distR="0" wp14:anchorId="3A0098CA" wp14:editId="43F24DEE">
             <wp:extent cx="2405743" cy="4218643"/>
             <wp:effectExtent l="0" t="0" r="0" b="0"/>
             <wp:docPr id="6" name="Imagem 6"/>
@@ -2340,11 +4503,11 @@
                     <pic:cNvPicPr/>
                   </pic:nvPicPr>
                   <pic:blipFill>
-                    <a:blip r:embed="rId13">
+                    <a:blip r:embed="rId14">
                       <a:extLst>
                         <a:ext uri="{BEBA8EAE-BF5A-486C-A8C5-ECC9F3942E4B}">
                           <a14:imgProps xmlns:a14="http://schemas.microsoft.com/office/drawing/2010/main">
-                            <a14:imgLayer r:embed="rId14">
+                            <a14:imgLayer r:embed="rId15">
                               <a14:imgEffect>
                                 <a14:saturation sat="400000"/>
                               </a14:imgEffect>
@@ -2377,8 +4540,8 @@
       </w:r>
     </w:p>
     <w:sectPr>
-      <w:footerReference w:type="default" r:id="rId15"/>
-      <w:footerReference w:type="first" r:id="rId16"/>
+      <w:footerReference w:type="default" r:id="rId16"/>
+      <w:footerReference w:type="first" r:id="rId17"/>
       <w:pgSz w:w="11906" w:h="16838"/>
       <w:pgMar w:top="1417" w:right="1701" w:bottom="1417" w:left="1701" w:header="708" w:footer="708" w:gutter="0"/>
       <w:cols w:space="708"/>
@@ -2424,10 +4587,11 @@
         <w:docPartUnique/>
       </w:docPartObj>
     </w:sdtPr>
+    <w:sdtEndPr/>
     <w:sdtContent>
       <w:p>
         <w:pPr>
-          <w:pStyle w:val="Rodap"/>
+          <w:pStyle w:val="Footer"/>
           <w:jc w:val="right"/>
         </w:pPr>
         <w:r>
@@ -2450,7 +4614,7 @@
   </w:sdt>
   <w:p>
     <w:pPr>
-      <w:pStyle w:val="Rodap"/>
+      <w:pStyle w:val="Footer"/>
     </w:pPr>
   </w:p>
 </w:ftr>
@@ -2460,13 +4624,13 @@
 <w:ftr xmlns:wpc="http://schemas.microsoft.com/office/word/2010/wordprocessingCanvas" xmlns:cx="http://schemas.microsoft.com/office/drawing/2014/chartex" xmlns:cx1="http://schemas.microsoft.com/office/drawing/2015/9/8/chartex" xmlns:cx2="http://schemas.microsoft.com/office/drawing/2015/10/21/chartex" xmlns:cx3="http://schemas.microsoft.com/office/drawing/2016/5/9/chartex" xmlns:cx4="http://schemas.microsoft.com/office/drawing/2016/5/10/chartex" xmlns:cx5="http://schemas.microsoft.com/office/drawing/2016/5/11/chartex" xmlns:cx6="http://schemas.microsoft.com/office/drawing/2016/5/12/chartex" xmlns:cx7="http://schemas.microsoft.com/office/drawing/2016/5/13/chartex" xmlns:cx8="http://schemas.microsoft.com/office/drawing/2016/5/14/chartex" xmlns:mc="http://schemas.openxmlformats.org/markup-compatibility/2006" xmlns:aink="http://schemas.microsoft.com/office/drawing/2016/ink" xmlns:am3d="http://schemas.microsoft.com/office/drawing/2017/model3d" xmlns:o="urn:schemas-microsoft-com:office:office" xmlns:r="http://schemas.openxmlformats.org/officeDocument/2006/relationships" xmlns:m="http://schemas.openxmlformats.org/officeDocument/2006/math" xmlns:v="urn:schemas-microsoft-com:vml" xmlns:wp14="http://schemas.microsoft.com/office/word/2010/wordprocessingDrawing" xmlns:wp="http://schemas.openxmlformats.org/drawingml/2006/wordprocessingDrawing" xmlns:w10="urn:schemas-microsoft-com:office:word" xmlns:w="http://schemas.openxmlformats.org/wordprocessingml/2006/main" xmlns:w14="http://schemas.microsoft.com/office/word/2010/wordml" xmlns:w15="http://schemas.microsoft.com/office/word/2012/wordml" xmlns:w16cid="http://schemas.microsoft.com/office/word/2016/wordml/cid" xmlns:w16se="http://schemas.microsoft.com/office/word/2015/wordml/symex" xmlns:wpg="http://schemas.microsoft.com/office/word/2010/wordprocessingGroup" xmlns:wpi="http://schemas.microsoft.com/office/word/2010/wordprocessingInk" xmlns:wne="http://schemas.microsoft.com/office/word/2006/wordml" xmlns:wps="http://schemas.microsoft.com/office/word/2010/wordprocessingShape" mc:Ignorable="w14 w15 w16se w16cid wp14">
   <w:p>
     <w:pPr>
-      <w:pStyle w:val="Rodap"/>
+      <w:pStyle w:val="Footer"/>
       <w:jc w:val="right"/>
     </w:pPr>
   </w:p>
   <w:p>
     <w:pPr>
-      <w:pStyle w:val="Rodap"/>
+      <w:pStyle w:val="Footer"/>
     </w:pPr>
   </w:p>
 </w:ftr>
@@ -3139,13 +5303,34 @@
     <w:name w:val="Normal"/>
     <w:qFormat/>
   </w:style>
-  <w:style w:type="character" w:default="1" w:styleId="Tipodeletrapredefinidodopargrafo">
+  <w:style w:type="paragraph" w:styleId="Heading1">
+    <w:name w:val="heading 1"/>
+    <w:basedOn w:val="Normal"/>
+    <w:next w:val="Normal"/>
+    <w:link w:val="Heading1Char"/>
+    <w:uiPriority w:val="9"/>
+    <w:qFormat/>
+    <w:rsid w:val="009A7AED"/>
+    <w:pPr>
+      <w:keepNext/>
+      <w:keepLines/>
+      <w:spacing w:before="240" w:after="0"/>
+      <w:outlineLvl w:val="0"/>
+    </w:pPr>
+    <w:rPr>
+      <w:rFonts w:asciiTheme="majorHAnsi" w:eastAsiaTheme="majorEastAsia" w:hAnsiTheme="majorHAnsi" w:cstheme="majorBidi"/>
+      <w:color w:val="2F5496" w:themeColor="accent1" w:themeShade="BF"/>
+      <w:sz w:val="32"/>
+      <w:szCs w:val="32"/>
+    </w:rPr>
+  </w:style>
+  <w:style w:type="character" w:default="1" w:styleId="DefaultParagraphFont">
     <w:name w:val="Default Paragraph Font"/>
     <w:uiPriority w:val="1"/>
     <w:semiHidden/>
     <w:unhideWhenUsed/>
   </w:style>
-  <w:style w:type="table" w:default="1" w:styleId="Tabelanormal">
+  <w:style w:type="table" w:default="1" w:styleId="TableNormal">
     <w:name w:val="Normal Table"/>
     <w:uiPriority w:val="99"/>
     <w:semiHidden/>
@@ -3160,13 +5345,13 @@
       </w:tblCellMar>
     </w:tblPr>
   </w:style>
-  <w:style w:type="numbering" w:default="1" w:styleId="Semlista">
+  <w:style w:type="numbering" w:default="1" w:styleId="NoList">
     <w:name w:val="No List"/>
     <w:uiPriority w:val="99"/>
     <w:semiHidden/>
     <w:unhideWhenUsed/>
   </w:style>
-  <w:style w:type="paragraph" w:styleId="PargrafodaLista">
+  <w:style w:type="paragraph" w:styleId="ListParagraph">
     <w:name w:val="List Paragraph"/>
     <w:basedOn w:val="Normal"/>
     <w:uiPriority w:val="34"/>
@@ -3177,10 +5362,10 @@
       <w:contextualSpacing/>
     </w:pPr>
   </w:style>
-  <w:style w:type="paragraph" w:styleId="Cabealho">
+  <w:style w:type="paragraph" w:styleId="Header">
     <w:name w:val="header"/>
     <w:basedOn w:val="Normal"/>
-    <w:link w:val="CabealhoCarter"/>
+    <w:link w:val="HeaderChar"/>
     <w:uiPriority w:val="99"/>
     <w:unhideWhenUsed/>
     <w:rsid w:val="003B6405"/>
@@ -3192,17 +5377,17 @@
       <w:spacing w:after="0" w:line="240" w:lineRule="auto"/>
     </w:pPr>
   </w:style>
-  <w:style w:type="character" w:customStyle="1" w:styleId="CabealhoCarter">
-    <w:name w:val="Cabeçalho Caráter"/>
-    <w:basedOn w:val="Tipodeletrapredefinidodopargrafo"/>
-    <w:link w:val="Cabealho"/>
+  <w:style w:type="character" w:customStyle="1" w:styleId="HeaderChar">
+    <w:name w:val="Header Char"/>
+    <w:basedOn w:val="DefaultParagraphFont"/>
+    <w:link w:val="Header"/>
     <w:uiPriority w:val="99"/>
     <w:rsid w:val="003B6405"/>
   </w:style>
-  <w:style w:type="paragraph" w:styleId="Rodap">
+  <w:style w:type="paragraph" w:styleId="Footer">
     <w:name w:val="footer"/>
     <w:basedOn w:val="Normal"/>
-    <w:link w:val="RodapCarter"/>
+    <w:link w:val="FooterChar"/>
     <w:uiPriority w:val="99"/>
     <w:unhideWhenUsed/>
     <w:rsid w:val="003B6405"/>
@@ -3214,12 +5399,76 @@
       <w:spacing w:after="0" w:line="240" w:lineRule="auto"/>
     </w:pPr>
   </w:style>
-  <w:style w:type="character" w:customStyle="1" w:styleId="RodapCarter">
-    <w:name w:val="Rodapé Caráter"/>
-    <w:basedOn w:val="Tipodeletrapredefinidodopargrafo"/>
-    <w:link w:val="Rodap"/>
+  <w:style w:type="character" w:customStyle="1" w:styleId="FooterChar">
+    <w:name w:val="Footer Char"/>
+    <w:basedOn w:val="DefaultParagraphFont"/>
+    <w:link w:val="Footer"/>
     <w:uiPriority w:val="99"/>
     <w:rsid w:val="003B6405"/>
+  </w:style>
+  <w:style w:type="character" w:customStyle="1" w:styleId="Heading1Char">
+    <w:name w:val="Heading 1 Char"/>
+    <w:basedOn w:val="DefaultParagraphFont"/>
+    <w:link w:val="Heading1"/>
+    <w:uiPriority w:val="9"/>
+    <w:rsid w:val="009A7AED"/>
+    <w:rPr>
+      <w:rFonts w:asciiTheme="majorHAnsi" w:eastAsiaTheme="majorEastAsia" w:hAnsiTheme="majorHAnsi" w:cstheme="majorBidi"/>
+      <w:color w:val="2F5496" w:themeColor="accent1" w:themeShade="BF"/>
+      <w:sz w:val="32"/>
+      <w:szCs w:val="32"/>
+    </w:rPr>
+  </w:style>
+  <w:style w:type="paragraph" w:styleId="TOCHeading">
+    <w:name w:val="TOC Heading"/>
+    <w:basedOn w:val="Heading1"/>
+    <w:next w:val="Normal"/>
+    <w:uiPriority w:val="39"/>
+    <w:unhideWhenUsed/>
+    <w:qFormat/>
+    <w:rsid w:val="009A7AED"/>
+    <w:pPr>
+      <w:outlineLvl w:val="9"/>
+    </w:pPr>
+    <w:rPr>
+      <w:lang w:val="en-US"/>
+    </w:rPr>
+  </w:style>
+  <w:style w:type="paragraph" w:styleId="TOC1">
+    <w:name w:val="toc 1"/>
+    <w:basedOn w:val="Normal"/>
+    <w:next w:val="Normal"/>
+    <w:autoRedefine/>
+    <w:uiPriority w:val="39"/>
+    <w:unhideWhenUsed/>
+    <w:rsid w:val="009A7AED"/>
+    <w:pPr>
+      <w:spacing w:after="100"/>
+    </w:pPr>
+  </w:style>
+  <w:style w:type="paragraph" w:styleId="TOC2">
+    <w:name w:val="toc 2"/>
+    <w:basedOn w:val="Normal"/>
+    <w:next w:val="Normal"/>
+    <w:autoRedefine/>
+    <w:uiPriority w:val="39"/>
+    <w:unhideWhenUsed/>
+    <w:rsid w:val="009A7AED"/>
+    <w:pPr>
+      <w:spacing w:after="100"/>
+      <w:ind w:left="220"/>
+    </w:pPr>
+  </w:style>
+  <w:style w:type="character" w:styleId="Hyperlink">
+    <w:name w:val="Hyperlink"/>
+    <w:basedOn w:val="DefaultParagraphFont"/>
+    <w:uiPriority w:val="99"/>
+    <w:unhideWhenUsed/>
+    <w:rsid w:val="009A7AED"/>
+    <w:rPr>
+      <w:color w:val="0563C1" w:themeColor="hyperlink"/>
+      <w:u w:val="single"/>
+    </w:rPr>
   </w:style>
 </w:styles>
 </file>
@@ -3517,4 +5766,16 @@
     </a:ext>
   </a:extLst>
 </a:theme>
+</file>
+
+<file path=customXml/item1.xml><?xml version="1.0" encoding="utf-8"?>
+<b:Sources xmlns:b="http://schemas.openxmlformats.org/officeDocument/2006/bibliography" xmlns="http://schemas.openxmlformats.org/officeDocument/2006/bibliography" SelectedStyle="\APASixthEditionOfficeOnline.xsl" StyleName="APA" Version="6"/>
+</file>
+
+<file path=customXml/itemProps1.xml><?xml version="1.0" encoding="utf-8"?>
+<ds:datastoreItem xmlns:ds="http://schemas.openxmlformats.org/officeDocument/2006/customXml" ds:itemID="{AE967368-7243-4335-BE63-EC1612FCB4BC}">
+  <ds:schemaRefs>
+    <ds:schemaRef ds:uri="http://schemas.openxmlformats.org/officeDocument/2006/bibliography"/>
+  </ds:schemaRefs>
+</ds:datastoreItem>
 </file>
</xml_diff>